<commit_message>
un point sur l'océrisation, novembre 2023
</commit_message>
<xml_diff>
--- a/docx/de_fr.docx
+++ b/docx/de_fr.docx
@@ -1,6 +1,6 @@
 
 <file path=word/document.xml><?xml version="1.0" encoding="utf-8"?>
-<w:document xmlns:wpc="http://schemas.microsoft.com/office/word/2010/wordprocessingCanvas" xmlns:cx="http://schemas.microsoft.com/office/drawing/2014/chartex" xmlns:cx1="http://schemas.microsoft.com/office/drawing/2015/9/8/chartex" xmlns:cx2="http://schemas.microsoft.com/office/drawing/2015/10/21/chartex" xmlns:cx3="http://schemas.microsoft.com/office/drawing/2016/5/9/chartex" xmlns:cx4="http://schemas.microsoft.com/office/drawing/2016/5/10/chartex" xmlns:cx5="http://schemas.microsoft.com/office/drawing/2016/5/11/chartex" xmlns:cx6="http://schemas.microsoft.com/office/drawing/2016/5/12/chartex" xmlns:cx7="http://schemas.microsoft.com/office/drawing/2016/5/13/chartex" xmlns:cx8="http://schemas.microsoft.com/office/drawing/2016/5/14/chartex" xmlns:mc="http://schemas.openxmlformats.org/markup-compatibility/2006" xmlns:aink="http://schemas.microsoft.com/office/drawing/2016/ink" xmlns:am3d="http://schemas.microsoft.com/office/drawing/2017/model3d" xmlns:o="urn:schemas-microsoft-com:office:office" xmlns:oel="http://schemas.microsoft.com/office/2019/extlst" xmlns:r="http://schemas.openxmlformats.org/officeDocument/2006/relationships" xmlns:m="http://schemas.openxmlformats.org/officeDocument/2006/math" xmlns:v="urn:schemas-microsoft-com:vml" xmlns:wp14="http://schemas.microsoft.com/office/word/2010/wordprocessingDrawing" xmlns:wp="http://schemas.openxmlformats.org/drawingml/2006/wordprocessingDrawing" xmlns:w10="urn:schemas-microsoft-com:office:word" xmlns:w="http://schemas.openxmlformats.org/wordprocessingml/2006/main" xmlns:w14="http://schemas.microsoft.com/office/word/2010/wordml" xmlns:w15="http://schemas.microsoft.com/office/word/2012/wordml" xmlns:w16cex="http://schemas.microsoft.com/office/word/2018/wordml/cex" xmlns:w16cid="http://schemas.microsoft.com/office/word/2016/wordml/cid" xmlns:w16="http://schemas.microsoft.com/office/word/2018/wordml" xmlns:w16sdtdh="http://schemas.microsoft.com/office/word/2020/wordml/sdtdatahash" xmlns:w16se="http://schemas.microsoft.com/office/word/2015/wordml/symex" xmlns:wpg="http://schemas.microsoft.com/office/word/2010/wordprocessingGroup" xmlns:wpi="http://schemas.microsoft.com/office/word/2010/wordprocessingInk" xmlns:wne="http://schemas.microsoft.com/office/word/2006/wordml" xmlns:wps="http://schemas.microsoft.com/office/word/2010/wordprocessingShape" mc:Ignorable="w14 w15 w16se w16cid w16 w16cex w16sdtdh wp14">
+<w:document xmlns:wpc="http://schemas.microsoft.com/office/word/2010/wordprocessingCanvas" xmlns:cx="http://schemas.microsoft.com/office/drawing/2014/chartex" xmlns:cx1="http://schemas.microsoft.com/office/drawing/2015/9/8/chartex" xmlns:cx2="http://schemas.microsoft.com/office/drawing/2015/10/21/chartex" xmlns:cx3="http://schemas.microsoft.com/office/drawing/2016/5/9/chartex" xmlns:cx4="http://schemas.microsoft.com/office/drawing/2016/5/10/chartex" xmlns:cx5="http://schemas.microsoft.com/office/drawing/2016/5/11/chartex" xmlns:cx6="http://schemas.microsoft.com/office/drawing/2016/5/12/chartex" xmlns:cx7="http://schemas.microsoft.com/office/drawing/2016/5/13/chartex" xmlns:cx8="http://schemas.microsoft.com/office/drawing/2016/5/14/chartex" xmlns:mc="http://schemas.openxmlformats.org/markup-compatibility/2006" xmlns:aink="http://schemas.microsoft.com/office/drawing/2016/ink" xmlns:am3d="http://schemas.microsoft.com/office/drawing/2017/model3d" xmlns:o="urn:schemas-microsoft-com:office:office" xmlns:r="http://schemas.openxmlformats.org/officeDocument/2006/relationships" xmlns:m="http://schemas.openxmlformats.org/officeDocument/2006/math" xmlns:v="urn:schemas-microsoft-com:vml" xmlns:wp14="http://schemas.microsoft.com/office/word/2010/wordprocessingDrawing" xmlns:wp="http://schemas.openxmlformats.org/drawingml/2006/wordprocessingDrawing" xmlns:w10="urn:schemas-microsoft-com:office:word" xmlns:w="http://schemas.openxmlformats.org/wordprocessingml/2006/main" xmlns:w14="http://schemas.microsoft.com/office/word/2010/wordml" xmlns:w15="http://schemas.microsoft.com/office/word/2012/wordml" xmlns:w16cex="http://schemas.microsoft.com/office/word/2018/wordml/cex" xmlns:w16cid="http://schemas.microsoft.com/office/word/2016/wordml/cid" xmlns:w16="http://schemas.microsoft.com/office/word/2018/wordml" xmlns:w16sdtdh="http://schemas.microsoft.com/office/word/2020/wordml/sdtdatahash" xmlns:w16se="http://schemas.microsoft.com/office/word/2015/wordml/symex" xmlns:wpg="http://schemas.microsoft.com/office/word/2010/wordprocessingGroup" xmlns:wpi="http://schemas.microsoft.com/office/word/2010/wordprocessingInk" xmlns:wne="http://schemas.microsoft.com/office/word/2006/wordml" xmlns:wps="http://schemas.microsoft.com/office/word/2010/wordprocessingShape" mc:Ignorable="w14 w15 w16se w16cid w16 w16cex w16sdtdh wp14">
   <w:body>
     <w:p>
       <w:pPr>
@@ -24,7 +24,15 @@
         </w:rPr>
       </w:pPr>
       <w:r>
-        <w:t>L’objectif de « Galenus verbatim » est de mettre à disposition en accès libre un environnement de travail facilitant l’exploration des textes galéniques qui a été construit dans le cadre du projet « </w:t>
+        <w:t>L’objectif de « </w:t>
+      </w:r>
+      <w:proofErr w:type="spellStart"/>
+      <w:r>
+        <w:t>Galenus</w:t>
+      </w:r>
+      <w:proofErr w:type="spellEnd"/>
+      <w:r>
+        <w:t xml:space="preserve"> verbatim » est de mettre à disposition en accès libre un environnement de travail facilitant l’exploration des textes galéniques qui a été construit dans le cadre du projet « </w:t>
       </w:r>
       <w:hyperlink r:id="rId7" w:tgtFrame="_top">
         <w:r>
@@ -46,29 +54,88 @@
         </w:rPr>
       </w:pPr>
       <w:r>
-        <w:t>Les textes grecs ici présents, qui regroupent les traités publiés dans les volumes 1 à 18b l’édition de C.G. Kühn, ainsi que quelques autres libres de droits, proviennent du dépôt en accès libre du projet « </w:t>
+        <w:t>Les textes grecs ici présents, qui regroupent les traités publiés dans les volumes</w:t>
+      </w:r>
+      <w:r>
+        <w:t> 1 à 18b l’édition de C.G. Kühn, ainsi que quelques autres libres de droits, proviennent du dépôt en accès libre du projet « </w:t>
       </w:r>
       <w:hyperlink r:id="rId8" w:tgtFrame="_top">
         <w:r>
           <w:rPr>
             <w:rStyle w:val="Lienhypertexte"/>
           </w:rPr>
-          <w:t>First Thousand Years of Greek</w:t>
+          <w:t xml:space="preserve">First </w:t>
+        </w:r>
+        <w:proofErr w:type="spellStart"/>
+        <w:r>
+          <w:rPr>
+            <w:rStyle w:val="Lienhypertexte"/>
+          </w:rPr>
+          <w:t>Thousand</w:t>
+        </w:r>
+        <w:proofErr w:type="spellEnd"/>
+        <w:r>
+          <w:rPr>
+            <w:rStyle w:val="Lienhypertexte"/>
+          </w:rPr>
+          <w:t xml:space="preserve"> </w:t>
+        </w:r>
+        <w:proofErr w:type="spellStart"/>
+        <w:r>
+          <w:rPr>
+            <w:rStyle w:val="Lienhypertexte"/>
+          </w:rPr>
+          <w:t>Years</w:t>
+        </w:r>
+        <w:proofErr w:type="spellEnd"/>
+        <w:r>
+          <w:rPr>
+            <w:rStyle w:val="Lienhypertexte"/>
+          </w:rPr>
+          <w:t xml:space="preserve"> of Greek</w:t>
         </w:r>
       </w:hyperlink>
       <w:r>
-        <w:t> » qui, pour ce qui concerne les textes galéniques, a repris le corpus publié en accès libre dans le « </w:t>
+        <w:t> » qui, pour ce qui con</w:t>
+      </w:r>
+      <w:r>
+        <w:t>cerne les textes galéniques, a repris le corpus publié en accès libre dans le « </w:t>
       </w:r>
       <w:hyperlink r:id="rId9" w:tgtFrame="_top">
         <w:r>
           <w:rPr>
             <w:rStyle w:val="Lienhypertexte"/>
           </w:rPr>
-          <w:t>Digital Corpus for Graeco-Arabic Studies</w:t>
-        </w:r>
+          <w:t xml:space="preserve">Digital Corpus for </w:t>
+        </w:r>
+        <w:proofErr w:type="spellStart"/>
+        <w:r>
+          <w:rPr>
+            <w:rStyle w:val="Lienhypertexte"/>
+          </w:rPr>
+          <w:t>Graeco-Arabic</w:t>
+        </w:r>
+        <w:proofErr w:type="spellEnd"/>
+        <w:r>
+          <w:rPr>
+            <w:rStyle w:val="Lienhypertexte"/>
+          </w:rPr>
+          <w:t xml:space="preserve"> </w:t>
+        </w:r>
+        <w:proofErr w:type="spellStart"/>
+        <w:r>
+          <w:rPr>
+            <w:rStyle w:val="Lienhypertexte"/>
+          </w:rPr>
+          <w:t>Studies</w:t>
+        </w:r>
+        <w:proofErr w:type="spellEnd"/>
       </w:hyperlink>
       <w:r>
-        <w:t xml:space="preserve"> » pour l’intégrer à la Perseus Digital Library ; y est ajouté le texte du </w:t>
+        <w:t> » pour l’intégrer à la Perseus Digital Library ; y est ajo</w:t>
+      </w:r>
+      <w:r>
+        <w:t xml:space="preserve">uté le texte du </w:t>
       </w:r>
       <w:r>
         <w:rPr>
@@ -77,7 +144,42 @@
         <w:t>Commentaire au Prorrhétique I d’Hippocrate</w:t>
       </w:r>
       <w:r>
-        <w:t xml:space="preserve"> (16.489-840 K), qui a été directement repris au « Digital Corpus for Graeco-Arabic Studies », car il est curieusement exclu de « First Thousand Years of Greek », et donc de la « Perseus Digital Library »</w:t>
+        <w:t xml:space="preserve"> (16.489-840 K), qui a été directement repris au « Digital Corpus for </w:t>
+      </w:r>
+      <w:proofErr w:type="spellStart"/>
+      <w:r>
+        <w:t>Graeco-Arabic</w:t>
+      </w:r>
+      <w:proofErr w:type="spellEnd"/>
+      <w:r>
+        <w:t xml:space="preserve"> </w:t>
+      </w:r>
+      <w:proofErr w:type="spellStart"/>
+      <w:r>
+        <w:t>Studies</w:t>
+      </w:r>
+      <w:proofErr w:type="spellEnd"/>
+      <w:r>
+        <w:t xml:space="preserve"> », car il est curieusement exclu de « First </w:t>
+      </w:r>
+      <w:proofErr w:type="spellStart"/>
+      <w:r>
+        <w:t>Thousand</w:t>
+      </w:r>
+      <w:proofErr w:type="spellEnd"/>
+      <w:r>
+        <w:t xml:space="preserve"> </w:t>
+      </w:r>
+      <w:proofErr w:type="spellStart"/>
+      <w:r>
+        <w:t>Years</w:t>
+      </w:r>
+      <w:proofErr w:type="spellEnd"/>
+      <w:r>
+        <w:t xml:space="preserve"> of Greek », et donc de la « Perseus Digital Lib</w:t>
+      </w:r>
+      <w:r>
+        <w:t>rary »</w:t>
       </w:r>
       <w:r>
         <w:rPr>
@@ -95,7 +197,10 @@
         <w:footnoteReference w:id="2"/>
       </w:r>
       <w:r>
-        <w:t>. Par ailleurs, la distinction entre traités galéniques et pseudo-galéniques est faite sur la base des connaissances les plus récentes</w:t>
+        <w:t>. Par ailleurs,</w:t>
+      </w:r>
+      <w:r>
+        <w:t xml:space="preserve"> la distinction entre traités galéniques et pseudo-galéniques est faite sur la base des connaissances les plus récentes</w:t>
       </w:r>
       <w:r>
         <w:rPr>
@@ -160,6 +265,26 @@
       <w:r>
         <w:t xml:space="preserve"> Toute aide à la relecture de ces textes sera la bienvenue pour corriger les coquilles restantes !</w:t>
       </w:r>
+      <w:r>
+        <w:t xml:space="preserve"> [Voir </w:t>
+      </w:r>
+      <w:hyperlink r:id="rId12" w:history="1">
+        <w:r>
+          <w:rPr>
+            <w:rStyle w:val="Lienhypertexte"/>
+          </w:rPr>
+          <w:t>ici</w:t>
+        </w:r>
+      </w:hyperlink>
+      <w:r>
+        <w:t xml:space="preserve"> un point </w:t>
+      </w:r>
+      <w:r>
+        <w:t>sur la campagne d’océrisation</w:t>
+      </w:r>
+      <w:r>
+        <w:t>.]</w:t>
+      </w:r>
     </w:p>
     <w:p>
       <w:pPr>
@@ -171,13 +296,15 @@
       <w:r>
         <w:t xml:space="preserve">Ces textes en XML-TEI, version P5, suivent les normes </w:t>
       </w:r>
-      <w:hyperlink r:id="rId12" w:tgtFrame="_top">
+      <w:hyperlink r:id="rId13" w:tgtFrame="_top">
+        <w:proofErr w:type="spellStart"/>
         <w:r>
           <w:rPr>
             <w:rStyle w:val="Lienhypertexte"/>
           </w:rPr>
           <w:t>EpiDoc</w:t>
         </w:r>
+        <w:proofErr w:type="spellEnd"/>
       </w:hyperlink>
       <w:r>
         <w:t xml:space="preserve"> et sont structurés conformément à l’architecture</w:t>
@@ -185,7 +312,7 @@
       <w:r>
         <w:t xml:space="preserve"> </w:t>
       </w:r>
-      <w:hyperlink r:id="rId13" w:anchor="the-canonical-text-services-urn-specification-version-20rc1" w:history="1">
+      <w:hyperlink r:id="rId14" w:anchor="the-canonical-text-services-urn-specification-version-20rc1" w:history="1">
         <w:r>
           <w:rPr>
             <w:rStyle w:val="Lienhypertexte"/>
@@ -196,12 +323,26 @@
       <w:r>
         <w:t xml:space="preserve"> ; ils sont publiés avec la licence </w:t>
       </w:r>
-      <w:hyperlink r:id="rId14" w:tgtFrame="_top">
-        <w:r>
-          <w:rPr>
-            <w:rStyle w:val="Lienhypertexte"/>
-          </w:rPr>
-          <w:t>Creative Commons Attribution-ShareAlike 4.0 International</w:t>
+      <w:hyperlink r:id="rId15" w:tgtFrame="_top">
+        <w:r>
+          <w:rPr>
+            <w:rStyle w:val="Lienhypertexte"/>
+          </w:rPr>
+          <w:t>Creative Commons Attribution-</w:t>
+        </w:r>
+        <w:proofErr w:type="spellStart"/>
+        <w:r>
+          <w:rPr>
+            <w:rStyle w:val="Lienhypertexte"/>
+          </w:rPr>
+          <w:t>ShareAlike</w:t>
+        </w:r>
+        <w:proofErr w:type="spellEnd"/>
+        <w:r>
+          <w:rPr>
+            <w:rStyle w:val="Lienhypertexte"/>
+          </w:rPr>
+          <w:t xml:space="preserve"> 4.0 International</w:t>
         </w:r>
       </w:hyperlink>
       <w:r>
@@ -218,18 +359,24 @@
       <w:r>
         <w:t xml:space="preserve">Le présent site et les outils qu’il contient ont été conçus par </w:t>
       </w:r>
-      <w:hyperlink r:id="rId15" w:tgtFrame="_top">
-        <w:r>
-          <w:rPr>
-            <w:rStyle w:val="Lienhypertexte"/>
-          </w:rPr>
-          <w:t>Nathalie Rousseau</w:t>
+      <w:hyperlink r:id="rId16" w:tgtFrame="_top">
+        <w:r>
+          <w:rPr>
+            <w:rStyle w:val="Lienhypertexte"/>
+          </w:rPr>
+          <w:t>Nathalie Rouss</w:t>
+        </w:r>
+        <w:r>
+          <w:rPr>
+            <w:rStyle w:val="Lienhypertexte"/>
+          </w:rPr>
+          <w:t>eau</w:t>
         </w:r>
       </w:hyperlink>
       <w:r>
         <w:t xml:space="preserve">, et réalisés par </w:t>
       </w:r>
-      <w:hyperlink r:id="rId16" w:tgtFrame="_top">
+      <w:hyperlink r:id="rId17" w:tgtFrame="_top">
         <w:r>
           <w:rPr>
             <w:rStyle w:val="Lienhypertexte"/>
@@ -240,18 +387,26 @@
       <w:r>
         <w:t xml:space="preserve"> et </w:t>
       </w:r>
-      <w:hyperlink r:id="rId17" w:tgtFrame="_top">
-        <w:r>
-          <w:rPr>
-            <w:rStyle w:val="Lienhypertexte"/>
-          </w:rPr>
-          <w:t>Cahal Taaffe</w:t>
-        </w:r>
+      <w:hyperlink r:id="rId18" w:tgtFrame="_top">
+        <w:r>
+          <w:rPr>
+            <w:rStyle w:val="Lienhypertexte"/>
+          </w:rPr>
+          <w:t xml:space="preserve">Cahal </w:t>
+        </w:r>
+        <w:proofErr w:type="spellStart"/>
+        <w:r>
+          <w:rPr>
+            <w:rStyle w:val="Lienhypertexte"/>
+          </w:rPr>
+          <w:t>Taaffe</w:t>
+        </w:r>
+        <w:proofErr w:type="spellEnd"/>
       </w:hyperlink>
       <w:r>
         <w:t xml:space="preserve">. Tous les développements informatiques sont sous licence libre, le </w:t>
       </w:r>
-      <w:hyperlink r:id="rId18" w:tgtFrame="_top">
+      <w:hyperlink r:id="rId19" w:tgtFrame="_top">
         <w:r>
           <w:rPr>
             <w:rStyle w:val="Lienhypertexte"/>
@@ -262,16 +417,32 @@
       <w:r>
         <w:t>. La lemmatisation a été effectuée au moyen des outils « </w:t>
       </w:r>
-      <w:hyperlink r:id="rId19" w:tgtFrame="_top">
-        <w:r>
-          <w:rPr>
-            <w:rStyle w:val="Lienhypertexte"/>
-          </w:rPr>
-          <w:t>pie-extended</w:t>
-        </w:r>
+      <w:hyperlink r:id="rId20" w:tgtFrame="_top">
+        <w:r>
+          <w:rPr>
+            <w:rStyle w:val="Lienhypertexte"/>
+          </w:rPr>
+          <w:t>pie-</w:t>
+        </w:r>
+        <w:proofErr w:type="spellStart"/>
+        <w:r>
+          <w:rPr>
+            <w:rStyle w:val="Lienhypertexte"/>
+          </w:rPr>
+          <w:t>extended</w:t>
+        </w:r>
+        <w:proofErr w:type="spellEnd"/>
       </w:hyperlink>
       <w:r>
-        <w:t> » de Thibault Clérice.</w:t>
+        <w:t xml:space="preserve"> » de Thibault </w:t>
+      </w:r>
+      <w:proofErr w:type="spellStart"/>
+      <w:r>
+        <w:t>Clérice</w:t>
+      </w:r>
+      <w:proofErr w:type="spellEnd"/>
+      <w:r>
+        <w:t>.</w:t>
       </w:r>
     </w:p>
     <w:p>
@@ -295,7 +466,7 @@
       <w:r>
         <w:t>Ce projet a bénéficié du financement de l’</w:t>
       </w:r>
-      <w:hyperlink r:id="rId20" w:tgtFrame="_top">
+      <w:hyperlink r:id="rId21" w:tgtFrame="_top">
         <w:r>
           <w:rPr>
             <w:rStyle w:val="Lienhypertexte"/>
@@ -306,7 +477,7 @@
       <w:r>
         <w:t>, ainsi que de l’</w:t>
       </w:r>
-      <w:hyperlink r:id="rId21" w:tgtFrame="_top">
+      <w:hyperlink r:id="rId22" w:tgtFrame="_top">
         <w:r>
           <w:rPr>
             <w:rStyle w:val="Lienhypertexte"/>
@@ -315,7 +486,10 @@
         </w:r>
       </w:hyperlink>
       <w:r>
-        <w:t xml:space="preserve"> pour sa partie latine.</w:t>
+        <w:t xml:space="preserve"> pour sa partie latin</w:t>
+      </w:r>
+      <w:r>
+        <w:t>e.</w:t>
       </w:r>
     </w:p>
     <w:p>
@@ -326,7 +500,15 @@
         </w:rPr>
       </w:pPr>
       <w:r>
-        <w:t xml:space="preserve">Il est ouvert à toute proposition de collaboration, que ce soit pour enrichir « Galenus verbatim » </w:t>
+        <w:t>Il est ouvert à toute proposition de collaboration, que ce soit pour enrichir « </w:t>
+      </w:r>
+      <w:proofErr w:type="spellStart"/>
+      <w:r>
+        <w:t>Galenus</w:t>
+      </w:r>
+      <w:proofErr w:type="spellEnd"/>
+      <w:r>
+        <w:t xml:space="preserve"> verbatim » </w:t>
       </w:r>
       <w:r>
         <w:lastRenderedPageBreak/>
@@ -341,31 +523,60 @@
         </w:rPr>
       </w:pPr>
       <w:r>
-        <w:t>Sur l’esprit de ce projet et sur les développements ultérieurs prévus, voir le billet</w:t>
+        <w:t>Sur l’esprit de ce projet et</w:t>
+      </w:r>
+      <w:r>
+        <w:t xml:space="preserve"> sur les développements ultérieurs prévus, voir le billet</w:t>
       </w:r>
       <w:r>
         <w:t xml:space="preserve"> « </w:t>
       </w:r>
-      <w:hyperlink r:id="rId22" w:history="1">
-        <w:r>
-          <w:rPr>
-            <w:rStyle w:val="Lienhypertexte"/>
-          </w:rPr>
-          <w:t>Galenus verbatim</w:t>
-        </w:r>
-      </w:hyperlink>
+      <w:proofErr w:type="spellStart"/>
+      <w:r>
+        <w:fldChar w:fldCharType="begin"/>
+      </w:r>
+      <w:r>
+        <w:instrText xml:space="preserve"> HYPERLINK "https://etymologika.hypotheses.org/2648" </w:instrText>
+      </w:r>
+      <w:r>
+        <w:rPr>
+          <w:rFonts w:hint="eastAsia"/>
+        </w:rPr>
+        <w:fldChar w:fldCharType="separate"/>
+      </w:r>
+      <w:r>
+        <w:rPr>
+          <w:rStyle w:val="Lienhypertexte"/>
+        </w:rPr>
+        <w:t>Galenus</w:t>
+      </w:r>
+      <w:proofErr w:type="spellEnd"/>
+      <w:r>
+        <w:rPr>
+          <w:rStyle w:val="Lienhypertexte"/>
+        </w:rPr>
+        <w:t xml:space="preserve"> verbatim</w:t>
+      </w:r>
+      <w:r>
+        <w:rPr>
+          <w:rStyle w:val="Lienhypertexte"/>
+        </w:rPr>
+        <w:fldChar w:fldCharType="end"/>
+      </w:r>
       <w:r>
         <w:t xml:space="preserve"> » </w:t>
       </w:r>
       <w:r>
         <w:t xml:space="preserve">dans le carnet de recherche </w:t>
       </w:r>
+      <w:proofErr w:type="spellStart"/>
       <w:r>
         <w:rPr>
           <w:rStyle w:val="Accentuation"/>
         </w:rPr>
         <w:t>Etymologika</w:t>
       </w:r>
+      <w:proofErr w:type="spellEnd"/>
       <w:r>
         <w:t>.</w:t>
       </w:r>
@@ -378,23 +589,90 @@
         </w:rPr>
       </w:pPr>
       <w:r>
-        <w:t xml:space="preserve">Image : Claudii Galeni </w:t>
-      </w:r>
-      <w:r>
-        <w:rPr>
-          <w:rStyle w:val="Accentuation"/>
-        </w:rPr>
-        <w:t>Opera omnia</w:t>
-      </w:r>
-      <w:r>
-        <w:t xml:space="preserve">, editionem curavit Carolus Gottlob Kühn, Lipsiae : Car. Cnoblochii, 1823, vol. 6, p. 120. Crédits : </w:t>
+        <w:t xml:space="preserve">Image : </w:t>
+      </w:r>
+      <w:proofErr w:type="spellStart"/>
+      <w:r>
+        <w:t>Claudii</w:t>
+      </w:r>
+      <w:proofErr w:type="spellEnd"/>
+      <w:r>
+        <w:t xml:space="preserve"> </w:t>
+      </w:r>
+      <w:proofErr w:type="spellStart"/>
+      <w:r>
+        <w:t>Galeni</w:t>
+      </w:r>
+      <w:proofErr w:type="spellEnd"/>
+      <w:r>
+        <w:t xml:space="preserve"> </w:t>
+      </w:r>
+      <w:r>
+        <w:rPr>
+          <w:rStyle w:val="Accentuation"/>
+        </w:rPr>
+        <w:t xml:space="preserve">Opera </w:t>
+      </w:r>
+      <w:proofErr w:type="spellStart"/>
+      <w:r>
+        <w:rPr>
+          <w:rStyle w:val="Accentuation"/>
+        </w:rPr>
+        <w:t>omnia</w:t>
+      </w:r>
+      <w:proofErr w:type="spellEnd"/>
+      <w:r>
+        <w:t xml:space="preserve">, </w:t>
+      </w:r>
+      <w:proofErr w:type="spellStart"/>
+      <w:r>
+        <w:t>editionem</w:t>
+      </w:r>
+      <w:proofErr w:type="spellEnd"/>
+      <w:r>
+        <w:t xml:space="preserve"> </w:t>
+      </w:r>
+      <w:proofErr w:type="spellStart"/>
+      <w:r>
+        <w:t>curavit</w:t>
+      </w:r>
+      <w:proofErr w:type="spellEnd"/>
+      <w:r>
+        <w:t xml:space="preserve"> Carolus Gottlob Kühn, </w:t>
+      </w:r>
+      <w:proofErr w:type="spellStart"/>
+      <w:r>
+        <w:t>Lips</w:t>
+      </w:r>
+      <w:r>
+        <w:t>iae</w:t>
+      </w:r>
+      <w:proofErr w:type="spellEnd"/>
+      <w:r>
+        <w:t> : Car. </w:t>
+      </w:r>
+      <w:proofErr w:type="spellStart"/>
+      <w:r>
+        <w:t>Cnoblochii</w:t>
+      </w:r>
+      <w:proofErr w:type="spellEnd"/>
+      <w:r>
+        <w:t xml:space="preserve">, 1823, vol. 6, p. 120. Crédits : </w:t>
       </w:r>
       <w:hyperlink r:id="rId23" w:tgtFrame="_top">
-        <w:r>
-          <w:rPr>
-            <w:rStyle w:val="Lienhypertexte"/>
-          </w:rPr>
-          <w:t>Wellcome Collection</w:t>
+        <w:proofErr w:type="spellStart"/>
+        <w:r>
+          <w:rPr>
+            <w:rStyle w:val="Lienhypertexte"/>
+          </w:rPr>
+          <w:t>Wellcome</w:t>
+        </w:r>
+        <w:proofErr w:type="spellEnd"/>
+        <w:r>
+          <w:rPr>
+            <w:rStyle w:val="Lienhypertexte"/>
+          </w:rPr>
+          <w:t xml:space="preserve"> Collection</w:t>
         </w:r>
       </w:hyperlink>
       <w:r>
@@ -413,7 +691,7 @@
 </file>
 
 <file path=word/endnotes.xml><?xml version="1.0" encoding="utf-8"?>
-<w:endnotes xmlns:wpc="http://schemas.microsoft.com/office/word/2010/wordprocessingCanvas" xmlns:cx="http://schemas.microsoft.com/office/drawing/2014/chartex" xmlns:cx1="http://schemas.microsoft.com/office/drawing/2015/9/8/chartex" xmlns:cx2="http://schemas.microsoft.com/office/drawing/2015/10/21/chartex" xmlns:cx3="http://schemas.microsoft.com/office/drawing/2016/5/9/chartex" xmlns:cx4="http://schemas.microsoft.com/office/drawing/2016/5/10/chartex" xmlns:cx5="http://schemas.microsoft.com/office/drawing/2016/5/11/chartex" xmlns:cx6="http://schemas.microsoft.com/office/drawing/2016/5/12/chartex" xmlns:cx7="http://schemas.microsoft.com/office/drawing/2016/5/13/chartex" xmlns:cx8="http://schemas.microsoft.com/office/drawing/2016/5/14/chartex" xmlns:mc="http://schemas.openxmlformats.org/markup-compatibility/2006" xmlns:aink="http://schemas.microsoft.com/office/drawing/2016/ink" xmlns:am3d="http://schemas.microsoft.com/office/drawing/2017/model3d" xmlns:o="urn:schemas-microsoft-com:office:office" xmlns:oel="http://schemas.microsoft.com/office/2019/extlst" xmlns:r="http://schemas.openxmlformats.org/officeDocument/2006/relationships" xmlns:m="http://schemas.openxmlformats.org/officeDocument/2006/math" xmlns:v="urn:schemas-microsoft-com:vml" xmlns:wp14="http://schemas.microsoft.com/office/word/2010/wordprocessingDrawing" xmlns:wp="http://schemas.openxmlformats.org/drawingml/2006/wordprocessingDrawing" xmlns:w10="urn:schemas-microsoft-com:office:word" xmlns:w="http://schemas.openxmlformats.org/wordprocessingml/2006/main" xmlns:w14="http://schemas.microsoft.com/office/word/2010/wordml" xmlns:w15="http://schemas.microsoft.com/office/word/2012/wordml" xmlns:w16cex="http://schemas.microsoft.com/office/word/2018/wordml/cex" xmlns:w16cid="http://schemas.microsoft.com/office/word/2016/wordml/cid" xmlns:w16="http://schemas.microsoft.com/office/word/2018/wordml" xmlns:w16sdtdh="http://schemas.microsoft.com/office/word/2020/wordml/sdtdatahash" xmlns:w16se="http://schemas.microsoft.com/office/word/2015/wordml/symex" xmlns:wpg="http://schemas.microsoft.com/office/word/2010/wordprocessingGroup" xmlns:wpi="http://schemas.microsoft.com/office/word/2010/wordprocessingInk" xmlns:wne="http://schemas.microsoft.com/office/word/2006/wordml" xmlns:wps="http://schemas.microsoft.com/office/word/2010/wordprocessingShape" mc:Ignorable="w14 w15 w16se w16cid w16 w16cex w16sdtdh wp14">
+<w:endnotes xmlns:wpc="http://schemas.microsoft.com/office/word/2010/wordprocessingCanvas" xmlns:cx="http://schemas.microsoft.com/office/drawing/2014/chartex" xmlns:cx1="http://schemas.microsoft.com/office/drawing/2015/9/8/chartex" xmlns:cx2="http://schemas.microsoft.com/office/drawing/2015/10/21/chartex" xmlns:cx3="http://schemas.microsoft.com/office/drawing/2016/5/9/chartex" xmlns:cx4="http://schemas.microsoft.com/office/drawing/2016/5/10/chartex" xmlns:cx5="http://schemas.microsoft.com/office/drawing/2016/5/11/chartex" xmlns:cx6="http://schemas.microsoft.com/office/drawing/2016/5/12/chartex" xmlns:cx7="http://schemas.microsoft.com/office/drawing/2016/5/13/chartex" xmlns:cx8="http://schemas.microsoft.com/office/drawing/2016/5/14/chartex" xmlns:mc="http://schemas.openxmlformats.org/markup-compatibility/2006" xmlns:aink="http://schemas.microsoft.com/office/drawing/2016/ink" xmlns:am3d="http://schemas.microsoft.com/office/drawing/2017/model3d" xmlns:o="urn:schemas-microsoft-com:office:office" xmlns:r="http://schemas.openxmlformats.org/officeDocument/2006/relationships" xmlns:m="http://schemas.openxmlformats.org/officeDocument/2006/math" xmlns:v="urn:schemas-microsoft-com:vml" xmlns:wp14="http://schemas.microsoft.com/office/word/2010/wordprocessingDrawing" xmlns:wp="http://schemas.openxmlformats.org/drawingml/2006/wordprocessingDrawing" xmlns:w10="urn:schemas-microsoft-com:office:word" xmlns:w="http://schemas.openxmlformats.org/wordprocessingml/2006/main" xmlns:w14="http://schemas.microsoft.com/office/word/2010/wordml" xmlns:w15="http://schemas.microsoft.com/office/word/2012/wordml" xmlns:w16cex="http://schemas.microsoft.com/office/word/2018/wordml/cex" xmlns:w16cid="http://schemas.microsoft.com/office/word/2016/wordml/cid" xmlns:w16="http://schemas.microsoft.com/office/word/2018/wordml" xmlns:w16sdtdh="http://schemas.microsoft.com/office/word/2020/wordml/sdtdatahash" xmlns:w16se="http://schemas.microsoft.com/office/word/2015/wordml/symex" xmlns:wpg="http://schemas.microsoft.com/office/word/2010/wordprocessingGroup" xmlns:wpi="http://schemas.microsoft.com/office/word/2010/wordprocessingInk" xmlns:wne="http://schemas.microsoft.com/office/word/2006/wordml" xmlns:wps="http://schemas.microsoft.com/office/word/2010/wordprocessingShape" mc:Ignorable="w14 w15 w16se w16cid w16 w16cex w16sdtdh wp14">
   <w:endnote w:type="separator" w:id="-1">
     <w:p>
       <w:r>
@@ -432,7 +710,7 @@
 </file>
 
 <file path=word/footnotes.xml><?xml version="1.0" encoding="utf-8"?>
-<w:footnotes xmlns:wpc="http://schemas.microsoft.com/office/word/2010/wordprocessingCanvas" xmlns:cx="http://schemas.microsoft.com/office/drawing/2014/chartex" xmlns:cx1="http://schemas.microsoft.com/office/drawing/2015/9/8/chartex" xmlns:cx2="http://schemas.microsoft.com/office/drawing/2015/10/21/chartex" xmlns:cx3="http://schemas.microsoft.com/office/drawing/2016/5/9/chartex" xmlns:cx4="http://schemas.microsoft.com/office/drawing/2016/5/10/chartex" xmlns:cx5="http://schemas.microsoft.com/office/drawing/2016/5/11/chartex" xmlns:cx6="http://schemas.microsoft.com/office/drawing/2016/5/12/chartex" xmlns:cx7="http://schemas.microsoft.com/office/drawing/2016/5/13/chartex" xmlns:cx8="http://schemas.microsoft.com/office/drawing/2016/5/14/chartex" xmlns:mc="http://schemas.openxmlformats.org/markup-compatibility/2006" xmlns:aink="http://schemas.microsoft.com/office/drawing/2016/ink" xmlns:am3d="http://schemas.microsoft.com/office/drawing/2017/model3d" xmlns:o="urn:schemas-microsoft-com:office:office" xmlns:oel="http://schemas.microsoft.com/office/2019/extlst" xmlns:r="http://schemas.openxmlformats.org/officeDocument/2006/relationships" xmlns:m="http://schemas.openxmlformats.org/officeDocument/2006/math" xmlns:v="urn:schemas-microsoft-com:vml" xmlns:wp14="http://schemas.microsoft.com/office/word/2010/wordprocessingDrawing" xmlns:wp="http://schemas.openxmlformats.org/drawingml/2006/wordprocessingDrawing" xmlns:w10="urn:schemas-microsoft-com:office:word" xmlns:w="http://schemas.openxmlformats.org/wordprocessingml/2006/main" xmlns:w14="http://schemas.microsoft.com/office/word/2010/wordml" xmlns:w15="http://schemas.microsoft.com/office/word/2012/wordml" xmlns:w16cex="http://schemas.microsoft.com/office/word/2018/wordml/cex" xmlns:w16cid="http://schemas.microsoft.com/office/word/2016/wordml/cid" xmlns:w16="http://schemas.microsoft.com/office/word/2018/wordml" xmlns:w16sdtdh="http://schemas.microsoft.com/office/word/2020/wordml/sdtdatahash" xmlns:w16se="http://schemas.microsoft.com/office/word/2015/wordml/symex" xmlns:wpg="http://schemas.microsoft.com/office/word/2010/wordprocessingGroup" xmlns:wpi="http://schemas.microsoft.com/office/word/2010/wordprocessingInk" xmlns:wne="http://schemas.microsoft.com/office/word/2006/wordml" xmlns:wps="http://schemas.microsoft.com/office/word/2010/wordprocessingShape" mc:Ignorable="w14 w15 w16se w16cid w16 w16cex w16sdtdh wp14">
+<w:footnotes xmlns:wpc="http://schemas.microsoft.com/office/word/2010/wordprocessingCanvas" xmlns:cx="http://schemas.microsoft.com/office/drawing/2014/chartex" xmlns:cx1="http://schemas.microsoft.com/office/drawing/2015/9/8/chartex" xmlns:cx2="http://schemas.microsoft.com/office/drawing/2015/10/21/chartex" xmlns:cx3="http://schemas.microsoft.com/office/drawing/2016/5/9/chartex" xmlns:cx4="http://schemas.microsoft.com/office/drawing/2016/5/10/chartex" xmlns:cx5="http://schemas.microsoft.com/office/drawing/2016/5/11/chartex" xmlns:cx6="http://schemas.microsoft.com/office/drawing/2016/5/12/chartex" xmlns:cx7="http://schemas.microsoft.com/office/drawing/2016/5/13/chartex" xmlns:cx8="http://schemas.microsoft.com/office/drawing/2016/5/14/chartex" xmlns:mc="http://schemas.openxmlformats.org/markup-compatibility/2006" xmlns:aink="http://schemas.microsoft.com/office/drawing/2016/ink" xmlns:am3d="http://schemas.microsoft.com/office/drawing/2017/model3d" xmlns:o="urn:schemas-microsoft-com:office:office" xmlns:r="http://schemas.openxmlformats.org/officeDocument/2006/relationships" xmlns:m="http://schemas.openxmlformats.org/officeDocument/2006/math" xmlns:v="urn:schemas-microsoft-com:vml" xmlns:wp14="http://schemas.microsoft.com/office/word/2010/wordprocessingDrawing" xmlns:wp="http://schemas.openxmlformats.org/drawingml/2006/wordprocessingDrawing" xmlns:w10="urn:schemas-microsoft-com:office:word" xmlns:w="http://schemas.openxmlformats.org/wordprocessingml/2006/main" xmlns:w14="http://schemas.microsoft.com/office/word/2010/wordml" xmlns:w15="http://schemas.microsoft.com/office/word/2012/wordml" xmlns:w16cex="http://schemas.microsoft.com/office/word/2018/wordml/cex" xmlns:w16cid="http://schemas.microsoft.com/office/word/2016/wordml/cid" xmlns:w16="http://schemas.microsoft.com/office/word/2018/wordml" xmlns:w16sdtdh="http://schemas.microsoft.com/office/word/2020/wordml/sdtdatahash" xmlns:w16se="http://schemas.microsoft.com/office/word/2015/wordml/symex" xmlns:wpg="http://schemas.microsoft.com/office/word/2010/wordprocessingGroup" xmlns:wpi="http://schemas.microsoft.com/office/word/2010/wordprocessingInk" xmlns:wne="http://schemas.microsoft.com/office/word/2006/wordml" xmlns:wps="http://schemas.microsoft.com/office/word/2010/wordprocessingShape" mc:Ignorable="w14 w15 w16se w16cid w16 w16cex w16sdtdh wp14">
   <w:footnote w:type="separator" w:id="-1">
     <w:p>
       <w:pPr>
@@ -473,16 +751,79 @@
       </w:r>
       <w:r>
         <w:tab/>
-        <w:t>La « Perseus Digital Library » exclut en revanche à juste titre le traité</w:t>
-      </w:r>
-      <w:r>
-        <w:rPr>
-          <w:rStyle w:val="Accentuation"/>
-        </w:rPr>
-        <w:t xml:space="preserve"> In Hippocratis De alimento commentaria</w:t>
-      </w:r>
-      <w:r>
-        <w:t>, vol. 15, p. 224-417, qu’il est curieux de trouver dans le « Digital Corpus for Graeco-Arabic Studies », alors qu’il s’agit d’un faux de la Renaissance (voir Fichtner-Bibliographie, n° </w:t>
+        <w:t xml:space="preserve">La « Perseus Digital Library » exclut en revanche à </w:t>
+      </w:r>
+      <w:r>
+        <w:t>juste titre le traité</w:t>
+      </w:r>
+      <w:r>
+        <w:rPr>
+          <w:rStyle w:val="Accentuation"/>
+        </w:rPr>
+        <w:t xml:space="preserve"> In </w:t>
+      </w:r>
+      <w:proofErr w:type="spellStart"/>
+      <w:r>
+        <w:rPr>
+          <w:rStyle w:val="Accentuation"/>
+        </w:rPr>
+        <w:t>Hippocratis</w:t>
+      </w:r>
+      <w:proofErr w:type="spellEnd"/>
+      <w:r>
+        <w:rPr>
+          <w:rStyle w:val="Accentuation"/>
+        </w:rPr>
+        <w:t xml:space="preserve"> De </w:t>
+      </w:r>
+      <w:proofErr w:type="spellStart"/>
+      <w:r>
+        <w:rPr>
+          <w:rStyle w:val="Accentuation"/>
+        </w:rPr>
+        <w:t>alimento</w:t>
+      </w:r>
+      <w:proofErr w:type="spellEnd"/>
+      <w:r>
+        <w:rPr>
+          <w:rStyle w:val="Accentuation"/>
+        </w:rPr>
+        <w:t xml:space="preserve"> </w:t>
+      </w:r>
+      <w:proofErr w:type="spellStart"/>
+      <w:r>
+        <w:rPr>
+          <w:rStyle w:val="Accentuation"/>
+        </w:rPr>
+        <w:t>commentaria</w:t>
+      </w:r>
+      <w:proofErr w:type="spellEnd"/>
+      <w:r>
+        <w:t xml:space="preserve">, vol. 15, p. 224-417, qu’il est curieux de trouver dans le « Digital Corpus for </w:t>
+      </w:r>
+      <w:proofErr w:type="spellStart"/>
+      <w:r>
+        <w:t>Graeco-Arabic</w:t>
+      </w:r>
+      <w:proofErr w:type="spellEnd"/>
+      <w:r>
+        <w:t xml:space="preserve"> </w:t>
+      </w:r>
+      <w:proofErr w:type="spellStart"/>
+      <w:r>
+        <w:t>Studies</w:t>
+      </w:r>
+      <w:proofErr w:type="spellEnd"/>
+      <w:r>
+        <w:t xml:space="preserve"> », alors qu’il s’agit d’un faux de la Renaissance (voir </w:t>
+      </w:r>
+      <w:proofErr w:type="spellStart"/>
+      <w:r>
+        <w:t>Fichtner</w:t>
+      </w:r>
+      <w:proofErr w:type="spellEnd"/>
+      <w:r>
+        <w:t>-Bibliographie, n° </w:t>
       </w:r>
       <w:hyperlink r:id="rId1" w:tgtFrame="_top">
         <w:r>
@@ -499,10 +840,57 @@
         <w:rPr>
           <w:rStyle w:val="Accentuation"/>
         </w:rPr>
-        <w:t>In Hippocratis De humoribus commentaria</w:t>
-      </w:r>
-      <w:r>
-        <w:t>, vol. 16, p. 1-488 (voir Fichtner-Bibliographie, n° </w:t>
+        <w:t xml:space="preserve">In </w:t>
+      </w:r>
+      <w:proofErr w:type="spellStart"/>
+      <w:r>
+        <w:rPr>
+          <w:rStyle w:val="Accentuation"/>
+        </w:rPr>
+        <w:t>Hippocratis</w:t>
+      </w:r>
+      <w:proofErr w:type="spellEnd"/>
+      <w:r>
+        <w:rPr>
+          <w:rStyle w:val="Accentuation"/>
+        </w:rPr>
+        <w:t xml:space="preserve"> De </w:t>
+      </w:r>
+      <w:proofErr w:type="spellStart"/>
+      <w:r>
+        <w:rPr>
+          <w:rStyle w:val="Accentuation"/>
+        </w:rPr>
+        <w:t>humoribus</w:t>
+      </w:r>
+      <w:proofErr w:type="spellEnd"/>
+      <w:r>
+        <w:rPr>
+          <w:rStyle w:val="Accentuation"/>
+        </w:rPr>
+        <w:t xml:space="preserve"> </w:t>
+      </w:r>
+      <w:proofErr w:type="spellStart"/>
+      <w:r>
+        <w:rPr>
+          <w:rStyle w:val="Accentuation"/>
+        </w:rPr>
+        <w:t>commentaria</w:t>
+      </w:r>
+      <w:proofErr w:type="spellEnd"/>
+      <w:r>
+        <w:t>, vol. 1</w:t>
+      </w:r>
+      <w:r>
+        <w:t xml:space="preserve">6, p. 1-488 (voir </w:t>
+      </w:r>
+      <w:proofErr w:type="spellStart"/>
+      <w:r>
+        <w:t>Fichtner</w:t>
+      </w:r>
+      <w:proofErr w:type="spellEnd"/>
+      <w:r>
+        <w:t>-Bibliographie, n° </w:t>
       </w:r>
       <w:hyperlink r:id="rId2" w:tgtFrame="_top">
         <w:r>
@@ -519,19 +907,183 @@
         <w:rPr>
           <w:rStyle w:val="Accentuation"/>
         </w:rPr>
-        <w:t>In Hippocratis Epidemias II commentaria</w:t>
-      </w:r>
+        <w:t xml:space="preserve">In </w:t>
+      </w:r>
+      <w:proofErr w:type="spellStart"/>
+      <w:r>
+        <w:rPr>
+          <w:rStyle w:val="Accentuation"/>
+        </w:rPr>
+        <w:t>Hippocratis</w:t>
+      </w:r>
+      <w:proofErr w:type="spellEnd"/>
+      <w:r>
+        <w:rPr>
+          <w:rStyle w:val="Accentuation"/>
+        </w:rPr>
+        <w:t xml:space="preserve"> </w:t>
+      </w:r>
+      <w:proofErr w:type="spellStart"/>
+      <w:r>
+        <w:rPr>
+          <w:rStyle w:val="Accentuation"/>
+        </w:rPr>
+        <w:t>Epidemias</w:t>
+      </w:r>
+      <w:proofErr w:type="spellEnd"/>
+      <w:r>
+        <w:rPr>
+          <w:rStyle w:val="Accentuation"/>
+        </w:rPr>
+        <w:t xml:space="preserve"> II </w:t>
+      </w:r>
+      <w:proofErr w:type="spellStart"/>
+      <w:r>
+        <w:rPr>
+          <w:rStyle w:val="Accentuation"/>
+        </w:rPr>
+        <w:t>commentaria</w:t>
+      </w:r>
+      <w:proofErr w:type="spellEnd"/>
       <w:r>
         <w:t xml:space="preserve">, vol. 17a, p. 303-479 (voir </w:t>
       </w:r>
-      <w:r>
-        <w:rPr>
-          <w:rStyle w:val="Accentuation"/>
-        </w:rPr>
-        <w:t>Galeni In Hippocratis Epidemiarum librum II commentariorum I-VI</w:t>
-      </w:r>
-      <w:r>
-        <w:t xml:space="preserve"> versionem Arabicam, edidit, in linguam Anglicam vertit U. Vagelpohl adiuvante S. Swain, </w:t>
+      <w:proofErr w:type="spellStart"/>
+      <w:r>
+        <w:rPr>
+          <w:rStyle w:val="Accentuation"/>
+        </w:rPr>
+        <w:t>Galeni</w:t>
+      </w:r>
+      <w:proofErr w:type="spellEnd"/>
+      <w:r>
+        <w:rPr>
+          <w:rStyle w:val="Accentuation"/>
+        </w:rPr>
+        <w:t xml:space="preserve"> In </w:t>
+      </w:r>
+      <w:proofErr w:type="spellStart"/>
+      <w:r>
+        <w:rPr>
+          <w:rStyle w:val="Accentuation"/>
+        </w:rPr>
+        <w:t>Hippocratis</w:t>
+      </w:r>
+      <w:proofErr w:type="spellEnd"/>
+      <w:r>
+        <w:rPr>
+          <w:rStyle w:val="Accentuation"/>
+        </w:rPr>
+        <w:t xml:space="preserve"> </w:t>
+      </w:r>
+      <w:proofErr w:type="spellStart"/>
+      <w:r>
+        <w:rPr>
+          <w:rStyle w:val="Accentuation"/>
+        </w:rPr>
+        <w:t>Epidemiarum</w:t>
+      </w:r>
+      <w:proofErr w:type="spellEnd"/>
+      <w:r>
+        <w:rPr>
+          <w:rStyle w:val="Accentuation"/>
+        </w:rPr>
+        <w:t xml:space="preserve"> </w:t>
+      </w:r>
+      <w:proofErr w:type="spellStart"/>
+      <w:r>
+        <w:rPr>
+          <w:rStyle w:val="Accentuation"/>
+        </w:rPr>
+        <w:t>librum</w:t>
+      </w:r>
+      <w:proofErr w:type="spellEnd"/>
+      <w:r>
+        <w:rPr>
+          <w:rStyle w:val="Accentuation"/>
+        </w:rPr>
+        <w:t xml:space="preserve"> II </w:t>
+      </w:r>
+      <w:proofErr w:type="spellStart"/>
+      <w:r>
+        <w:rPr>
+          <w:rStyle w:val="Accentuation"/>
+        </w:rPr>
+        <w:t>commentariorum</w:t>
+      </w:r>
+      <w:proofErr w:type="spellEnd"/>
+      <w:r>
+        <w:rPr>
+          <w:rStyle w:val="Accentuation"/>
+        </w:rPr>
+        <w:t xml:space="preserve"> I-VI</w:t>
+      </w:r>
+      <w:r>
+        <w:t xml:space="preserve"> </w:t>
+      </w:r>
+      <w:proofErr w:type="spellStart"/>
+      <w:r>
+        <w:t>versionem</w:t>
+      </w:r>
+      <w:proofErr w:type="spellEnd"/>
+      <w:r>
+        <w:t xml:space="preserve"> </w:t>
+      </w:r>
+      <w:proofErr w:type="spellStart"/>
+      <w:r>
+        <w:t>Arabicam</w:t>
+      </w:r>
+      <w:proofErr w:type="spellEnd"/>
+      <w:r>
+        <w:t xml:space="preserve">, </w:t>
+      </w:r>
+      <w:proofErr w:type="spellStart"/>
+      <w:r>
+        <w:t>edidit</w:t>
+      </w:r>
+      <w:proofErr w:type="spellEnd"/>
+      <w:r>
+        <w:t xml:space="preserve">, in </w:t>
+      </w:r>
+      <w:proofErr w:type="spellStart"/>
+      <w:r>
+        <w:t>linguam</w:t>
+      </w:r>
+      <w:proofErr w:type="spellEnd"/>
+      <w:r>
+        <w:t xml:space="preserve"> </w:t>
+      </w:r>
+      <w:proofErr w:type="spellStart"/>
+      <w:r>
+        <w:t>Anglicam</w:t>
+      </w:r>
+      <w:proofErr w:type="spellEnd"/>
+      <w:r>
+        <w:t xml:space="preserve"> vertit U. </w:t>
+      </w:r>
+      <w:proofErr w:type="spellStart"/>
+      <w:r>
+        <w:t>Vagelpohl</w:t>
+      </w:r>
+      <w:proofErr w:type="spellEnd"/>
+      <w:r>
+        <w:t xml:space="preserve"> </w:t>
+      </w:r>
+      <w:proofErr w:type="spellStart"/>
+      <w:r>
+        <w:t>adiuvante</w:t>
+      </w:r>
+      <w:proofErr w:type="spellEnd"/>
+      <w:r>
+        <w:t xml:space="preserve"> S. </w:t>
+      </w:r>
+      <w:proofErr w:type="spellStart"/>
+      <w:r>
+        <w:t>Swain</w:t>
+      </w:r>
+      <w:proofErr w:type="spellEnd"/>
+      <w:r>
+        <w:t xml:space="preserve">, </w:t>
       </w:r>
       <w:hyperlink r:id="rId3" w:tgtFrame="_top">
         <w:r>
@@ -565,8 +1117,16 @@
           <w:rStyle w:val="Accentuation"/>
         </w:rPr>
         <w:tab/>
-        <w:t>De venereis</w:t>
-      </w:r>
+        <w:t xml:space="preserve">De </w:t>
+      </w:r>
+      <w:proofErr w:type="spellStart"/>
+      <w:r>
+        <w:rPr>
+          <w:rStyle w:val="Accentuation"/>
+        </w:rPr>
+        <w:t>venereis</w:t>
+      </w:r>
+      <w:proofErr w:type="spellEnd"/>
       <w:r>
         <w:t xml:space="preserve"> (urn:cts:greekLit:tlg0057.tlg035.1st1K-grc2), vol. 5, p. 911-914 (= Oribase, </w:t>
       </w:r>
@@ -577,7 +1137,15 @@
         <w:t>Collections médicales</w:t>
       </w:r>
       <w:r>
-        <w:t>, p. 187.27 – 189.4 Raeder : voir Fichtner-Bibliographie, n° </w:t>
+        <w:t xml:space="preserve">, p. 187.27 – 189.4 Raeder : voir </w:t>
+      </w:r>
+      <w:proofErr w:type="spellStart"/>
+      <w:r>
+        <w:t>Fichtner</w:t>
+      </w:r>
+      <w:proofErr w:type="spellEnd"/>
+      <w:r>
+        <w:t>-Bibliographie, n° </w:t>
       </w:r>
       <w:hyperlink r:id="rId4" w:anchor="_blank" w:history="1">
         <w:r>
@@ -590,12 +1158,98 @@
       <w:r>
         <w:t xml:space="preserve">) ; </w:t>
       </w:r>
-      <w:r>
-        <w:rPr>
-          <w:rStyle w:val="Accentuation"/>
-        </w:rPr>
-        <w:t>Quos quibus catharticis medicamentis et quando purgare oporteat</w:t>
-      </w:r>
+      <w:proofErr w:type="spellStart"/>
+      <w:r>
+        <w:rPr>
+          <w:rStyle w:val="Accentuation"/>
+        </w:rPr>
+        <w:t>Quos</w:t>
+      </w:r>
+      <w:proofErr w:type="spellEnd"/>
+      <w:r>
+        <w:rPr>
+          <w:rStyle w:val="Accentuation"/>
+        </w:rPr>
+        <w:t xml:space="preserve"> </w:t>
+      </w:r>
+      <w:proofErr w:type="spellStart"/>
+      <w:r>
+        <w:rPr>
+          <w:rStyle w:val="Accentuation"/>
+        </w:rPr>
+        <w:t>quibus</w:t>
+      </w:r>
+      <w:proofErr w:type="spellEnd"/>
+      <w:r>
+        <w:rPr>
+          <w:rStyle w:val="Accentuation"/>
+        </w:rPr>
+        <w:t xml:space="preserve"> </w:t>
+      </w:r>
+      <w:proofErr w:type="spellStart"/>
+      <w:r>
+        <w:rPr>
+          <w:rStyle w:val="Accentuation"/>
+        </w:rPr>
+        <w:t>catharticis</w:t>
+      </w:r>
+      <w:proofErr w:type="spellEnd"/>
+      <w:r>
+        <w:rPr>
+          <w:rStyle w:val="Accentuation"/>
+        </w:rPr>
+        <w:t xml:space="preserve"> </w:t>
+      </w:r>
+      <w:proofErr w:type="spellStart"/>
+      <w:r>
+        <w:rPr>
+          <w:rStyle w:val="Accentuation"/>
+        </w:rPr>
+        <w:t>medicamentis</w:t>
+      </w:r>
+      <w:proofErr w:type="spellEnd"/>
+      <w:r>
+        <w:rPr>
+          <w:rStyle w:val="Accentuation"/>
+        </w:rPr>
+        <w:t xml:space="preserve"> et </w:t>
+      </w:r>
+      <w:proofErr w:type="spellStart"/>
+      <w:r>
+        <w:rPr>
+          <w:rStyle w:val="Accentuation"/>
+        </w:rPr>
+        <w:t>quando</w:t>
+      </w:r>
+      <w:proofErr w:type="spellEnd"/>
+      <w:r>
+        <w:rPr>
+          <w:rStyle w:val="Accentuation"/>
+        </w:rPr>
+        <w:t xml:space="preserve"> </w:t>
+      </w:r>
+      <w:proofErr w:type="spellStart"/>
+      <w:r>
+        <w:rPr>
+          <w:rStyle w:val="Accentuation"/>
+        </w:rPr>
+        <w:t>purgare</w:t>
+      </w:r>
+      <w:proofErr w:type="spellEnd"/>
+      <w:r>
+        <w:rPr>
+          <w:rStyle w:val="Accentuation"/>
+        </w:rPr>
+        <w:t xml:space="preserve"> </w:t>
+      </w:r>
+      <w:proofErr w:type="spellStart"/>
+      <w:r>
+        <w:rPr>
+          <w:rStyle w:val="Accentuation"/>
+        </w:rPr>
+        <w:t>oporteat</w:t>
+      </w:r>
+      <w:proofErr w:type="spellEnd"/>
       <w:r>
         <w:t xml:space="preserve"> (urn:cts:greekLit:tlg0057.tlg073.1st1K-grc1), vol. 11, p. 343-356 (= Oribase, </w:t>
       </w:r>
@@ -606,7 +1260,18 @@
         <w:t>Collections médicales</w:t>
       </w:r>
       <w:r>
-        <w:t xml:space="preserve">, p. 221.10 – 227.10 Raeder : voir Fichtner-Bibliographie, n° </w:t>
+        <w:t xml:space="preserve">, p. 221.10 – 227.10 Raeder : voir </w:t>
+      </w:r>
+      <w:proofErr w:type="spellStart"/>
+      <w:r>
+        <w:t>Fichtner</w:t>
+      </w:r>
+      <w:proofErr w:type="spellEnd"/>
+      <w:r>
+        <w:t>-Bibliographi</w:t>
+      </w:r>
+      <w:r>
+        <w:t xml:space="preserve">e, n° </w:t>
       </w:r>
       <w:hyperlink r:id="rId5" w:anchor="_blank" w:history="1">
         <w:r>
@@ -641,40 +1306,123 @@
           <w:lang w:val="de-DE"/>
         </w:rPr>
         <w:tab/>
-        <w:t xml:space="preserve">Voir la </w:t>
-      </w:r>
+      </w:r>
+      <w:proofErr w:type="spellStart"/>
       <w:r>
         <w:rPr>
           <w:lang w:val="de-DE"/>
         </w:rPr>
+        <w:t>Voir</w:t>
+      </w:r>
+      <w:proofErr w:type="spellEnd"/>
+      <w:r>
+        <w:rPr>
+          <w:lang w:val="de-DE"/>
+        </w:rPr>
+        <w:t xml:space="preserve"> la </w:t>
+      </w:r>
+      <w:r>
+        <w:rPr>
+          <w:lang w:val="de-DE"/>
+        </w:rPr>
         <w:t>« </w:t>
       </w:r>
-      <w:hyperlink r:id="rId6" w:history="1">
-        <w:r>
-          <w:rPr>
-            <w:rStyle w:val="Lienhypertexte"/>
-            <w:lang w:val="de-DE"/>
-          </w:rPr>
-          <w:t>Galenus und [Galenus] – Gesamtübersicht</w:t>
-        </w:r>
-      </w:hyperlink>
-      <w:r>
-        <w:rPr>
+      <w:proofErr w:type="spellStart"/>
+      <w:r>
+        <w:fldChar w:fldCharType="begin"/>
+      </w:r>
+      <w:r>
+        <w:instrText xml:space="preserve"> HYPERLINK "https://cmg.bbaw.de/epubl/online/galges.html" </w:instrText>
+      </w:r>
+      <w:r>
+        <w:rPr>
+          <w:rFonts w:hint="eastAsia"/>
+        </w:rPr>
+        <w:fldChar w:fldCharType="separate"/>
+      </w:r>
+      <w:r>
+        <w:rPr>
+          <w:rStyle w:val="Lienhypertexte"/>
           <w:lang w:val="de-DE"/>
         </w:rPr>
-        <w:t> »</w:t>
-      </w:r>
-      <w:r>
-        <w:rPr>
+        <w:t>Galenus</w:t>
+      </w:r>
+      <w:proofErr w:type="spellEnd"/>
+      <w:r>
+        <w:rPr>
+          <w:rStyle w:val="Lienhypertexte"/>
           <w:lang w:val="de-DE"/>
         </w:rPr>
+        <w:t xml:space="preserve"> und [</w:t>
+      </w:r>
+      <w:proofErr w:type="spellStart"/>
+      <w:r>
+        <w:rPr>
+          <w:rStyle w:val="Lienhypertexte"/>
+          <w:lang w:val="de-DE"/>
+        </w:rPr>
+        <w:t>Galenus</w:t>
+      </w:r>
+      <w:proofErr w:type="spellEnd"/>
+      <w:r>
+        <w:rPr>
+          <w:rStyle w:val="Lienhypertexte"/>
+          <w:lang w:val="de-DE"/>
+        </w:rPr>
+        <w:t>] – Gesamtübersicht</w:t>
+      </w:r>
+      <w:r>
+        <w:rPr>
+          <w:rStyle w:val="Lienhypertexte"/>
+          <w:lang w:val="de-DE"/>
+        </w:rPr>
+        <w:fldChar w:fldCharType="end"/>
+      </w:r>
+      <w:r>
+        <w:rPr>
+          <w:lang w:val="de-DE"/>
+        </w:rPr>
+        <w:t xml:space="preserve"> » </w:t>
+      </w:r>
+      <w:r>
+        <w:rPr>
+          <w:lang w:val="de-DE"/>
+        </w:rPr>
+        <w:t xml:space="preserve">du Corpus </w:t>
+      </w:r>
+      <w:proofErr w:type="spellStart"/>
+      <w:r>
+        <w:rPr>
+          <w:lang w:val="de-DE"/>
+        </w:rPr>
+        <w:t>Medic</w:t>
+      </w:r>
+      <w:r>
+        <w:rPr>
+          <w:lang w:val="de-DE"/>
+        </w:rPr>
+        <w:t>orum</w:t>
+      </w:r>
+      <w:proofErr w:type="spellEnd"/>
+      <w:r>
+        <w:rPr>
+          <w:lang w:val="de-DE"/>
+        </w:rPr>
         <w:t xml:space="preserve"> </w:t>
       </w:r>
+      <w:proofErr w:type="spellStart"/>
       <w:r>
         <w:rPr>
           <w:lang w:val="de-DE"/>
         </w:rPr>
-        <w:t>du Corpus Medicorum Graecorum de Berlin.</w:t>
+        <w:t>Graecorum</w:t>
+      </w:r>
+      <w:proofErr w:type="spellEnd"/>
+      <w:r>
+        <w:rPr>
+          <w:lang w:val="de-DE"/>
+        </w:rPr>
+        <w:t xml:space="preserve"> de Berlin.</w:t>
       </w:r>
     </w:p>
   </w:footnote>
@@ -682,7 +1430,7 @@
 </file>
 
 <file path=word/numbering.xml><?xml version="1.0" encoding="utf-8"?>
-<w:numbering xmlns:wpc="http://schemas.microsoft.com/office/word/2010/wordprocessingCanvas" xmlns:cx="http://schemas.microsoft.com/office/drawing/2014/chartex" xmlns:cx1="http://schemas.microsoft.com/office/drawing/2015/9/8/chartex" xmlns:cx2="http://schemas.microsoft.com/office/drawing/2015/10/21/chartex" xmlns:cx3="http://schemas.microsoft.com/office/drawing/2016/5/9/chartex" xmlns:cx4="http://schemas.microsoft.com/office/drawing/2016/5/10/chartex" xmlns:cx5="http://schemas.microsoft.com/office/drawing/2016/5/11/chartex" xmlns:cx6="http://schemas.microsoft.com/office/drawing/2016/5/12/chartex" xmlns:cx7="http://schemas.microsoft.com/office/drawing/2016/5/13/chartex" xmlns:cx8="http://schemas.microsoft.com/office/drawing/2016/5/14/chartex" xmlns:mc="http://schemas.openxmlformats.org/markup-compatibility/2006" xmlns:aink="http://schemas.microsoft.com/office/drawing/2016/ink" xmlns:am3d="http://schemas.microsoft.com/office/drawing/2017/model3d" xmlns:o="urn:schemas-microsoft-com:office:office" xmlns:oel="http://schemas.microsoft.com/office/2019/extlst" xmlns:r="http://schemas.openxmlformats.org/officeDocument/2006/relationships" xmlns:m="http://schemas.openxmlformats.org/officeDocument/2006/math" xmlns:v="urn:schemas-microsoft-com:vml" xmlns:wp14="http://schemas.microsoft.com/office/word/2010/wordprocessingDrawing" xmlns:wp="http://schemas.openxmlformats.org/drawingml/2006/wordprocessingDrawing" xmlns:w10="urn:schemas-microsoft-com:office:word" xmlns:w="http://schemas.openxmlformats.org/wordprocessingml/2006/main" xmlns:w14="http://schemas.microsoft.com/office/word/2010/wordml" xmlns:w15="http://schemas.microsoft.com/office/word/2012/wordml" xmlns:w16cex="http://schemas.microsoft.com/office/word/2018/wordml/cex" xmlns:w16cid="http://schemas.microsoft.com/office/word/2016/wordml/cid" xmlns:w16="http://schemas.microsoft.com/office/word/2018/wordml" xmlns:w16sdtdh="http://schemas.microsoft.com/office/word/2020/wordml/sdtdatahash" xmlns:w16se="http://schemas.microsoft.com/office/word/2015/wordml/symex" xmlns:wpg="http://schemas.microsoft.com/office/word/2010/wordprocessingGroup" xmlns:wpi="http://schemas.microsoft.com/office/word/2010/wordprocessingInk" xmlns:wne="http://schemas.microsoft.com/office/word/2006/wordml" xmlns:wps="http://schemas.microsoft.com/office/word/2010/wordprocessingShape" mc:Ignorable="w14 w15 w16se w16cid w16 w16cex w16sdtdh wp14">
+<w:numbering xmlns:wpc="http://schemas.microsoft.com/office/word/2010/wordprocessingCanvas" xmlns:cx="http://schemas.microsoft.com/office/drawing/2014/chartex" xmlns:cx1="http://schemas.microsoft.com/office/drawing/2015/9/8/chartex" xmlns:cx2="http://schemas.microsoft.com/office/drawing/2015/10/21/chartex" xmlns:cx3="http://schemas.microsoft.com/office/drawing/2016/5/9/chartex" xmlns:cx4="http://schemas.microsoft.com/office/drawing/2016/5/10/chartex" xmlns:cx5="http://schemas.microsoft.com/office/drawing/2016/5/11/chartex" xmlns:cx6="http://schemas.microsoft.com/office/drawing/2016/5/12/chartex" xmlns:cx7="http://schemas.microsoft.com/office/drawing/2016/5/13/chartex" xmlns:cx8="http://schemas.microsoft.com/office/drawing/2016/5/14/chartex" xmlns:mc="http://schemas.openxmlformats.org/markup-compatibility/2006" xmlns:aink="http://schemas.microsoft.com/office/drawing/2016/ink" xmlns:am3d="http://schemas.microsoft.com/office/drawing/2017/model3d" xmlns:o="urn:schemas-microsoft-com:office:office" xmlns:r="http://schemas.openxmlformats.org/officeDocument/2006/relationships" xmlns:m="http://schemas.openxmlformats.org/officeDocument/2006/math" xmlns:v="urn:schemas-microsoft-com:vml" xmlns:wp14="http://schemas.microsoft.com/office/word/2010/wordprocessingDrawing" xmlns:wp="http://schemas.openxmlformats.org/drawingml/2006/wordprocessingDrawing" xmlns:w10="urn:schemas-microsoft-com:office:word" xmlns:w="http://schemas.openxmlformats.org/wordprocessingml/2006/main" xmlns:w14="http://schemas.microsoft.com/office/word/2010/wordml" xmlns:w15="http://schemas.microsoft.com/office/word/2012/wordml" xmlns:w16cex="http://schemas.microsoft.com/office/word/2018/wordml/cex" xmlns:w16cid="http://schemas.microsoft.com/office/word/2016/wordml/cid" xmlns:w16="http://schemas.microsoft.com/office/word/2018/wordml" xmlns:w16sdtdh="http://schemas.microsoft.com/office/word/2020/wordml/sdtdatahash" xmlns:w16se="http://schemas.microsoft.com/office/word/2015/wordml/symex" xmlns:wpg="http://schemas.microsoft.com/office/word/2010/wordprocessingGroup" xmlns:wpi="http://schemas.microsoft.com/office/word/2010/wordprocessingInk" xmlns:wne="http://schemas.microsoft.com/office/word/2006/wordml" xmlns:wps="http://schemas.microsoft.com/office/word/2010/wordprocessingShape" mc:Ignorable="w14 w15 w16se w16cid w16 w16cex w16sdtdh wp14">
   <w:abstractNum w:abstractNumId="0" w15:restartNumberingAfterBreak="0">
     <w:nsid w:val="2D861CD2"/>
     <w:multiLevelType w:val="multilevel"/>
@@ -806,7 +1554,7 @@
       </w:pPr>
     </w:lvl>
   </w:abstractNum>
-  <w:num w:numId="1" w16cid:durableId="2100061942">
+  <w:num w:numId="1">
     <w:abstractNumId w:val="0"/>
   </w:num>
 </w:numbering>
@@ -1251,6 +1999,7 @@
   <w:style w:type="character" w:default="1" w:styleId="Policepardfaut">
     <w:name w:val="Default Paragraph Font"/>
     <w:uiPriority w:val="1"/>
+    <w:semiHidden/>
     <w:unhideWhenUsed/>
   </w:style>
   <w:style w:type="table" w:default="1" w:styleId="TableauNormal">

</xml_diff>

<commit_message>
mise à jour des  paratextes, création des "frequentes quaestiones"
</commit_message>
<xml_diff>
--- a/docx/de_fr.docx
+++ b/docx/de_fr.docx
@@ -1,6 +1,6 @@
 
 <file path=word/document.xml><?xml version="1.0" encoding="utf-8"?>
-<w:document xmlns:wpc="http://schemas.microsoft.com/office/word/2010/wordprocessingCanvas" xmlns:cx="http://schemas.microsoft.com/office/drawing/2014/chartex" xmlns:cx1="http://schemas.microsoft.com/office/drawing/2015/9/8/chartex" xmlns:cx2="http://schemas.microsoft.com/office/drawing/2015/10/21/chartex" xmlns:cx3="http://schemas.microsoft.com/office/drawing/2016/5/9/chartex" xmlns:cx4="http://schemas.microsoft.com/office/drawing/2016/5/10/chartex" xmlns:cx5="http://schemas.microsoft.com/office/drawing/2016/5/11/chartex" xmlns:cx6="http://schemas.microsoft.com/office/drawing/2016/5/12/chartex" xmlns:cx7="http://schemas.microsoft.com/office/drawing/2016/5/13/chartex" xmlns:cx8="http://schemas.microsoft.com/office/drawing/2016/5/14/chartex" xmlns:mc="http://schemas.openxmlformats.org/markup-compatibility/2006" xmlns:aink="http://schemas.microsoft.com/office/drawing/2016/ink" xmlns:am3d="http://schemas.microsoft.com/office/drawing/2017/model3d" xmlns:o="urn:schemas-microsoft-com:office:office" xmlns:r="http://schemas.openxmlformats.org/officeDocument/2006/relationships" xmlns:m="http://schemas.openxmlformats.org/officeDocument/2006/math" xmlns:v="urn:schemas-microsoft-com:vml" xmlns:wp14="http://schemas.microsoft.com/office/word/2010/wordprocessingDrawing" xmlns:wp="http://schemas.openxmlformats.org/drawingml/2006/wordprocessingDrawing" xmlns:w10="urn:schemas-microsoft-com:office:word" xmlns:w="http://schemas.openxmlformats.org/wordprocessingml/2006/main" xmlns:w14="http://schemas.microsoft.com/office/word/2010/wordml" xmlns:w15="http://schemas.microsoft.com/office/word/2012/wordml" xmlns:w16cex="http://schemas.microsoft.com/office/word/2018/wordml/cex" xmlns:w16cid="http://schemas.microsoft.com/office/word/2016/wordml/cid" xmlns:w16="http://schemas.microsoft.com/office/word/2018/wordml" xmlns:w16sdtdh="http://schemas.microsoft.com/office/word/2020/wordml/sdtdatahash" xmlns:w16se="http://schemas.microsoft.com/office/word/2015/wordml/symex" xmlns:wpg="http://schemas.microsoft.com/office/word/2010/wordprocessingGroup" xmlns:wpi="http://schemas.microsoft.com/office/word/2010/wordprocessingInk" xmlns:wne="http://schemas.microsoft.com/office/word/2006/wordml" xmlns:wps="http://schemas.microsoft.com/office/word/2010/wordprocessingShape" mc:Ignorable="w14 w15 w16se w16cid w16 w16cex w16sdtdh wp14">
+<w:document xmlns:wpc="http://schemas.microsoft.com/office/word/2010/wordprocessingCanvas" xmlns:cx="http://schemas.microsoft.com/office/drawing/2014/chartex" xmlns:cx1="http://schemas.microsoft.com/office/drawing/2015/9/8/chartex" xmlns:cx2="http://schemas.microsoft.com/office/drawing/2015/10/21/chartex" xmlns:cx3="http://schemas.microsoft.com/office/drawing/2016/5/9/chartex" xmlns:cx4="http://schemas.microsoft.com/office/drawing/2016/5/10/chartex" xmlns:cx5="http://schemas.microsoft.com/office/drawing/2016/5/11/chartex" xmlns:cx6="http://schemas.microsoft.com/office/drawing/2016/5/12/chartex" xmlns:cx7="http://schemas.microsoft.com/office/drawing/2016/5/13/chartex" xmlns:cx8="http://schemas.microsoft.com/office/drawing/2016/5/14/chartex" xmlns:mc="http://schemas.openxmlformats.org/markup-compatibility/2006" xmlns:aink="http://schemas.microsoft.com/office/drawing/2016/ink" xmlns:am3d="http://schemas.microsoft.com/office/drawing/2017/model3d" xmlns:o="urn:schemas-microsoft-com:office:office" xmlns:oel="http://schemas.microsoft.com/office/2019/extlst" xmlns:r="http://schemas.openxmlformats.org/officeDocument/2006/relationships" xmlns:m="http://schemas.openxmlformats.org/officeDocument/2006/math" xmlns:v="urn:schemas-microsoft-com:vml" xmlns:wp14="http://schemas.microsoft.com/office/word/2010/wordprocessingDrawing" xmlns:wp="http://schemas.openxmlformats.org/drawingml/2006/wordprocessingDrawing" xmlns:w10="urn:schemas-microsoft-com:office:word" xmlns:w="http://schemas.openxmlformats.org/wordprocessingml/2006/main" xmlns:w14="http://schemas.microsoft.com/office/word/2010/wordml" xmlns:w15="http://schemas.microsoft.com/office/word/2012/wordml" xmlns:w16cex="http://schemas.microsoft.com/office/word/2018/wordml/cex" xmlns:w16cid="http://schemas.microsoft.com/office/word/2016/wordml/cid" xmlns:w16="http://schemas.microsoft.com/office/word/2018/wordml" xmlns:w16sdtdh="http://schemas.microsoft.com/office/word/2020/wordml/sdtdatahash" xmlns:w16se="http://schemas.microsoft.com/office/word/2015/wordml/symex" xmlns:wpg="http://schemas.microsoft.com/office/word/2010/wordprocessingGroup" xmlns:wpi="http://schemas.microsoft.com/office/word/2010/wordprocessingInk" xmlns:wne="http://schemas.microsoft.com/office/word/2006/wordml" xmlns:wps="http://schemas.microsoft.com/office/word/2010/wordprocessingShape" mc:Ignorable="w14 w15 w16se w16cid w16 w16cex w16sdtdh wp14">
   <w:body>
     <w:p>
       <w:pPr>
@@ -23,6 +23,7 @@
           <w:rFonts w:hint="eastAsia"/>
         </w:rPr>
       </w:pPr>
+      <w:bookmarkStart w:id="0" w:name="_Hlk163227812"/>
       <w:r>
         <w:t>L’objectif de « </w:t>
       </w:r>
@@ -32,7 +33,14 @@
       </w:r>
       <w:proofErr w:type="spellEnd"/>
       <w:r>
-        <w:t xml:space="preserve"> verbatim » est de mettre à disposition en accès libre un environnement de travail facilitant l’exploration des textes galéniques qui a été construit dans le cadre du projet « </w:t>
+        <w:t xml:space="preserve"> verbatim » est de mettre à disposition en accès libre un environnement de travail facilitant l’exploration des textes galéniques</w:t>
+      </w:r>
+      <w:bookmarkEnd w:id="0"/>
+      <w:r>
+        <w:t xml:space="preserve"> </w:t>
+      </w:r>
+      <w:r>
+        <w:t>qui a été construit dans le cadre du projet « </w:t>
       </w:r>
       <w:hyperlink r:id="rId7" w:tgtFrame="_top">
         <w:r>
@@ -44,6 +52,20 @@
       </w:hyperlink>
       <w:r>
         <w:t> » et qui est destiné à être progressivement enrichi.</w:t>
+      </w:r>
+      <w:r>
+        <w:t xml:space="preserve"> Des explications sur le contenu de cet environnement de travail et sur son fonctionnement sont proposées dans la section « </w:t>
+      </w:r>
+      <w:hyperlink r:id="rId8" w:history="1">
+        <w:r>
+          <w:rPr>
+            <w:rStyle w:val="Lienhypertexte"/>
+          </w:rPr>
+          <w:t>Questions fréquentes</w:t>
+        </w:r>
+      </w:hyperlink>
+      <w:r>
+        <w:t> ».</w:t>
       </w:r>
     </w:p>
     <w:p>
@@ -54,12 +76,21 @@
         </w:rPr>
       </w:pPr>
       <w:r>
-        <w:t>Les textes grecs ici présents, qui regroupent les traités publiés dans les volumes</w:t>
-      </w:r>
-      <w:r>
-        <w:t> 1 à 18b l’édition de C.G. Kühn, ainsi que quelques autres libres de droits, proviennent du dépôt en accès libre du projet « </w:t>
-      </w:r>
-      <w:hyperlink r:id="rId8" w:tgtFrame="_top">
+        <w:t xml:space="preserve">Les textes grecs ici présents, qui regroupent les traités publiés dans les volumes 1 à 18b l’édition de C.G. Kühn, ainsi que quelques autres </w:t>
+      </w:r>
+      <w:r>
+        <w:t xml:space="preserve">textes </w:t>
+      </w:r>
+      <w:r>
+        <w:t>libres de droits</w:t>
+      </w:r>
+      <w:r>
+        <w:t xml:space="preserve"> (certains déjà présents dans l’édition de Kühn, d’autres non)</w:t>
+      </w:r>
+      <w:r>
+        <w:t>, proviennent du dépôt en accès libre du projet « </w:t>
+      </w:r>
+      <w:hyperlink r:id="rId9" w:tgtFrame="_top">
         <w:r>
           <w:rPr>
             <w:rStyle w:val="Lienhypertexte"/>
@@ -96,12 +127,9 @@
         </w:r>
       </w:hyperlink>
       <w:r>
-        <w:t> » qui, pour ce qui con</w:t>
-      </w:r>
-      <w:r>
-        <w:t>cerne les textes galéniques, a repris le corpus publié en accès libre dans le « </w:t>
-      </w:r>
-      <w:hyperlink r:id="rId9" w:tgtFrame="_top">
+        <w:t> » qui, pour ce qui concerne les textes galéniques, a repris le corpus publié en accès libre dans le « </w:t>
+      </w:r>
+      <w:hyperlink r:id="rId10" w:tgtFrame="_top">
         <w:r>
           <w:rPr>
             <w:rStyle w:val="Lienhypertexte"/>
@@ -132,10 +160,57 @@
         <w:proofErr w:type="spellEnd"/>
       </w:hyperlink>
       <w:r>
-        <w:t> » pour l’intégrer à la Perseus Digital Library ; y est ajo</w:t>
-      </w:r>
-      <w:r>
-        <w:t xml:space="preserve">uté le texte du </w:t>
+        <w:t xml:space="preserve"> » pour l’intégrer à la </w:t>
+      </w:r>
+      <w:hyperlink r:id="rId11" w:history="1">
+        <w:r>
+          <w:rPr>
+            <w:rStyle w:val="Lienhypertexte"/>
+          </w:rPr>
+          <w:t>Perseus Digital Library</w:t>
+        </w:r>
+      </w:hyperlink>
+      <w:r>
+        <w:t>.</w:t>
+      </w:r>
+      <w:r>
+        <w:t xml:space="preserve"> </w:t>
+      </w:r>
+      <w:r>
+        <w:t>« </w:t>
+      </w:r>
+      <w:proofErr w:type="spellStart"/>
+      <w:r>
+        <w:t>Galenus</w:t>
+      </w:r>
+      <w:proofErr w:type="spellEnd"/>
+      <w:r>
+        <w:t xml:space="preserve"> verbatim » complète le corpus de « </w:t>
+      </w:r>
+      <w:r>
+        <w:t xml:space="preserve">First </w:t>
+      </w:r>
+      <w:proofErr w:type="spellStart"/>
+      <w:r>
+        <w:t>Thousand</w:t>
+      </w:r>
+      <w:proofErr w:type="spellEnd"/>
+      <w:r>
+        <w:t xml:space="preserve"> </w:t>
+      </w:r>
+      <w:proofErr w:type="spellStart"/>
+      <w:r>
+        <w:t>Years</w:t>
+      </w:r>
+      <w:proofErr w:type="spellEnd"/>
+      <w:r>
+        <w:t xml:space="preserve"> of Greek</w:t>
+      </w:r>
+      <w:r>
+        <w:t xml:space="preserve"> » en y ajoutant </w:t>
+      </w:r>
+      <w:r>
+        <w:t xml:space="preserve">le texte du </w:t>
       </w:r>
       <w:r>
         <w:rPr>
@@ -144,7 +219,10 @@
         <w:t>Commentaire au Prorrhétique I d’Hippocrate</w:t>
       </w:r>
       <w:r>
-        <w:t xml:space="preserve"> (16.489-840 K), qui a été directement repris au « Digital Corpus for </w:t>
+        <w:t xml:space="preserve"> (16.489-840 K)</w:t>
+      </w:r>
+      <w:r>
+        <w:t xml:space="preserve"> provenant du « Digital Corpus for </w:t>
       </w:r>
       <w:proofErr w:type="spellStart"/>
       <w:r>
@@ -160,26 +238,7 @@
       </w:r>
       <w:proofErr w:type="spellEnd"/>
       <w:r>
-        <w:t xml:space="preserve"> », car il est curieusement exclu de « First </w:t>
-      </w:r>
-      <w:proofErr w:type="spellStart"/>
-      <w:r>
-        <w:t>Thousand</w:t>
-      </w:r>
-      <w:proofErr w:type="spellEnd"/>
-      <w:r>
-        <w:t xml:space="preserve"> </w:t>
-      </w:r>
-      <w:proofErr w:type="spellStart"/>
-      <w:r>
-        <w:t>Years</w:t>
-      </w:r>
-      <w:proofErr w:type="spellEnd"/>
-      <w:r>
-        <w:t xml:space="preserve"> of Greek », et donc de la « Perseus Digital Lib</w:t>
-      </w:r>
-      <w:r>
-        <w:t>rary »</w:t>
+        <w:t> »</w:t>
       </w:r>
       <w:r>
         <w:rPr>
@@ -188,7 +247,10 @@
         <w:footnoteReference w:id="1"/>
       </w:r>
       <w:r>
-        <w:t>. Deux textes de l’édition de C.G. Kühn qui sont présents dans la « Perseus Digital Library », mais qui consistent en des compilations d’extraits de textes provenant d’autres traités édités par Kühn, ont en revanche été ici écartés</w:t>
+        <w:t xml:space="preserve">, </w:t>
+      </w:r>
+      <w:r>
+        <w:t>et en écarte des textes qui consistent en des compilations d’extraits de textes provenant d’autres traités édités par Kühn</w:t>
       </w:r>
       <w:r>
         <w:rPr>
@@ -197,41 +259,19 @@
         <w:footnoteReference w:id="2"/>
       </w:r>
       <w:r>
-        <w:t>. Par ailleurs,</w:t>
-      </w:r>
-      <w:r>
-        <w:t xml:space="preserve"> la distinction entre traités galéniques et pseudo-galéniques est faite sur la base des connaissances les plus récentes</w:t>
-      </w:r>
-      <w:r>
-        <w:rPr>
-          <w:rStyle w:val="Appelnotedebasdep"/>
-        </w:rPr>
-        <w:footnoteReference w:id="3"/>
-      </w:r>
-      <w:r>
-        <w:t>, et diffère donc de celle de la « Perseus Digital Library » (voir respectivement « </w:t>
-      </w:r>
-      <w:hyperlink r:id="rId10" w:tgtFrame="_top">
-        <w:r>
-          <w:rPr>
-            <w:rStyle w:val="Lienhypertexte"/>
-          </w:rPr>
-          <w:t>Galen</w:t>
-        </w:r>
-      </w:hyperlink>
-      <w:r>
-        <w:t> » et « </w:t>
-      </w:r>
-      <w:hyperlink r:id="rId11" w:tgtFrame="_top">
-        <w:r>
-          <w:rPr>
-            <w:rStyle w:val="Lienhypertexte"/>
-          </w:rPr>
-          <w:t>Pseudo-Galen</w:t>
-        </w:r>
-      </w:hyperlink>
-      <w:r>
-        <w:t> »).</w:t>
+        <w:t>.</w:t>
+      </w:r>
+      <w:r>
+        <w:t xml:space="preserve"> Le balisage XML-TEI de ces textes a été vérifié,</w:t>
+      </w:r>
+      <w:r>
+        <w:t xml:space="preserve"> corrigé et enrichi</w:t>
+      </w:r>
+      <w:r>
+        <w:t> ; les métadonnées ont été complétées</w:t>
+      </w:r>
+      <w:r>
+        <w:t>.</w:t>
       </w:r>
     </w:p>
     <w:p>
@@ -242,25 +282,87 @@
         </w:rPr>
       </w:pPr>
       <w:r>
-        <w:t>Seront bientôt ajoutés les textes grecs galéniques ou pseudo-galéniques de l’édition Kühn qui n</w:t>
+        <w:t xml:space="preserve">Seront </w:t>
+      </w:r>
+      <w:r>
+        <w:t>ensuite</w:t>
+      </w:r>
+      <w:r>
+        <w:t xml:space="preserve"> ajoutés les textes grecs galéniques ou pseudo-galéniques de l’édition Kühn qui n</w:t>
       </w:r>
       <w:r>
         <w:t>e figurent pas dans</w:t>
       </w:r>
       <w:r>
-        <w:t xml:space="preserve"> ces deux corpus, ainsi que l’ensemble des traductions latines de cette édition, qui ont fait l’objet </w:t>
-      </w:r>
-      <w:r>
-        <w:t>d’une océrisation soigneuse</w:t>
-      </w:r>
-      <w:r>
-        <w:t>, suivant les meilleures pratiques</w:t>
-      </w:r>
-      <w:r>
-        <w:t>, conformément à</w:t>
-      </w:r>
-      <w:r>
-        <w:t xml:space="preserve"> l’état de l’art.</w:t>
+        <w:t xml:space="preserve"> ces deux corpus</w:t>
+      </w:r>
+      <w:r>
+        <w:t xml:space="preserve"> </w:t>
+      </w:r>
+      <w:r>
+        <w:t>(</w:t>
+      </w:r>
+      <w:r>
+        <w:t xml:space="preserve">22 traités couvrant </w:t>
+      </w:r>
+      <w:r>
+        <w:t>1 1</w:t>
+      </w:r>
+      <w:r>
+        <w:t>33</w:t>
+      </w:r>
+      <w:r>
+        <w:t xml:space="preserve"> demi-pages)</w:t>
+      </w:r>
+      <w:r>
+        <w:t>, ainsi que l’ensemble des traductions latines de cette édition</w:t>
+      </w:r>
+      <w:r>
+        <w:t xml:space="preserve"> </w:t>
+      </w:r>
+      <w:r>
+        <w:t>(</w:t>
+      </w:r>
+      <w:bookmarkStart w:id="1" w:name="_Hlk163221900"/>
+      <w:r>
+        <w:t xml:space="preserve">118 traités couvrant </w:t>
+      </w:r>
+      <w:r>
+        <w:t>1</w:t>
+      </w:r>
+      <w:r>
+        <w:t>8</w:t>
+      </w:r>
+      <w:r>
+        <w:t> 1</w:t>
+      </w:r>
+      <w:r>
+        <w:t>70</w:t>
+      </w:r>
+      <w:r>
+        <w:t xml:space="preserve"> demi-pages</w:t>
+      </w:r>
+      <w:bookmarkEnd w:id="1"/>
+      <w:r>
+        <w:t>)</w:t>
+      </w:r>
+      <w:r>
+        <w:rPr>
+          <w:rStyle w:val="Appelnotedebasdep"/>
+        </w:rPr>
+        <w:footnoteReference w:id="3"/>
+      </w:r>
+      <w:r>
+        <w:t xml:space="preserve">, qui ont fait l’objet </w:t>
+      </w:r>
+      <w:r>
+        <w:t xml:space="preserve">d’une océrisation </w:t>
+      </w:r>
+      <w:r>
+        <w:t>puis d’une structuration en XML-TEI</w:t>
+      </w:r>
+      <w:r>
+        <w:t>.</w:t>
       </w:r>
       <w:r>
         <w:t xml:space="preserve"> Toute aide à la relecture de ces textes sera la bienvenue pour corriger les coquilles restantes !</w:t>
@@ -277,13 +379,7 @@
         </w:r>
       </w:hyperlink>
       <w:r>
-        <w:t xml:space="preserve"> un point </w:t>
-      </w:r>
-      <w:r>
-        <w:t>sur la campagne d’océrisation</w:t>
-      </w:r>
-      <w:r>
-        <w:t>.]</w:t>
+        <w:t xml:space="preserve"> un point sur la campagne d’océrisation.]</w:t>
       </w:r>
     </w:p>
     <w:p>
@@ -323,30 +419,28 @@
       <w:r>
         <w:t xml:space="preserve"> ; ils sont publiés avec la licence </w:t>
       </w:r>
-      <w:hyperlink r:id="rId15" w:tgtFrame="_top">
-        <w:r>
-          <w:rPr>
-            <w:rStyle w:val="Lienhypertexte"/>
-          </w:rPr>
-          <w:t>Creative Commons Attribution-</w:t>
-        </w:r>
-        <w:proofErr w:type="spellStart"/>
-        <w:r>
-          <w:rPr>
-            <w:rStyle w:val="Lienhypertexte"/>
-          </w:rPr>
-          <w:t>ShareAlike</w:t>
-        </w:r>
-        <w:proofErr w:type="spellEnd"/>
-        <w:r>
-          <w:rPr>
-            <w:rStyle w:val="Lienhypertexte"/>
-          </w:rPr>
-          <w:t xml:space="preserve"> 4.0 International</w:t>
+      <w:r>
+        <w:t>« </w:t>
+      </w:r>
+      <w:hyperlink r:id="rId15" w:history="1">
+        <w:r>
+          <w:rPr>
+            <w:rStyle w:val="Lienhypertexte"/>
+          </w:rPr>
+          <w:t>Creative Commons Attribution - Partage dans les Mêmes Conditions 4.0 International</w:t>
         </w:r>
       </w:hyperlink>
       <w:r>
-        <w:t>.</w:t>
+        <w:t> »</w:t>
+      </w:r>
+      <w:r>
+        <w:t xml:space="preserve"> (</w:t>
+      </w:r>
+      <w:r>
+        <w:t>CC BY-SA 4.0</w:t>
+      </w:r>
+      <w:r>
+        <w:t>).</w:t>
       </w:r>
     </w:p>
     <w:p>
@@ -364,13 +458,7 @@
           <w:rPr>
             <w:rStyle w:val="Lienhypertexte"/>
           </w:rPr>
-          <w:t>Nathalie Rouss</w:t>
-        </w:r>
-        <w:r>
-          <w:rPr>
-            <w:rStyle w:val="Lienhypertexte"/>
-          </w:rPr>
-          <w:t>eau</w:t>
+          <w:t>Nathalie Rousseau</w:t>
         </w:r>
       </w:hyperlink>
       <w:r>
@@ -388,11 +476,19 @@
         <w:t xml:space="preserve"> et </w:t>
       </w:r>
       <w:hyperlink r:id="rId18" w:tgtFrame="_top">
-        <w:r>
-          <w:rPr>
-            <w:rStyle w:val="Lienhypertexte"/>
-          </w:rPr>
-          <w:t xml:space="preserve">Cahal </w:t>
+        <w:proofErr w:type="spellStart"/>
+        <w:r>
+          <w:rPr>
+            <w:rStyle w:val="Lienhypertexte"/>
+          </w:rPr>
+          <w:t>Cahal</w:t>
+        </w:r>
+        <w:proofErr w:type="spellEnd"/>
+        <w:r>
+          <w:rPr>
+            <w:rStyle w:val="Lienhypertexte"/>
+          </w:rPr>
+          <w:t xml:space="preserve"> </w:t>
         </w:r>
         <w:proofErr w:type="spellStart"/>
         <w:r>
@@ -453,7 +549,114 @@
         </w:rPr>
       </w:pPr>
       <w:r>
-        <w:t>Ont également participé à l’établissement et à l’enrichissement des données Alexis Merle (2022) et Giulia Scalas (2023).</w:t>
+        <w:t>Ont également participé à l’établissement et à l’enrichissement des données Alexis Merle</w:t>
+      </w:r>
+      <w:r>
+        <w:t>, en</w:t>
+      </w:r>
+      <w:r>
+        <w:t xml:space="preserve"> 2022</w:t>
+      </w:r>
+      <w:r>
+        <w:t xml:space="preserve">, </w:t>
+      </w:r>
+      <w:r>
+        <w:t xml:space="preserve">ainsi que </w:t>
+      </w:r>
+      <w:r>
+        <w:t>Giulia Scalas</w:t>
+      </w:r>
+      <w:r>
+        <w:t xml:space="preserve">, </w:t>
+      </w:r>
+      <w:r>
+        <w:t xml:space="preserve">Ana </w:t>
+      </w:r>
+      <w:proofErr w:type="spellStart"/>
+      <w:r>
+        <w:t>Benegui</w:t>
+      </w:r>
+      <w:proofErr w:type="spellEnd"/>
+      <w:r>
+        <w:t xml:space="preserve">, Amélie </w:t>
+      </w:r>
+      <w:proofErr w:type="spellStart"/>
+      <w:r>
+        <w:t>Boiret</w:t>
+      </w:r>
+      <w:proofErr w:type="spellEnd"/>
+      <w:r>
+        <w:t xml:space="preserve">, Luca </w:t>
+      </w:r>
+      <w:proofErr w:type="spellStart"/>
+      <w:r>
+        <w:t>Bortolotti</w:t>
+      </w:r>
+      <w:proofErr w:type="spellEnd"/>
+      <w:r>
+        <w:t xml:space="preserve">, Daria </w:t>
+      </w:r>
+      <w:proofErr w:type="spellStart"/>
+      <w:r>
+        <w:t>Gorbunova</w:t>
+      </w:r>
+      <w:proofErr w:type="spellEnd"/>
+      <w:r>
+        <w:t xml:space="preserve">, Saul </w:t>
+      </w:r>
+      <w:proofErr w:type="spellStart"/>
+      <w:r>
+        <w:t>Mouveroux</w:t>
+      </w:r>
+      <w:proofErr w:type="spellEnd"/>
+      <w:r>
+        <w:t xml:space="preserve"> </w:t>
+      </w:r>
+      <w:r>
+        <w:t xml:space="preserve">et </w:t>
+      </w:r>
+      <w:r>
+        <w:t xml:space="preserve">Miguel </w:t>
+      </w:r>
+      <w:proofErr w:type="spellStart"/>
+      <w:r>
+        <w:t>Sánchez</w:t>
+      </w:r>
+      <w:proofErr w:type="spellEnd"/>
+      <w:r>
+        <w:t>,</w:t>
+      </w:r>
+      <w:r>
+        <w:t xml:space="preserve"> </w:t>
+      </w:r>
+      <w:r>
+        <w:t xml:space="preserve">en </w:t>
+      </w:r>
+      <w:r>
+        <w:t>2023</w:t>
+      </w:r>
+      <w:r>
+        <w:t xml:space="preserve"> (voir la </w:t>
+      </w:r>
+      <w:r>
+        <w:t>section</w:t>
+      </w:r>
+      <w:r>
+        <w:t xml:space="preserve"> </w:t>
+      </w:r>
+      <w:hyperlink r:id="rId21" w:history="1">
+        <w:r>
+          <w:rPr>
+            <w:rStyle w:val="Lienhypertexte"/>
+          </w:rPr>
+          <w:t>Actualités</w:t>
+        </w:r>
+      </w:hyperlink>
+      <w:r>
+        <w:t>)</w:t>
+      </w:r>
+      <w:r>
+        <w:t>.</w:t>
       </w:r>
     </w:p>
     <w:p>
@@ -466,7 +669,7 @@
       <w:r>
         <w:t>Ce projet a bénéficié du financement de l’</w:t>
       </w:r>
-      <w:hyperlink r:id="rId21" w:tgtFrame="_top">
+      <w:hyperlink r:id="rId22" w:tgtFrame="_top">
         <w:r>
           <w:rPr>
             <w:rStyle w:val="Lienhypertexte"/>
@@ -477,19 +680,31 @@
       <w:r>
         <w:t>, ainsi que de l’</w:t>
       </w:r>
-      <w:hyperlink r:id="rId22" w:tgtFrame="_top">
-        <w:r>
-          <w:rPr>
-            <w:rStyle w:val="Lienhypertexte"/>
-          </w:rPr>
-          <w:t>Initiative humanités biomédicales de l’Alliance Sorbonne Université</w:t>
+      <w:hyperlink r:id="rId23" w:tgtFrame="_top">
+        <w:r>
+          <w:rPr>
+            <w:rStyle w:val="Lienhypertexte"/>
+          </w:rPr>
+          <w:t xml:space="preserve">Initiative </w:t>
+        </w:r>
+        <w:proofErr w:type="gramStart"/>
+        <w:r>
+          <w:rPr>
+            <w:rStyle w:val="Lienhypertexte"/>
+          </w:rPr>
+          <w:lastRenderedPageBreak/>
+          <w:t>humanités</w:t>
+        </w:r>
+        <w:proofErr w:type="gramEnd"/>
+        <w:r>
+          <w:rPr>
+            <w:rStyle w:val="Lienhypertexte"/>
+          </w:rPr>
+          <w:t xml:space="preserve"> biomédicales de l’Alliance Sorbonne Université</w:t>
         </w:r>
       </w:hyperlink>
       <w:r>
-        <w:t xml:space="preserve"> pour sa partie latin</w:t>
-      </w:r>
-      <w:r>
-        <w:t>e.</w:t>
+        <w:t xml:space="preserve"> pour sa partie latine.</w:t>
       </w:r>
     </w:p>
     <w:p>
@@ -508,11 +723,7 @@
       </w:r>
       <w:proofErr w:type="spellEnd"/>
       <w:r>
-        <w:t xml:space="preserve"> verbatim » </w:t>
-      </w:r>
-      <w:r>
-        <w:lastRenderedPageBreak/>
-        <w:t>de textes libres de droits, ou pour explorer les pistes de recherche ouvertes par les nouvelles données qui seront produites.</w:t>
+        <w:t xml:space="preserve"> verbatim » de textes libres de droits, ou pour explorer les pistes de recherche ouvertes par les nouvelles données qui seront produites.</w:t>
       </w:r>
     </w:p>
     <w:p>
@@ -522,11 +733,9 @@
           <w:rFonts w:hint="eastAsia"/>
         </w:rPr>
       </w:pPr>
-      <w:r>
-        <w:t>Sur l’esprit de ce projet et</w:t>
-      </w:r>
-      <w:r>
-        <w:t xml:space="preserve"> sur les développements ultérieurs prévus, voir le billet</w:t>
+      <w:bookmarkStart w:id="2" w:name="_Hlk163233757"/>
+      <w:r>
+        <w:t>Sur l’esprit de ce projet et sur les développements ultérieurs prévus, voir le billet</w:t>
       </w:r>
       <w:r>
         <w:t xml:space="preserve"> « </w:t>
@@ -539,9 +748,6 @@
         <w:instrText xml:space="preserve"> HYPERLINK "https://etymologika.hypotheses.org/2648" </w:instrText>
       </w:r>
       <w:r>
-        <w:rPr>
-          <w:rFonts w:hint="eastAsia"/>
-        </w:rPr>
         <w:fldChar w:fldCharType="separate"/>
       </w:r>
       <w:r>
@@ -580,6 +786,7 @@
       <w:r>
         <w:t>.</w:t>
       </w:r>
+      <w:bookmarkEnd w:id="2"/>
     </w:p>
     <w:p>
       <w:pPr>
@@ -642,10 +849,7 @@
       </w:r>
       <w:proofErr w:type="spellStart"/>
       <w:r>
-        <w:t>Lips</w:t>
-      </w:r>
-      <w:r>
-        <w:t>iae</w:t>
+        <w:t>Lipsiae</w:t>
       </w:r>
       <w:proofErr w:type="spellEnd"/>
       <w:r>
@@ -659,7 +863,7 @@
       <w:r>
         <w:t xml:space="preserve">, 1823, vol. 6, p. 120. Crédits : </w:t>
       </w:r>
-      <w:hyperlink r:id="rId23" w:tgtFrame="_top">
+      <w:hyperlink r:id="rId24" w:tgtFrame="_top">
         <w:proofErr w:type="spellStart"/>
         <w:r>
           <w:rPr>
@@ -691,7 +895,7 @@
 </file>
 
 <file path=word/endnotes.xml><?xml version="1.0" encoding="utf-8"?>
-<w:endnotes xmlns:wpc="http://schemas.microsoft.com/office/word/2010/wordprocessingCanvas" xmlns:cx="http://schemas.microsoft.com/office/drawing/2014/chartex" xmlns:cx1="http://schemas.microsoft.com/office/drawing/2015/9/8/chartex" xmlns:cx2="http://schemas.microsoft.com/office/drawing/2015/10/21/chartex" xmlns:cx3="http://schemas.microsoft.com/office/drawing/2016/5/9/chartex" xmlns:cx4="http://schemas.microsoft.com/office/drawing/2016/5/10/chartex" xmlns:cx5="http://schemas.microsoft.com/office/drawing/2016/5/11/chartex" xmlns:cx6="http://schemas.microsoft.com/office/drawing/2016/5/12/chartex" xmlns:cx7="http://schemas.microsoft.com/office/drawing/2016/5/13/chartex" xmlns:cx8="http://schemas.microsoft.com/office/drawing/2016/5/14/chartex" xmlns:mc="http://schemas.openxmlformats.org/markup-compatibility/2006" xmlns:aink="http://schemas.microsoft.com/office/drawing/2016/ink" xmlns:am3d="http://schemas.microsoft.com/office/drawing/2017/model3d" xmlns:o="urn:schemas-microsoft-com:office:office" xmlns:r="http://schemas.openxmlformats.org/officeDocument/2006/relationships" xmlns:m="http://schemas.openxmlformats.org/officeDocument/2006/math" xmlns:v="urn:schemas-microsoft-com:vml" xmlns:wp14="http://schemas.microsoft.com/office/word/2010/wordprocessingDrawing" xmlns:wp="http://schemas.openxmlformats.org/drawingml/2006/wordprocessingDrawing" xmlns:w10="urn:schemas-microsoft-com:office:word" xmlns:w="http://schemas.openxmlformats.org/wordprocessingml/2006/main" xmlns:w14="http://schemas.microsoft.com/office/word/2010/wordml" xmlns:w15="http://schemas.microsoft.com/office/word/2012/wordml" xmlns:w16cex="http://schemas.microsoft.com/office/word/2018/wordml/cex" xmlns:w16cid="http://schemas.microsoft.com/office/word/2016/wordml/cid" xmlns:w16="http://schemas.microsoft.com/office/word/2018/wordml" xmlns:w16sdtdh="http://schemas.microsoft.com/office/word/2020/wordml/sdtdatahash" xmlns:w16se="http://schemas.microsoft.com/office/word/2015/wordml/symex" xmlns:wpg="http://schemas.microsoft.com/office/word/2010/wordprocessingGroup" xmlns:wpi="http://schemas.microsoft.com/office/word/2010/wordprocessingInk" xmlns:wne="http://schemas.microsoft.com/office/word/2006/wordml" xmlns:wps="http://schemas.microsoft.com/office/word/2010/wordprocessingShape" mc:Ignorable="w14 w15 w16se w16cid w16 w16cex w16sdtdh wp14">
+<w:endnotes xmlns:wpc="http://schemas.microsoft.com/office/word/2010/wordprocessingCanvas" xmlns:cx="http://schemas.microsoft.com/office/drawing/2014/chartex" xmlns:cx1="http://schemas.microsoft.com/office/drawing/2015/9/8/chartex" xmlns:cx2="http://schemas.microsoft.com/office/drawing/2015/10/21/chartex" xmlns:cx3="http://schemas.microsoft.com/office/drawing/2016/5/9/chartex" xmlns:cx4="http://schemas.microsoft.com/office/drawing/2016/5/10/chartex" xmlns:cx5="http://schemas.microsoft.com/office/drawing/2016/5/11/chartex" xmlns:cx6="http://schemas.microsoft.com/office/drawing/2016/5/12/chartex" xmlns:cx7="http://schemas.microsoft.com/office/drawing/2016/5/13/chartex" xmlns:cx8="http://schemas.microsoft.com/office/drawing/2016/5/14/chartex" xmlns:mc="http://schemas.openxmlformats.org/markup-compatibility/2006" xmlns:aink="http://schemas.microsoft.com/office/drawing/2016/ink" xmlns:am3d="http://schemas.microsoft.com/office/drawing/2017/model3d" xmlns:o="urn:schemas-microsoft-com:office:office" xmlns:oel="http://schemas.microsoft.com/office/2019/extlst" xmlns:r="http://schemas.openxmlformats.org/officeDocument/2006/relationships" xmlns:m="http://schemas.openxmlformats.org/officeDocument/2006/math" xmlns:v="urn:schemas-microsoft-com:vml" xmlns:wp14="http://schemas.microsoft.com/office/word/2010/wordprocessingDrawing" xmlns:wp="http://schemas.openxmlformats.org/drawingml/2006/wordprocessingDrawing" xmlns:w10="urn:schemas-microsoft-com:office:word" xmlns:w="http://schemas.openxmlformats.org/wordprocessingml/2006/main" xmlns:w14="http://schemas.microsoft.com/office/word/2010/wordml" xmlns:w15="http://schemas.microsoft.com/office/word/2012/wordml" xmlns:w16cex="http://schemas.microsoft.com/office/word/2018/wordml/cex" xmlns:w16cid="http://schemas.microsoft.com/office/word/2016/wordml/cid" xmlns:w16="http://schemas.microsoft.com/office/word/2018/wordml" xmlns:w16sdtdh="http://schemas.microsoft.com/office/word/2020/wordml/sdtdatahash" xmlns:w16se="http://schemas.microsoft.com/office/word/2015/wordml/symex" xmlns:wpg="http://schemas.microsoft.com/office/word/2010/wordprocessingGroup" xmlns:wpi="http://schemas.microsoft.com/office/word/2010/wordprocessingInk" xmlns:wne="http://schemas.microsoft.com/office/word/2006/wordml" xmlns:wps="http://schemas.microsoft.com/office/word/2010/wordprocessingShape" mc:Ignorable="w14 w15 w16se w16cid w16 w16cex w16sdtdh wp14">
   <w:endnote w:type="separator" w:id="-1">
     <w:p>
       <w:r>
@@ -710,7 +914,7 @@
 </file>
 
 <file path=word/footnotes.xml><?xml version="1.0" encoding="utf-8"?>
-<w:footnotes xmlns:wpc="http://schemas.microsoft.com/office/word/2010/wordprocessingCanvas" xmlns:cx="http://schemas.microsoft.com/office/drawing/2014/chartex" xmlns:cx1="http://schemas.microsoft.com/office/drawing/2015/9/8/chartex" xmlns:cx2="http://schemas.microsoft.com/office/drawing/2015/10/21/chartex" xmlns:cx3="http://schemas.microsoft.com/office/drawing/2016/5/9/chartex" xmlns:cx4="http://schemas.microsoft.com/office/drawing/2016/5/10/chartex" xmlns:cx5="http://schemas.microsoft.com/office/drawing/2016/5/11/chartex" xmlns:cx6="http://schemas.microsoft.com/office/drawing/2016/5/12/chartex" xmlns:cx7="http://schemas.microsoft.com/office/drawing/2016/5/13/chartex" xmlns:cx8="http://schemas.microsoft.com/office/drawing/2016/5/14/chartex" xmlns:mc="http://schemas.openxmlformats.org/markup-compatibility/2006" xmlns:aink="http://schemas.microsoft.com/office/drawing/2016/ink" xmlns:am3d="http://schemas.microsoft.com/office/drawing/2017/model3d" xmlns:o="urn:schemas-microsoft-com:office:office" xmlns:r="http://schemas.openxmlformats.org/officeDocument/2006/relationships" xmlns:m="http://schemas.openxmlformats.org/officeDocument/2006/math" xmlns:v="urn:schemas-microsoft-com:vml" xmlns:wp14="http://schemas.microsoft.com/office/word/2010/wordprocessingDrawing" xmlns:wp="http://schemas.openxmlformats.org/drawingml/2006/wordprocessingDrawing" xmlns:w10="urn:schemas-microsoft-com:office:word" xmlns:w="http://schemas.openxmlformats.org/wordprocessingml/2006/main" xmlns:w14="http://schemas.microsoft.com/office/word/2010/wordml" xmlns:w15="http://schemas.microsoft.com/office/word/2012/wordml" xmlns:w16cex="http://schemas.microsoft.com/office/word/2018/wordml/cex" xmlns:w16cid="http://schemas.microsoft.com/office/word/2016/wordml/cid" xmlns:w16="http://schemas.microsoft.com/office/word/2018/wordml" xmlns:w16sdtdh="http://schemas.microsoft.com/office/word/2020/wordml/sdtdatahash" xmlns:w16se="http://schemas.microsoft.com/office/word/2015/wordml/symex" xmlns:wpg="http://schemas.microsoft.com/office/word/2010/wordprocessingGroup" xmlns:wpi="http://schemas.microsoft.com/office/word/2010/wordprocessingInk" xmlns:wne="http://schemas.microsoft.com/office/word/2006/wordml" xmlns:wps="http://schemas.microsoft.com/office/word/2010/wordprocessingShape" mc:Ignorable="w14 w15 w16se w16cid w16 w16cex w16sdtdh wp14">
+<w:footnotes xmlns:wpc="http://schemas.microsoft.com/office/word/2010/wordprocessingCanvas" xmlns:cx="http://schemas.microsoft.com/office/drawing/2014/chartex" xmlns:cx1="http://schemas.microsoft.com/office/drawing/2015/9/8/chartex" xmlns:cx2="http://schemas.microsoft.com/office/drawing/2015/10/21/chartex" xmlns:cx3="http://schemas.microsoft.com/office/drawing/2016/5/9/chartex" xmlns:cx4="http://schemas.microsoft.com/office/drawing/2016/5/10/chartex" xmlns:cx5="http://schemas.microsoft.com/office/drawing/2016/5/11/chartex" xmlns:cx6="http://schemas.microsoft.com/office/drawing/2016/5/12/chartex" xmlns:cx7="http://schemas.microsoft.com/office/drawing/2016/5/13/chartex" xmlns:cx8="http://schemas.microsoft.com/office/drawing/2016/5/14/chartex" xmlns:mc="http://schemas.openxmlformats.org/markup-compatibility/2006" xmlns:aink="http://schemas.microsoft.com/office/drawing/2016/ink" xmlns:am3d="http://schemas.microsoft.com/office/drawing/2017/model3d" xmlns:o="urn:schemas-microsoft-com:office:office" xmlns:oel="http://schemas.microsoft.com/office/2019/extlst" xmlns:r="http://schemas.openxmlformats.org/officeDocument/2006/relationships" xmlns:m="http://schemas.openxmlformats.org/officeDocument/2006/math" xmlns:v="urn:schemas-microsoft-com:vml" xmlns:wp14="http://schemas.microsoft.com/office/word/2010/wordprocessingDrawing" xmlns:wp="http://schemas.openxmlformats.org/drawingml/2006/wordprocessingDrawing" xmlns:w10="urn:schemas-microsoft-com:office:word" xmlns:w="http://schemas.openxmlformats.org/wordprocessingml/2006/main" xmlns:w14="http://schemas.microsoft.com/office/word/2010/wordml" xmlns:w15="http://schemas.microsoft.com/office/word/2012/wordml" xmlns:w16cex="http://schemas.microsoft.com/office/word/2018/wordml/cex" xmlns:w16cid="http://schemas.microsoft.com/office/word/2016/wordml/cid" xmlns:w16="http://schemas.microsoft.com/office/word/2018/wordml" xmlns:w16sdtdh="http://schemas.microsoft.com/office/word/2020/wordml/sdtdatahash" xmlns:w16se="http://schemas.microsoft.com/office/word/2015/wordml/symex" xmlns:wpg="http://schemas.microsoft.com/office/word/2010/wordprocessingGroup" xmlns:wpi="http://schemas.microsoft.com/office/word/2010/wordprocessingInk" xmlns:wne="http://schemas.microsoft.com/office/word/2006/wordml" xmlns:wps="http://schemas.microsoft.com/office/word/2010/wordprocessingShape" mc:Ignorable="w14 w15 w16se w16cid w16 w16cex w16sdtdh wp14">
   <w:footnote w:type="separator" w:id="-1">
     <w:p>
       <w:pPr>
@@ -751,49 +955,337 @@
       </w:r>
       <w:r>
         <w:tab/>
-        <w:t xml:space="preserve">La « Perseus Digital Library » exclut en revanche à </w:t>
-      </w:r>
-      <w:r>
-        <w:t>juste titre le traité</w:t>
-      </w:r>
-      <w:r>
-        <w:rPr>
-          <w:rStyle w:val="Accentuation"/>
+      </w:r>
+      <w:r>
+        <w:t>Dont on ne comprend pas l’exclusion d</w:t>
+      </w:r>
+      <w:r>
+        <w:t xml:space="preserve">e « First </w:t>
+      </w:r>
+      <w:proofErr w:type="spellStart"/>
+      <w:r>
+        <w:t>Thousand</w:t>
+      </w:r>
+      <w:proofErr w:type="spellEnd"/>
+      <w:r>
+        <w:t xml:space="preserve"> </w:t>
+      </w:r>
+      <w:proofErr w:type="spellStart"/>
+      <w:r>
+        <w:t>Years</w:t>
+      </w:r>
+      <w:proofErr w:type="spellEnd"/>
+      <w:r>
+        <w:t xml:space="preserve"> of Greek »</w:t>
+      </w:r>
+      <w:r>
+        <w:t xml:space="preserve">, sauf à supposer une confusion entre </w:t>
+      </w:r>
+      <w:r>
+        <w:t xml:space="preserve">les titres latins de Kühn </w:t>
+      </w:r>
+      <w:proofErr w:type="spellStart"/>
+      <w:r>
+        <w:rPr>
+          <w:i/>
+          <w:iCs/>
+        </w:rPr>
+        <w:t>Galeni</w:t>
+      </w:r>
+      <w:proofErr w:type="spellEnd"/>
+      <w:r>
+        <w:rPr>
+          <w:i/>
+          <w:iCs/>
+        </w:rPr>
+        <w:t xml:space="preserve"> in </w:t>
+      </w:r>
+      <w:proofErr w:type="spellStart"/>
+      <w:r>
+        <w:rPr>
+          <w:rStyle w:val="Accentuation"/>
+          <w:i w:val="0"/>
+          <w:iCs w:val="0"/>
+        </w:rPr>
+        <w:t>Hippocratis</w:t>
+      </w:r>
+      <w:proofErr w:type="spellEnd"/>
+      <w:r>
+        <w:rPr>
+          <w:rStyle w:val="Accentuation"/>
+          <w:i w:val="0"/>
+          <w:iCs w:val="0"/>
+        </w:rPr>
+        <w:t xml:space="preserve"> </w:t>
+      </w:r>
+      <w:proofErr w:type="spellStart"/>
+      <w:r>
+        <w:rPr>
+          <w:rStyle w:val="Accentuation"/>
+          <w:i w:val="0"/>
+          <w:iCs w:val="0"/>
+        </w:rPr>
+        <w:t>Praedictionum</w:t>
+      </w:r>
+      <w:proofErr w:type="spellEnd"/>
+      <w:r>
+        <w:rPr>
+          <w:rStyle w:val="Accentuation"/>
+          <w:i w:val="0"/>
+          <w:iCs w:val="0"/>
+        </w:rPr>
+        <w:t xml:space="preserve"> </w:t>
+      </w:r>
+      <w:proofErr w:type="spellStart"/>
+      <w:r>
+        <w:rPr>
+          <w:rStyle w:val="Accentuation"/>
+          <w:i w:val="0"/>
+          <w:iCs w:val="0"/>
+        </w:rPr>
+        <w:t>librum</w:t>
+      </w:r>
+      <w:proofErr w:type="spellEnd"/>
+      <w:r>
+        <w:rPr>
+          <w:rStyle w:val="Accentuation"/>
+          <w:i w:val="0"/>
+          <w:iCs w:val="0"/>
+        </w:rPr>
+        <w:t xml:space="preserve"> I </w:t>
+      </w:r>
+      <w:proofErr w:type="spellStart"/>
+      <w:r>
+        <w:rPr>
+          <w:rStyle w:val="Accentuation"/>
+          <w:i w:val="0"/>
+          <w:iCs w:val="0"/>
+        </w:rPr>
+        <w:t>commentarius</w:t>
+      </w:r>
+      <w:proofErr w:type="spellEnd"/>
+      <w:r>
+        <w:rPr>
+          <w:rStyle w:val="Accentuation"/>
+          <w:i w:val="0"/>
+          <w:iCs w:val="0"/>
+        </w:rPr>
+        <w:t xml:space="preserve"> (</w:t>
+      </w:r>
+      <w:r>
+        <w:rPr>
+          <w:rStyle w:val="Accentuation"/>
+        </w:rPr>
+        <w:t>Commentaire au Prorrhétique d’Hippocrate</w:t>
+      </w:r>
+      <w:r>
+        <w:rPr>
+          <w:rStyle w:val="Accentuation"/>
+          <w:i w:val="0"/>
+          <w:iCs w:val="0"/>
+        </w:rPr>
+        <w:t>, 16.489-840 K)</w:t>
+      </w:r>
+      <w:r>
+        <w:rPr>
+          <w:rStyle w:val="Accentuation"/>
+          <w:i w:val="0"/>
+          <w:iCs w:val="0"/>
+        </w:rPr>
+        <w:t xml:space="preserve">, </w:t>
+      </w:r>
+      <w:r>
+        <w:rPr>
+          <w:rStyle w:val="Accentuation"/>
+          <w:i w:val="0"/>
+          <w:iCs w:val="0"/>
+        </w:rPr>
+        <w:t xml:space="preserve">et </w:t>
+      </w:r>
+      <w:proofErr w:type="spellStart"/>
+      <w:r>
+        <w:rPr>
+          <w:rStyle w:val="Accentuation"/>
+        </w:rPr>
+        <w:t>Hippocratis</w:t>
+      </w:r>
+      <w:proofErr w:type="spellEnd"/>
+      <w:r>
+        <w:rPr>
+          <w:rStyle w:val="Accentuation"/>
+        </w:rPr>
+        <w:t xml:space="preserve"> </w:t>
+      </w:r>
+      <w:proofErr w:type="spellStart"/>
+      <w:r>
+        <w:rPr>
+          <w:rStyle w:val="Accentuation"/>
+        </w:rPr>
+        <w:t>Prognosticon</w:t>
+      </w:r>
+      <w:proofErr w:type="spellEnd"/>
+      <w:r>
+        <w:rPr>
+          <w:rStyle w:val="Accentuation"/>
+        </w:rPr>
+        <w:t xml:space="preserve"> et </w:t>
+      </w:r>
+      <w:proofErr w:type="spellStart"/>
+      <w:r>
+        <w:rPr>
+          <w:rStyle w:val="Accentuation"/>
+        </w:rPr>
+        <w:t>Galeni</w:t>
+      </w:r>
+      <w:proofErr w:type="spellEnd"/>
+      <w:r>
+        <w:rPr>
+          <w:rStyle w:val="Accentuation"/>
+        </w:rPr>
+        <w:t xml:space="preserve"> in </w:t>
+      </w:r>
+      <w:proofErr w:type="spellStart"/>
+      <w:r>
+        <w:rPr>
+          <w:rStyle w:val="Accentuation"/>
+        </w:rPr>
+        <w:t>eum</w:t>
+      </w:r>
+      <w:proofErr w:type="spellEnd"/>
+      <w:r>
+        <w:rPr>
+          <w:rStyle w:val="Accentuation"/>
+        </w:rPr>
+        <w:t xml:space="preserve"> </w:t>
+      </w:r>
+      <w:proofErr w:type="spellStart"/>
+      <w:r>
+        <w:rPr>
+          <w:rStyle w:val="Accentuation"/>
+        </w:rPr>
+        <w:t>librum</w:t>
+      </w:r>
+      <w:proofErr w:type="spellEnd"/>
+      <w:r>
+        <w:rPr>
+          <w:rStyle w:val="Accentuation"/>
+        </w:rPr>
+        <w:t xml:space="preserve"> </w:t>
+      </w:r>
+      <w:proofErr w:type="spellStart"/>
+      <w:r>
+        <w:rPr>
+          <w:rStyle w:val="Accentuation"/>
+        </w:rPr>
+        <w:t>commentarius</w:t>
+      </w:r>
+      <w:proofErr w:type="spellEnd"/>
+      <w:r>
+        <w:rPr>
+          <w:rStyle w:val="Accentuation"/>
+        </w:rPr>
+        <w:t xml:space="preserve"> I</w:t>
+      </w:r>
+      <w:r>
+        <w:rPr>
+          <w:rStyle w:val="Accentuation"/>
+          <w:i w:val="0"/>
+          <w:iCs w:val="0"/>
+        </w:rPr>
+        <w:t xml:space="preserve"> (</w:t>
+      </w:r>
+      <w:r>
+        <w:rPr>
+          <w:rStyle w:val="Accentuation"/>
+        </w:rPr>
+        <w:t>Commentaire au Pronostic d’Hippocrate</w:t>
+      </w:r>
+      <w:r>
+        <w:rPr>
+          <w:rStyle w:val="Accentuation"/>
+          <w:i w:val="0"/>
+          <w:iCs w:val="0"/>
+        </w:rPr>
+        <w:t>, 18b.1-317 K)</w:t>
+      </w:r>
+      <w:r>
+        <w:t>.</w:t>
+      </w:r>
+      <w:r>
+        <w:t xml:space="preserve"> </w:t>
+      </w:r>
+      <w:r>
+        <w:t xml:space="preserve">Le corpus de « First </w:t>
+      </w:r>
+      <w:proofErr w:type="spellStart"/>
+      <w:r>
+        <w:t>Thousand</w:t>
+      </w:r>
+      <w:proofErr w:type="spellEnd"/>
+      <w:r>
+        <w:t xml:space="preserve"> </w:t>
+      </w:r>
+      <w:proofErr w:type="spellStart"/>
+      <w:r>
+        <w:t>Years</w:t>
+      </w:r>
+      <w:proofErr w:type="spellEnd"/>
+      <w:r>
+        <w:t xml:space="preserve"> of Greek</w:t>
+      </w:r>
+      <w:r>
+        <w:rPr>
+          <w:rFonts w:hint="eastAsia"/>
+        </w:rPr>
+        <w:t> </w:t>
+      </w:r>
+      <w:r>
+        <w:t>» exclut en revanche à juste titre le traité</w:t>
+      </w:r>
+      <w:r>
+        <w:rPr>
+          <w:i/>
+          <w:iCs/>
         </w:rPr>
         <w:t xml:space="preserve"> In </w:t>
       </w:r>
       <w:proofErr w:type="spellStart"/>
       <w:r>
         <w:rPr>
-          <w:rStyle w:val="Accentuation"/>
+          <w:i/>
+          <w:iCs/>
         </w:rPr>
         <w:t>Hippocratis</w:t>
       </w:r>
       <w:proofErr w:type="spellEnd"/>
       <w:r>
         <w:rPr>
-          <w:rStyle w:val="Accentuation"/>
+          <w:i/>
+          <w:iCs/>
         </w:rPr>
         <w:t xml:space="preserve"> De </w:t>
       </w:r>
       <w:proofErr w:type="spellStart"/>
       <w:r>
         <w:rPr>
-          <w:rStyle w:val="Accentuation"/>
+          <w:i/>
+          <w:iCs/>
         </w:rPr>
         <w:t>alimento</w:t>
       </w:r>
       <w:proofErr w:type="spellEnd"/>
       <w:r>
         <w:rPr>
-          <w:rStyle w:val="Accentuation"/>
-        </w:rPr>
-        <w:t xml:space="preserve"> </w:t>
-      </w:r>
-      <w:proofErr w:type="spellStart"/>
-      <w:r>
-        <w:rPr>
-          <w:rStyle w:val="Accentuation"/>
+          <w:i/>
+          <w:iCs/>
+        </w:rPr>
+        <w:t xml:space="preserve"> </w:t>
+      </w:r>
+      <w:proofErr w:type="spellStart"/>
+      <w:r>
+        <w:rPr>
+          <w:i/>
+          <w:iCs/>
         </w:rPr>
         <w:t>commentaria</w:t>
       </w:r>
@@ -825,7 +1317,7 @@
       <w:r>
         <w:t>-Bibliographie, n° </w:t>
       </w:r>
-      <w:hyperlink r:id="rId1" w:tgtFrame="_top">
+      <w:hyperlink r:id="rId1" w:anchor="5Fbookmark72" w:tgtFrame="_top">
         <w:r>
           <w:rPr>
             <w:rStyle w:val="Lienhypertexte"/>
@@ -838,51 +1330,54 @@
       </w:r>
       <w:r>
         <w:rPr>
-          <w:rStyle w:val="Accentuation"/>
+          <w:i/>
+          <w:iCs/>
         </w:rPr>
         <w:t xml:space="preserve">In </w:t>
       </w:r>
       <w:proofErr w:type="spellStart"/>
       <w:r>
         <w:rPr>
-          <w:rStyle w:val="Accentuation"/>
+          <w:i/>
+          <w:iCs/>
         </w:rPr>
         <w:t>Hippocratis</w:t>
       </w:r>
       <w:proofErr w:type="spellEnd"/>
       <w:r>
         <w:rPr>
-          <w:rStyle w:val="Accentuation"/>
+          <w:i/>
+          <w:iCs/>
         </w:rPr>
         <w:t xml:space="preserve"> De </w:t>
       </w:r>
       <w:proofErr w:type="spellStart"/>
       <w:r>
         <w:rPr>
-          <w:rStyle w:val="Accentuation"/>
+          <w:i/>
+          <w:iCs/>
         </w:rPr>
         <w:t>humoribus</w:t>
       </w:r>
       <w:proofErr w:type="spellEnd"/>
       <w:r>
         <w:rPr>
-          <w:rStyle w:val="Accentuation"/>
-        </w:rPr>
-        <w:t xml:space="preserve"> </w:t>
-      </w:r>
-      <w:proofErr w:type="spellStart"/>
-      <w:r>
-        <w:rPr>
-          <w:rStyle w:val="Accentuation"/>
+          <w:i/>
+          <w:iCs/>
+        </w:rPr>
+        <w:t xml:space="preserve"> </w:t>
+      </w:r>
+      <w:proofErr w:type="spellStart"/>
+      <w:r>
+        <w:rPr>
+          <w:i/>
+          <w:iCs/>
         </w:rPr>
         <w:t>commentaria</w:t>
       </w:r>
       <w:proofErr w:type="spellEnd"/>
       <w:r>
-        <w:t>, vol. 1</w:t>
-      </w:r>
-      <w:r>
-        <w:t xml:space="preserve">6, p. 1-488 (voir </w:t>
+        <w:t xml:space="preserve">, vol. 16, p. 1-488 (voir </w:t>
       </w:r>
       <w:proofErr w:type="spellStart"/>
       <w:r>
@@ -892,7 +1387,7 @@
       <w:r>
         <w:t>-Bibliographie, n° </w:t>
       </w:r>
-      <w:hyperlink r:id="rId2" w:tgtFrame="_top">
+      <w:hyperlink r:id="rId2" w:anchor="5Fbookmark94" w:tgtFrame="_top">
         <w:r>
           <w:rPr>
             <w:rStyle w:val="Lienhypertexte"/>
@@ -905,42 +1400,48 @@
       </w:r>
       <w:r>
         <w:rPr>
-          <w:rStyle w:val="Accentuation"/>
+          <w:i/>
+          <w:iCs/>
         </w:rPr>
         <w:t xml:space="preserve">In </w:t>
       </w:r>
       <w:proofErr w:type="spellStart"/>
       <w:r>
         <w:rPr>
-          <w:rStyle w:val="Accentuation"/>
+          <w:i/>
+          <w:iCs/>
         </w:rPr>
         <w:t>Hippocratis</w:t>
       </w:r>
       <w:proofErr w:type="spellEnd"/>
       <w:r>
         <w:rPr>
-          <w:rStyle w:val="Accentuation"/>
-        </w:rPr>
-        <w:t xml:space="preserve"> </w:t>
-      </w:r>
-      <w:proofErr w:type="spellStart"/>
-      <w:r>
-        <w:rPr>
-          <w:rStyle w:val="Accentuation"/>
+          <w:i/>
+          <w:iCs/>
+        </w:rPr>
+        <w:t xml:space="preserve"> </w:t>
+      </w:r>
+      <w:proofErr w:type="spellStart"/>
+      <w:r>
+        <w:rPr>
+          <w:i/>
+          <w:iCs/>
         </w:rPr>
         <w:t>Epidemias</w:t>
       </w:r>
       <w:proofErr w:type="spellEnd"/>
       <w:r>
         <w:rPr>
-          <w:rStyle w:val="Accentuation"/>
+          <w:i/>
+          <w:iCs/>
         </w:rPr>
         <w:t xml:space="preserve"> II </w:t>
       </w:r>
       <w:proofErr w:type="spellStart"/>
       <w:r>
         <w:rPr>
-          <w:rStyle w:val="Accentuation"/>
+          <w:i/>
+          <w:iCs/>
         </w:rPr>
         <w:t>commentaria</w:t>
       </w:r>
@@ -951,70 +1452,80 @@
       <w:proofErr w:type="spellStart"/>
       <w:r>
         <w:rPr>
-          <w:rStyle w:val="Accentuation"/>
+          <w:i/>
+          <w:iCs/>
         </w:rPr>
         <w:t>Galeni</w:t>
       </w:r>
       <w:proofErr w:type="spellEnd"/>
       <w:r>
         <w:rPr>
-          <w:rStyle w:val="Accentuation"/>
+          <w:i/>
+          <w:iCs/>
         </w:rPr>
         <w:t xml:space="preserve"> In </w:t>
       </w:r>
       <w:proofErr w:type="spellStart"/>
       <w:r>
         <w:rPr>
-          <w:rStyle w:val="Accentuation"/>
+          <w:i/>
+          <w:iCs/>
         </w:rPr>
         <w:t>Hippocratis</w:t>
       </w:r>
       <w:proofErr w:type="spellEnd"/>
       <w:r>
         <w:rPr>
-          <w:rStyle w:val="Accentuation"/>
-        </w:rPr>
-        <w:t xml:space="preserve"> </w:t>
-      </w:r>
-      <w:proofErr w:type="spellStart"/>
-      <w:r>
-        <w:rPr>
-          <w:rStyle w:val="Accentuation"/>
+          <w:i/>
+          <w:iCs/>
+        </w:rPr>
+        <w:t xml:space="preserve"> </w:t>
+      </w:r>
+      <w:proofErr w:type="spellStart"/>
+      <w:r>
+        <w:rPr>
+          <w:i/>
+          <w:iCs/>
         </w:rPr>
         <w:t>Epidemiarum</w:t>
       </w:r>
       <w:proofErr w:type="spellEnd"/>
       <w:r>
         <w:rPr>
-          <w:rStyle w:val="Accentuation"/>
-        </w:rPr>
-        <w:t xml:space="preserve"> </w:t>
-      </w:r>
-      <w:proofErr w:type="spellStart"/>
-      <w:r>
-        <w:rPr>
-          <w:rStyle w:val="Accentuation"/>
+          <w:i/>
+          <w:iCs/>
+        </w:rPr>
+        <w:t xml:space="preserve"> </w:t>
+      </w:r>
+      <w:proofErr w:type="spellStart"/>
+      <w:r>
+        <w:rPr>
+          <w:i/>
+          <w:iCs/>
         </w:rPr>
         <w:t>librum</w:t>
       </w:r>
       <w:proofErr w:type="spellEnd"/>
       <w:r>
         <w:rPr>
-          <w:rStyle w:val="Accentuation"/>
+          <w:i/>
+          <w:iCs/>
         </w:rPr>
         <w:t xml:space="preserve"> II </w:t>
       </w:r>
       <w:proofErr w:type="spellStart"/>
       <w:r>
         <w:rPr>
-          <w:rStyle w:val="Accentuation"/>
+          <w:i/>
+          <w:iCs/>
         </w:rPr>
         <w:t>commentariorum</w:t>
       </w:r>
       <w:proofErr w:type="spellEnd"/>
       <w:r>
         <w:rPr>
-          <w:rStyle w:val="Accentuation"/>
+          <w:i/>
+          <w:iCs/>
         </w:rPr>
         <w:t xml:space="preserve"> I-VI</w:t>
       </w:r>
@@ -1147,7 +1658,7 @@
       <w:r>
         <w:t>-Bibliographie, n° </w:t>
       </w:r>
-      <w:hyperlink r:id="rId4" w:anchor="_blank" w:history="1">
+      <w:hyperlink r:id="rId4" w:anchor="5Fbookmark36" w:history="1">
         <w:r>
           <w:rPr>
             <w:rStyle w:val="Lienhypertexte"/>
@@ -1268,12 +1779,9 @@
       </w:r>
       <w:proofErr w:type="spellEnd"/>
       <w:r>
-        <w:t>-Bibliographi</w:t>
-      </w:r>
-      <w:r>
-        <w:t xml:space="preserve">e, n° </w:t>
-      </w:r>
-      <w:hyperlink r:id="rId5" w:anchor="_blank" w:history="1">
+        <w:t xml:space="preserve">-Bibliographie, n° </w:t>
+      </w:r>
+      <w:hyperlink r:id="rId5" w:anchor="5Fbookmark76" w:history="1">
         <w:r>
           <w:rPr>
             <w:rStyle w:val="Lienhypertexte"/>
@@ -1292,7 +1800,6 @@
         <w:pStyle w:val="Notedebasdepage"/>
         <w:rPr>
           <w:rFonts w:hint="eastAsia"/>
-          <w:lang w:val="de-DE"/>
         </w:rPr>
       </w:pPr>
       <w:r>
@@ -1302,127 +1809,24 @@
         <w:footnoteRef/>
       </w:r>
       <w:r>
-        <w:rPr>
-          <w:lang w:val="de-DE"/>
-        </w:rPr>
         <w:tab/>
-      </w:r>
-      <w:proofErr w:type="spellStart"/>
-      <w:r>
-        <w:rPr>
-          <w:lang w:val="de-DE"/>
-        </w:rPr>
-        <w:t>Voir</w:t>
-      </w:r>
-      <w:proofErr w:type="spellEnd"/>
-      <w:r>
-        <w:rPr>
-          <w:lang w:val="de-DE"/>
-        </w:rPr>
-        <w:t xml:space="preserve"> la </w:t>
-      </w:r>
-      <w:r>
-        <w:rPr>
-          <w:lang w:val="de-DE"/>
-        </w:rPr>
-        <w:t>« </w:t>
-      </w:r>
-      <w:proofErr w:type="spellStart"/>
-      <w:r>
-        <w:fldChar w:fldCharType="begin"/>
-      </w:r>
-      <w:r>
-        <w:instrText xml:space="preserve"> HYPERLINK "https://cmg.bbaw.de/epubl/online/galges.html" </w:instrText>
-      </w:r>
-      <w:r>
-        <w:rPr>
-          <w:rFonts w:hint="eastAsia"/>
-        </w:rPr>
-        <w:fldChar w:fldCharType="separate"/>
-      </w:r>
-      <w:r>
-        <w:rPr>
-          <w:rStyle w:val="Lienhypertexte"/>
-          <w:lang w:val="de-DE"/>
-        </w:rPr>
-        <w:t>Galenus</w:t>
-      </w:r>
-      <w:proofErr w:type="spellEnd"/>
-      <w:r>
-        <w:rPr>
-          <w:rStyle w:val="Lienhypertexte"/>
-          <w:lang w:val="de-DE"/>
-        </w:rPr>
-        <w:t xml:space="preserve"> und [</w:t>
-      </w:r>
-      <w:proofErr w:type="spellStart"/>
-      <w:r>
-        <w:rPr>
-          <w:rStyle w:val="Lienhypertexte"/>
-          <w:lang w:val="de-DE"/>
-        </w:rPr>
-        <w:t>Galenus</w:t>
-      </w:r>
-      <w:proofErr w:type="spellEnd"/>
-      <w:r>
-        <w:rPr>
-          <w:rStyle w:val="Lienhypertexte"/>
-          <w:lang w:val="de-DE"/>
-        </w:rPr>
-        <w:t>] – Gesamtübersicht</w:t>
-      </w:r>
-      <w:r>
-        <w:rPr>
-          <w:rStyle w:val="Lienhypertexte"/>
-          <w:lang w:val="de-DE"/>
-        </w:rPr>
-        <w:fldChar w:fldCharType="end"/>
-      </w:r>
-      <w:r>
-        <w:rPr>
-          <w:lang w:val="de-DE"/>
-        </w:rPr>
-        <w:t xml:space="preserve"> » </w:t>
-      </w:r>
-      <w:r>
-        <w:rPr>
-          <w:lang w:val="de-DE"/>
-        </w:rPr>
-        <w:t xml:space="preserve">du Corpus </w:t>
-      </w:r>
-      <w:proofErr w:type="spellStart"/>
-      <w:r>
-        <w:rPr>
-          <w:lang w:val="de-DE"/>
-        </w:rPr>
-        <w:t>Medic</w:t>
-      </w:r>
-      <w:r>
-        <w:rPr>
-          <w:lang w:val="de-DE"/>
-        </w:rPr>
-        <w:t>orum</w:t>
-      </w:r>
-      <w:proofErr w:type="spellEnd"/>
-      <w:r>
-        <w:rPr>
-          <w:lang w:val="de-DE"/>
-        </w:rPr>
-        <w:t xml:space="preserve"> </w:t>
-      </w:r>
-      <w:proofErr w:type="spellStart"/>
-      <w:r>
-        <w:rPr>
-          <w:lang w:val="de-DE"/>
-        </w:rPr>
-        <w:t>Graecorum</w:t>
-      </w:r>
-      <w:proofErr w:type="spellEnd"/>
-      <w:r>
-        <w:rPr>
-          <w:lang w:val="de-DE"/>
-        </w:rPr>
-        <w:t xml:space="preserve"> de Berlin.</w:t>
+        <w:t>En excluant les faux et les compilations : voir</w:t>
+      </w:r>
+      <w:r>
+        <w:t xml:space="preserve"> les deux notes</w:t>
+      </w:r>
+      <w:r>
+        <w:t xml:space="preserve"> </w:t>
+      </w:r>
+      <w:r>
+        <w:rPr>
+          <w:i/>
+          <w:iCs/>
+        </w:rPr>
+        <w:t>supra</w:t>
+      </w:r>
+      <w:r>
+        <w:t>.</w:t>
       </w:r>
     </w:p>
   </w:footnote>
@@ -1430,7 +1834,7 @@
 </file>
 
 <file path=word/numbering.xml><?xml version="1.0" encoding="utf-8"?>
-<w:numbering xmlns:wpc="http://schemas.microsoft.com/office/word/2010/wordprocessingCanvas" xmlns:cx="http://schemas.microsoft.com/office/drawing/2014/chartex" xmlns:cx1="http://schemas.microsoft.com/office/drawing/2015/9/8/chartex" xmlns:cx2="http://schemas.microsoft.com/office/drawing/2015/10/21/chartex" xmlns:cx3="http://schemas.microsoft.com/office/drawing/2016/5/9/chartex" xmlns:cx4="http://schemas.microsoft.com/office/drawing/2016/5/10/chartex" xmlns:cx5="http://schemas.microsoft.com/office/drawing/2016/5/11/chartex" xmlns:cx6="http://schemas.microsoft.com/office/drawing/2016/5/12/chartex" xmlns:cx7="http://schemas.microsoft.com/office/drawing/2016/5/13/chartex" xmlns:cx8="http://schemas.microsoft.com/office/drawing/2016/5/14/chartex" xmlns:mc="http://schemas.openxmlformats.org/markup-compatibility/2006" xmlns:aink="http://schemas.microsoft.com/office/drawing/2016/ink" xmlns:am3d="http://schemas.microsoft.com/office/drawing/2017/model3d" xmlns:o="urn:schemas-microsoft-com:office:office" xmlns:r="http://schemas.openxmlformats.org/officeDocument/2006/relationships" xmlns:m="http://schemas.openxmlformats.org/officeDocument/2006/math" xmlns:v="urn:schemas-microsoft-com:vml" xmlns:wp14="http://schemas.microsoft.com/office/word/2010/wordprocessingDrawing" xmlns:wp="http://schemas.openxmlformats.org/drawingml/2006/wordprocessingDrawing" xmlns:w10="urn:schemas-microsoft-com:office:word" xmlns:w="http://schemas.openxmlformats.org/wordprocessingml/2006/main" xmlns:w14="http://schemas.microsoft.com/office/word/2010/wordml" xmlns:w15="http://schemas.microsoft.com/office/word/2012/wordml" xmlns:w16cex="http://schemas.microsoft.com/office/word/2018/wordml/cex" xmlns:w16cid="http://schemas.microsoft.com/office/word/2016/wordml/cid" xmlns:w16="http://schemas.microsoft.com/office/word/2018/wordml" xmlns:w16sdtdh="http://schemas.microsoft.com/office/word/2020/wordml/sdtdatahash" xmlns:w16se="http://schemas.microsoft.com/office/word/2015/wordml/symex" xmlns:wpg="http://schemas.microsoft.com/office/word/2010/wordprocessingGroup" xmlns:wpi="http://schemas.microsoft.com/office/word/2010/wordprocessingInk" xmlns:wne="http://schemas.microsoft.com/office/word/2006/wordml" xmlns:wps="http://schemas.microsoft.com/office/word/2010/wordprocessingShape" mc:Ignorable="w14 w15 w16se w16cid w16 w16cex w16sdtdh wp14">
+<w:numbering xmlns:wpc="http://schemas.microsoft.com/office/word/2010/wordprocessingCanvas" xmlns:cx="http://schemas.microsoft.com/office/drawing/2014/chartex" xmlns:cx1="http://schemas.microsoft.com/office/drawing/2015/9/8/chartex" xmlns:cx2="http://schemas.microsoft.com/office/drawing/2015/10/21/chartex" xmlns:cx3="http://schemas.microsoft.com/office/drawing/2016/5/9/chartex" xmlns:cx4="http://schemas.microsoft.com/office/drawing/2016/5/10/chartex" xmlns:cx5="http://schemas.microsoft.com/office/drawing/2016/5/11/chartex" xmlns:cx6="http://schemas.microsoft.com/office/drawing/2016/5/12/chartex" xmlns:cx7="http://schemas.microsoft.com/office/drawing/2016/5/13/chartex" xmlns:cx8="http://schemas.microsoft.com/office/drawing/2016/5/14/chartex" xmlns:mc="http://schemas.openxmlformats.org/markup-compatibility/2006" xmlns:aink="http://schemas.microsoft.com/office/drawing/2016/ink" xmlns:am3d="http://schemas.microsoft.com/office/drawing/2017/model3d" xmlns:o="urn:schemas-microsoft-com:office:office" xmlns:oel="http://schemas.microsoft.com/office/2019/extlst" xmlns:r="http://schemas.openxmlformats.org/officeDocument/2006/relationships" xmlns:m="http://schemas.openxmlformats.org/officeDocument/2006/math" xmlns:v="urn:schemas-microsoft-com:vml" xmlns:wp14="http://schemas.microsoft.com/office/word/2010/wordprocessingDrawing" xmlns:wp="http://schemas.openxmlformats.org/drawingml/2006/wordprocessingDrawing" xmlns:w10="urn:schemas-microsoft-com:office:word" xmlns:w="http://schemas.openxmlformats.org/wordprocessingml/2006/main" xmlns:w14="http://schemas.microsoft.com/office/word/2010/wordml" xmlns:w15="http://schemas.microsoft.com/office/word/2012/wordml" xmlns:w16cex="http://schemas.microsoft.com/office/word/2018/wordml/cex" xmlns:w16cid="http://schemas.microsoft.com/office/word/2016/wordml/cid" xmlns:w16="http://schemas.microsoft.com/office/word/2018/wordml" xmlns:w16sdtdh="http://schemas.microsoft.com/office/word/2020/wordml/sdtdatahash" xmlns:w16se="http://schemas.microsoft.com/office/word/2015/wordml/symex" xmlns:wpg="http://schemas.microsoft.com/office/word/2010/wordprocessingGroup" xmlns:wpi="http://schemas.microsoft.com/office/word/2010/wordprocessingInk" xmlns:wne="http://schemas.microsoft.com/office/word/2006/wordml" xmlns:wps="http://schemas.microsoft.com/office/word/2010/wordprocessingShape" mc:Ignorable="w14 w15 w16se w16cid w16 w16cex w16sdtdh wp14">
   <w:abstractNum w:abstractNumId="0" w15:restartNumberingAfterBreak="0">
     <w:nsid w:val="2D861CD2"/>
     <w:multiLevelType w:val="multilevel"/>
@@ -1554,7 +1958,7 @@
       </w:pPr>
     </w:lvl>
   </w:abstractNum>
-  <w:num w:numId="1">
+  <w:num w:numId="1" w16cid:durableId="1159808844">
     <w:abstractNumId w:val="0"/>
   </w:num>
 </w:numbering>
@@ -2044,6 +2448,7 @@
   </w:style>
   <w:style w:type="character" w:styleId="Accentuation">
     <w:name w:val="Emphasis"/>
+    <w:uiPriority w:val="20"/>
     <w:qFormat/>
     <w:rPr>
       <w:i/>

</xml_diff>

<commit_message>
ajout d'une référence bibliographique
</commit_message>
<xml_diff>
--- a/docx/de_fr.docx
+++ b/docx/de_fr.docx
@@ -28,11 +28,19 @@
         <w:t xml:space="preserve">L’objectif de </w:t>
       </w:r>
       <w:hyperlink r:id="rId7" w:history="1">
-        <w:r>
-          <w:rPr>
-            <w:rStyle w:val="Lienhypertexte"/>
-          </w:rPr>
-          <w:t>Galenus verbatim</w:t>
+        <w:proofErr w:type="spellStart"/>
+        <w:r>
+          <w:rPr>
+            <w:rStyle w:val="Lienhypertexte"/>
+          </w:rPr>
+          <w:t>Galenus</w:t>
+        </w:r>
+        <w:proofErr w:type="spellEnd"/>
+        <w:r>
+          <w:rPr>
+            <w:rStyle w:val="Lienhypertexte"/>
+          </w:rPr>
+          <w:t xml:space="preserve"> verbatim</w:t>
         </w:r>
       </w:hyperlink>
       <w:r>
@@ -104,19 +112,78 @@
           <w:rPr>
             <w:rStyle w:val="Lienhypertexte"/>
           </w:rPr>
-          <w:t>First Thousand Years of Greek</w:t>
+          <w:t xml:space="preserve">First </w:t>
+        </w:r>
+        <w:proofErr w:type="spellStart"/>
+        <w:r>
+          <w:rPr>
+            <w:rStyle w:val="Lienhypertexte"/>
+          </w:rPr>
+          <w:t>Thousand</w:t>
+        </w:r>
+        <w:proofErr w:type="spellEnd"/>
+        <w:r>
+          <w:rPr>
+            <w:rStyle w:val="Lienhypertexte"/>
+          </w:rPr>
+          <w:t xml:space="preserve"> </w:t>
+        </w:r>
+        <w:proofErr w:type="spellStart"/>
+        <w:r>
+          <w:rPr>
+            <w:rStyle w:val="Lienhypertexte"/>
+          </w:rPr>
+          <w:t>Years</w:t>
+        </w:r>
+        <w:proofErr w:type="spellEnd"/>
+        <w:r>
+          <w:rPr>
+            <w:rStyle w:val="Lienhypertexte"/>
+          </w:rPr>
+          <w:t xml:space="preserve"> of Greek</w:t>
         </w:r>
       </w:hyperlink>
       <w:r>
-        <w:t xml:space="preserve"> qui, pour ce qui concerne les textes galéniques, a repris le corpus publié en accès libre dans le </w:t>
+        <w:rPr>
+          <w:rStyle w:val="Appelnotedebasdep"/>
+        </w:rPr>
+        <w:footnoteReference w:id="1"/>
+      </w:r>
+      <w:r>
+        <w:t xml:space="preserve"> </w:t>
+      </w:r>
+      <w:r>
+        <w:t xml:space="preserve">qui, pour ce qui concerne les textes galéniques, a repris le corpus publié en accès libre dans le </w:t>
       </w:r>
       <w:hyperlink r:id="rId11" w:tgtFrame="_top">
         <w:r>
           <w:rPr>
             <w:rStyle w:val="Lienhypertexte"/>
           </w:rPr>
-          <w:t>Digital Corpus for Graeco-Arabic Studies</w:t>
-        </w:r>
+          <w:t xml:space="preserve">Digital Corpus for </w:t>
+        </w:r>
+        <w:proofErr w:type="spellStart"/>
+        <w:r>
+          <w:rPr>
+            <w:rStyle w:val="Lienhypertexte"/>
+          </w:rPr>
+          <w:t>Graeco-Arabic</w:t>
+        </w:r>
+        <w:proofErr w:type="spellEnd"/>
+        <w:r>
+          <w:rPr>
+            <w:rStyle w:val="Lienhypertexte"/>
+          </w:rPr>
+          <w:t xml:space="preserve"> </w:t>
+        </w:r>
+        <w:proofErr w:type="spellStart"/>
+        <w:r>
+          <w:rPr>
+            <w:rStyle w:val="Lienhypertexte"/>
+          </w:rPr>
+          <w:t>Studies</w:t>
+        </w:r>
+        <w:proofErr w:type="spellEnd"/>
       </w:hyperlink>
       <w:r>
         <w:t xml:space="preserve"> pour l’intégrer à la </w:t>
@@ -135,11 +202,32 @@
       <w:r>
         <w:t xml:space="preserve"> </w:t>
       </w:r>
-      <w:r>
-        <w:t xml:space="preserve">Galenus verbatim complète le corpus de </w:t>
-      </w:r>
-      <w:r>
-        <w:t>First Thousand Years of Greek</w:t>
+      <w:proofErr w:type="spellStart"/>
+      <w:r>
+        <w:t>Galenus</w:t>
+      </w:r>
+      <w:proofErr w:type="spellEnd"/>
+      <w:r>
+        <w:t xml:space="preserve"> verbatim complète le corpus de </w:t>
+      </w:r>
+      <w:r>
+        <w:t xml:space="preserve">First </w:t>
+      </w:r>
+      <w:proofErr w:type="spellStart"/>
+      <w:r>
+        <w:t>Thousand</w:t>
+      </w:r>
+      <w:proofErr w:type="spellEnd"/>
+      <w:r>
+        <w:t xml:space="preserve"> </w:t>
+      </w:r>
+      <w:proofErr w:type="spellStart"/>
+      <w:r>
+        <w:t>Years</w:t>
+      </w:r>
+      <w:proofErr w:type="spellEnd"/>
+      <w:r>
+        <w:t xml:space="preserve"> of Greek</w:t>
       </w:r>
       <w:r>
         <w:t xml:space="preserve"> en y ajoutant </w:t>
@@ -157,13 +245,26 @@
         <w:t xml:space="preserve"> (16.489-840 K)</w:t>
       </w:r>
       <w:r>
-        <w:t xml:space="preserve"> provenant du Digital Corpus for Graeco-Arabic Studies</w:t>
-      </w:r>
+        <w:t xml:space="preserve"> provenant du Digital Corpus for </w:t>
+      </w:r>
+      <w:proofErr w:type="spellStart"/>
+      <w:r>
+        <w:t>Graeco-Arabic</w:t>
+      </w:r>
+      <w:proofErr w:type="spellEnd"/>
+      <w:r>
+        <w:t xml:space="preserve"> </w:t>
+      </w:r>
+      <w:proofErr w:type="spellStart"/>
+      <w:r>
+        <w:t>Studies</w:t>
+      </w:r>
+      <w:proofErr w:type="spellEnd"/>
       <w:r>
         <w:rPr>
           <w:rStyle w:val="Appelnotedebasdep"/>
         </w:rPr>
-        <w:footnoteReference w:id="1"/>
+        <w:footnoteReference w:id="2"/>
       </w:r>
       <w:r>
         <w:t xml:space="preserve">, </w:t>
@@ -175,7 +276,7 @@
         <w:rPr>
           <w:rStyle w:val="Appelnotedebasdep"/>
         </w:rPr>
-        <w:footnoteReference w:id="2"/>
+        <w:footnoteReference w:id="3"/>
       </w:r>
       <w:r>
         <w:t>.</w:t>
@@ -269,7 +370,7 @@
         <w:rPr>
           <w:rStyle w:val="Appelnotedebasdep"/>
         </w:rPr>
-        <w:footnoteReference w:id="3"/>
+        <w:footnoteReference w:id="4"/>
       </w:r>
       <w:r>
         <w:t xml:space="preserve">, qui ont fait l’objet </w:t>
@@ -298,7 +399,15 @@
         </w:r>
       </w:hyperlink>
       <w:r>
-        <w:t xml:space="preserve"> un point sur la campagne d’océrisation.]</w:t>
+        <w:t xml:space="preserve"> un point sur la campagne </w:t>
+      </w:r>
+      <w:proofErr w:type="gramStart"/>
+      <w:r>
+        <w:t>d’océrisation</w:t>
+      </w:r>
+      <w:proofErr w:type="gramEnd"/>
+      <w:r>
+        <w:t>.]</w:t>
       </w:r>
     </w:p>
     <w:p>
@@ -312,12 +421,14 @@
         <w:t xml:space="preserve">Ces textes en XML-TEI, version P5, suivent les normes </w:t>
       </w:r>
       <w:hyperlink r:id="rId14" w:tgtFrame="_top">
+        <w:proofErr w:type="spellStart"/>
         <w:r>
           <w:rPr>
             <w:rStyle w:val="Lienhypertexte"/>
           </w:rPr>
           <w:t>EpiDoc</w:t>
         </w:r>
+        <w:proofErr w:type="spellEnd"/>
       </w:hyperlink>
       <w:r>
         <w:t xml:space="preserve"> et sont structurés conformément à l’architecture</w:t>
@@ -387,12 +498,28 @@
         <w:t xml:space="preserve"> et </w:t>
       </w:r>
       <w:hyperlink r:id="rId19" w:tgtFrame="_top">
-        <w:r>
-          <w:rPr>
-            <w:rStyle w:val="Lienhypertexte"/>
-          </w:rPr>
-          <w:t>Cahal Taaffe</w:t>
-        </w:r>
+        <w:proofErr w:type="spellStart"/>
+        <w:r>
+          <w:rPr>
+            <w:rStyle w:val="Lienhypertexte"/>
+          </w:rPr>
+          <w:t>Cahal</w:t>
+        </w:r>
+        <w:proofErr w:type="spellEnd"/>
+        <w:r>
+          <w:rPr>
+            <w:rStyle w:val="Lienhypertexte"/>
+          </w:rPr>
+          <w:t xml:space="preserve"> </w:t>
+        </w:r>
+        <w:proofErr w:type="spellStart"/>
+        <w:r>
+          <w:rPr>
+            <w:rStyle w:val="Lienhypertexte"/>
+          </w:rPr>
+          <w:t>Taaffe</w:t>
+        </w:r>
+        <w:proofErr w:type="spellEnd"/>
       </w:hyperlink>
       <w:r>
         <w:t xml:space="preserve">. Tous les développements informatiques sont sous licence libre, le </w:t>
@@ -413,11 +540,27 @@
           <w:rPr>
             <w:rStyle w:val="Lienhypertexte"/>
           </w:rPr>
-          <w:t>pie-extended</w:t>
-        </w:r>
+          <w:t>pie-</w:t>
+        </w:r>
+        <w:proofErr w:type="spellStart"/>
+        <w:r>
+          <w:rPr>
+            <w:rStyle w:val="Lienhypertexte"/>
+          </w:rPr>
+          <w:t>extended</w:t>
+        </w:r>
+        <w:proofErr w:type="spellEnd"/>
       </w:hyperlink>
       <w:r>
-        <w:t xml:space="preserve"> de Thibault Clérice.</w:t>
+        <w:t xml:space="preserve"> de Thibault </w:t>
+      </w:r>
+      <w:proofErr w:type="spellStart"/>
+      <w:r>
+        <w:t>Clérice</w:t>
+      </w:r>
+      <w:proofErr w:type="spellEnd"/>
+      <w:r>
+        <w:t>.</w:t>
       </w:r>
     </w:p>
     <w:p>
@@ -449,14 +592,63 @@
         <w:t xml:space="preserve">, </w:t>
       </w:r>
       <w:r>
-        <w:t xml:space="preserve">Ana Benegui, Amélie Boiret, Luca Bortolotti, Daria Gorbunova, Saul Mouveroux </w:t>
+        <w:t xml:space="preserve">Ana </w:t>
+      </w:r>
+      <w:proofErr w:type="spellStart"/>
+      <w:r>
+        <w:t>Benegui</w:t>
+      </w:r>
+      <w:proofErr w:type="spellEnd"/>
+      <w:r>
+        <w:t xml:space="preserve">, Amélie </w:t>
+      </w:r>
+      <w:proofErr w:type="spellStart"/>
+      <w:r>
+        <w:t>Boiret</w:t>
+      </w:r>
+      <w:proofErr w:type="spellEnd"/>
+      <w:r>
+        <w:t xml:space="preserve">, Luca </w:t>
+      </w:r>
+      <w:proofErr w:type="spellStart"/>
+      <w:r>
+        <w:t>Bortolotti</w:t>
+      </w:r>
+      <w:proofErr w:type="spellEnd"/>
+      <w:r>
+        <w:t xml:space="preserve">, Daria </w:t>
+      </w:r>
+      <w:proofErr w:type="spellStart"/>
+      <w:r>
+        <w:t>Gorbunova</w:t>
+      </w:r>
+      <w:proofErr w:type="spellEnd"/>
+      <w:r>
+        <w:t xml:space="preserve">, </w:t>
+      </w:r>
+      <w:r>
+        <w:lastRenderedPageBreak/>
+        <w:t xml:space="preserve">Saul </w:t>
+      </w:r>
+      <w:proofErr w:type="spellStart"/>
+      <w:r>
+        <w:t>Mouveroux</w:t>
+      </w:r>
+      <w:proofErr w:type="spellEnd"/>
+      <w:r>
+        <w:t xml:space="preserve"> </w:t>
       </w:r>
       <w:r>
         <w:t xml:space="preserve">et </w:t>
       </w:r>
       <w:r>
-        <w:t>Miguel Sánchez</w:t>
-      </w:r>
+        <w:t xml:space="preserve">Miguel </w:t>
+      </w:r>
+      <w:proofErr w:type="spellStart"/>
+      <w:r>
+        <w:t>Sánchez</w:t>
+      </w:r>
+      <w:proofErr w:type="spellEnd"/>
       <w:r>
         <w:t>,</w:t>
       </w:r>
@@ -519,14 +711,7 @@
           <w:rPr>
             <w:rStyle w:val="Lienhypertexte"/>
           </w:rPr>
-          <w:t xml:space="preserve">Initiative </w:t>
-        </w:r>
-        <w:r>
-          <w:rPr>
-            <w:rStyle w:val="Lienhypertexte"/>
-          </w:rPr>
-          <w:lastRenderedPageBreak/>
-          <w:t>humanités biomédicales de l’Alliance Sorbonne Université</w:t>
+          <w:t>Initiative humanités biomédicales de l’Alliance Sorbonne Université</w:t>
         </w:r>
       </w:hyperlink>
       <w:r>
@@ -541,7 +726,15 @@
         </w:rPr>
       </w:pPr>
       <w:r>
-        <w:t>Il est ouvert à toute proposition de collaboration, que ce soit pour enrichir Galenus verbatim de textes libres de droits, ou pour explorer les pistes de recherche ouvertes par les nouvelles données qui seront produites.</w:t>
+        <w:t xml:space="preserve">Il est ouvert à toute proposition de collaboration, que ce soit pour enrichir </w:t>
+      </w:r>
+      <w:proofErr w:type="spellStart"/>
+      <w:r>
+        <w:t>Galenus</w:t>
+      </w:r>
+      <w:proofErr w:type="spellEnd"/>
+      <w:r>
+        <w:t xml:space="preserve"> verbatim de textes libres de droits, ou pour explorer les pistes de recherche ouvertes par les nouvelles données qui seront produites.</w:t>
       </w:r>
     </w:p>
     <w:p>
@@ -559,11 +752,19 @@
         <w:t xml:space="preserve"> </w:t>
       </w:r>
       <w:hyperlink r:id="rId25" w:history="1">
-        <w:r>
-          <w:rPr>
-            <w:rStyle w:val="Lienhypertexte"/>
-          </w:rPr>
-          <w:t>Galenus verbatim</w:t>
+        <w:proofErr w:type="spellStart"/>
+        <w:r>
+          <w:rPr>
+            <w:rStyle w:val="Lienhypertexte"/>
+          </w:rPr>
+          <w:t>Galenus</w:t>
+        </w:r>
+        <w:proofErr w:type="spellEnd"/>
+        <w:r>
+          <w:rPr>
+            <w:rStyle w:val="Lienhypertexte"/>
+          </w:rPr>
+          <w:t xml:space="preserve"> verbatim</w:t>
         </w:r>
       </w:hyperlink>
       <w:r>
@@ -572,12 +773,14 @@
       <w:r>
         <w:t xml:space="preserve">dans le carnet de recherche </w:t>
       </w:r>
+      <w:proofErr w:type="spellStart"/>
       <w:r>
         <w:rPr>
           <w:rStyle w:val="Accentuation"/>
         </w:rPr>
         <w:t>Etymologika</w:t>
       </w:r>
+      <w:proofErr w:type="spellEnd"/>
       <w:r>
         <w:t>.</w:t>
       </w:r>
@@ -591,23 +794,87 @@
         </w:rPr>
       </w:pPr>
       <w:r>
-        <w:t xml:space="preserve">Image : Claudii Galeni </w:t>
-      </w:r>
-      <w:r>
-        <w:rPr>
-          <w:rStyle w:val="Accentuation"/>
-        </w:rPr>
-        <w:t>Opera omnia</w:t>
-      </w:r>
-      <w:r>
-        <w:t xml:space="preserve">, editionem curavit Carolus Gottlob Kühn, Lipsiae : Car. Cnoblochii, 1823, vol. 6, p. 120. Crédits : </w:t>
+        <w:t xml:space="preserve">Image : </w:t>
+      </w:r>
+      <w:proofErr w:type="spellStart"/>
+      <w:r>
+        <w:t>Claudii</w:t>
+      </w:r>
+      <w:proofErr w:type="spellEnd"/>
+      <w:r>
+        <w:t xml:space="preserve"> </w:t>
+      </w:r>
+      <w:proofErr w:type="spellStart"/>
+      <w:r>
+        <w:t>Galeni</w:t>
+      </w:r>
+      <w:proofErr w:type="spellEnd"/>
+      <w:r>
+        <w:t xml:space="preserve"> </w:t>
+      </w:r>
+      <w:r>
+        <w:rPr>
+          <w:rStyle w:val="Accentuation"/>
+        </w:rPr>
+        <w:t xml:space="preserve">Opera </w:t>
+      </w:r>
+      <w:proofErr w:type="spellStart"/>
+      <w:r>
+        <w:rPr>
+          <w:rStyle w:val="Accentuation"/>
+        </w:rPr>
+        <w:t>omnia</w:t>
+      </w:r>
+      <w:proofErr w:type="spellEnd"/>
+      <w:r>
+        <w:t xml:space="preserve">, </w:t>
+      </w:r>
+      <w:proofErr w:type="spellStart"/>
+      <w:r>
+        <w:t>editionem</w:t>
+      </w:r>
+      <w:proofErr w:type="spellEnd"/>
+      <w:r>
+        <w:t xml:space="preserve"> </w:t>
+      </w:r>
+      <w:proofErr w:type="spellStart"/>
+      <w:r>
+        <w:t>curavit</w:t>
+      </w:r>
+      <w:proofErr w:type="spellEnd"/>
+      <w:r>
+        <w:t xml:space="preserve"> Carolus Gottlob Kühn, </w:t>
+      </w:r>
+      <w:proofErr w:type="spellStart"/>
+      <w:r>
+        <w:t>Lipsiae</w:t>
+      </w:r>
+      <w:proofErr w:type="spellEnd"/>
+      <w:r>
+        <w:t> : Car. </w:t>
+      </w:r>
+      <w:proofErr w:type="spellStart"/>
+      <w:r>
+        <w:t>Cnoblochii</w:t>
+      </w:r>
+      <w:proofErr w:type="spellEnd"/>
+      <w:r>
+        <w:t xml:space="preserve">, 1823, vol. 6, p. 120. Crédits : </w:t>
       </w:r>
       <w:hyperlink r:id="rId26" w:tgtFrame="_top">
-        <w:r>
-          <w:rPr>
-            <w:rStyle w:val="Lienhypertexte"/>
-          </w:rPr>
-          <w:t>Wellcome Collection</w:t>
+        <w:proofErr w:type="spellStart"/>
+        <w:r>
+          <w:rPr>
+            <w:rStyle w:val="Lienhypertexte"/>
+          </w:rPr>
+          <w:t>Wellcome</w:t>
+        </w:r>
+        <w:proofErr w:type="spellEnd"/>
+        <w:r>
+          <w:rPr>
+            <w:rStyle w:val="Lienhypertexte"/>
+          </w:rPr>
+          <w:t xml:space="preserve"> Collection</w:t>
         </w:r>
       </w:hyperlink>
       <w:r>
@@ -685,32 +952,10 @@
         <w:footnoteRef/>
       </w:r>
       <w:r>
+        <w:rPr>
+          <w:rStyle w:val="Accentuation"/>
+        </w:rPr>
         <w:tab/>
-      </w:r>
-      <w:r>
-        <w:t xml:space="preserve">Dont on ne comprend pas l’exclusion </w:t>
-      </w:r>
-      <w:r>
-        <w:t xml:space="preserve">du corpus </w:t>
-      </w:r>
-      <w:r>
-        <w:t>d</w:t>
-      </w:r>
-      <w:r>
-        <w:t>e First Thousand Years of Greek</w:t>
-      </w:r>
-      <w:r>
-        <w:t xml:space="preserve">, sauf à supposer une confusion entre </w:t>
-      </w:r>
-      <w:r>
-        <w:t xml:space="preserve">les titres latins de Kühn </w:t>
-      </w:r>
-      <w:r>
-        <w:rPr>
-          <w:i/>
-          <w:iCs/>
-        </w:rPr>
-        <w:t xml:space="preserve">Galeni in </w:t>
       </w:r>
       <w:r>
         <w:rPr>
@@ -718,65 +963,99 @@
           <w:i w:val="0"/>
           <w:iCs w:val="0"/>
         </w:rPr>
-        <w:t>Hippocratis Praedictionum librum I commentarius</w:t>
-      </w:r>
+        <w:t xml:space="preserve">Sur l’esprit et l’histoire de ce projet, voir L. </w:t>
+      </w:r>
+      <w:proofErr w:type="spellStart"/>
       <w:r>
         <w:rPr>
           <w:rStyle w:val="Accentuation"/>
           <w:i w:val="0"/>
           <w:iCs w:val="0"/>
         </w:rPr>
-        <w:t xml:space="preserve"> (</w:t>
-      </w:r>
-      <w:r>
-        <w:rPr>
-          <w:rStyle w:val="Accentuation"/>
-        </w:rPr>
-        <w:t>Commentaire au Prorrhétique d’Hippocrate</w:t>
-      </w:r>
+        <w:t>Muellner</w:t>
+      </w:r>
+      <w:proofErr w:type="spellEnd"/>
       <w:r>
         <w:rPr>
           <w:rStyle w:val="Accentuation"/>
           <w:i w:val="0"/>
           <w:iCs w:val="0"/>
         </w:rPr>
-        <w:t>, 16.489-840 K)</w:t>
-      </w:r>
+        <w:t xml:space="preserve">, </w:t>
+      </w:r>
+      <w:hyperlink r:id="rId1" w:history="1">
+        <w:r>
+          <w:rPr>
+            <w:rStyle w:val="Lienhypertexte"/>
+          </w:rPr>
+          <w:t>The Free First Thousand Years of Greek</w:t>
+        </w:r>
+      </w:hyperlink>
       <w:r>
         <w:rPr>
           <w:rStyle w:val="Accentuation"/>
           <w:i w:val="0"/>
           <w:iCs w:val="0"/>
         </w:rPr>
-        <w:t xml:space="preserve">, </w:t>
-      </w:r>
+        <w:t>, dans M. Berti (</w:t>
+      </w:r>
+      <w:proofErr w:type="spellStart"/>
       <w:r>
         <w:rPr>
           <w:rStyle w:val="Accentuation"/>
           <w:i w:val="0"/>
           <w:iCs w:val="0"/>
         </w:rPr>
-        <w:t xml:space="preserve">et </w:t>
-      </w:r>
-      <w:r>
-        <w:rPr>
-          <w:rStyle w:val="Accentuation"/>
-        </w:rPr>
-        <w:t>Hippocratis Prognosticon et Galeni in eum librum commentarius I</w:t>
-      </w:r>
+        <w:t>dir</w:t>
+      </w:r>
+      <w:proofErr w:type="spellEnd"/>
       <w:r>
         <w:rPr>
           <w:rStyle w:val="Accentuation"/>
           <w:i w:val="0"/>
           <w:iCs w:val="0"/>
         </w:rPr>
-        <w:t xml:space="preserve"> (</w:t>
-      </w:r>
-      <w:r>
-        <w:rPr>
-          <w:rStyle w:val="Accentuation"/>
-        </w:rPr>
-        <w:t>Commentaire au Pronostic d’Hippocrate</w:t>
+        <w:t xml:space="preserve">.), </w:t>
+      </w:r>
+      <w:r>
+        <w:rPr>
+          <w:rStyle w:val="Accentuation"/>
+        </w:rPr>
+        <w:t xml:space="preserve">Digital </w:t>
+      </w:r>
+      <w:proofErr w:type="spellStart"/>
+      <w:r>
+        <w:rPr>
+          <w:rStyle w:val="Accentuation"/>
+        </w:rPr>
+        <w:t>Classical</w:t>
+      </w:r>
+      <w:proofErr w:type="spellEnd"/>
+      <w:r>
+        <w:rPr>
+          <w:rStyle w:val="Accentuation"/>
+        </w:rPr>
+        <w:t xml:space="preserve"> </w:t>
+      </w:r>
+      <w:proofErr w:type="spellStart"/>
+      <w:r>
+        <w:rPr>
+          <w:rStyle w:val="Accentuation"/>
+        </w:rPr>
+        <w:t>Philology</w:t>
+      </w:r>
+      <w:proofErr w:type="spellEnd"/>
+      <w:r>
+        <w:rPr>
+          <w:rStyle w:val="Accentuation"/>
+        </w:rPr>
+        <w:t>.</w:t>
+      </w:r>
+      <w:r>
+        <w:rPr>
+          <w:rStyle w:val="Accentuation"/>
+        </w:rPr>
+        <w:t xml:space="preserve"> Ancient Greek and Latin in the Digital Revolution</w:t>
       </w:r>
       <w:r>
         <w:rPr>
@@ -784,89 +1063,54 @@
           <w:i w:val="0"/>
           <w:iCs w:val="0"/>
         </w:rPr>
-        <w:t>, 18b.1-317 K)</w:t>
-      </w:r>
-      <w:r>
-        <w:t>.</w:t>
-      </w:r>
-      <w:r>
-        <w:t xml:space="preserve"> </w:t>
-      </w:r>
-      <w:r>
-        <w:t>Le corpus de First Thousand Years of Greek exclut en revanche à juste titre le traité</w:t>
-      </w:r>
-      <w:r>
-        <w:rPr>
-          <w:i/>
-          <w:iCs/>
-        </w:rPr>
-        <w:t xml:space="preserve"> In Hippocratis De alimento commentaria</w:t>
-      </w:r>
-      <w:r>
-        <w:t>, vol. 15, p. 224-417, qu’il est curieux de trouver dans le Digital Corpus for Graeco-Arabic Studies, alors qu’il s’agit d’un faux de la Renaissance (voir Fichtner-Bibliographie, n° </w:t>
-      </w:r>
-      <w:hyperlink r:id="rId1" w:anchor="5Fbookmark72" w:tgtFrame="_top">
-        <w:r>
-          <w:rPr>
-            <w:rStyle w:val="Lienhypertexte"/>
-          </w:rPr>
-          <w:t>72</w:t>
-        </w:r>
-      </w:hyperlink>
-      <w:r>
-        <w:t xml:space="preserve">), et que ce corpus ne reprend pas, à juste titre, les deux autres faux de la même époque présents dans l’édition de Kühn, </w:t>
-      </w:r>
-      <w:r>
-        <w:rPr>
-          <w:i/>
-          <w:iCs/>
-        </w:rPr>
-        <w:t>In Hippocratis De humoribus commentaria</w:t>
-      </w:r>
-      <w:r>
-        <w:t>, vol. 16, p. 1-488 (voir Fichtner-Bibliographie, n° </w:t>
-      </w:r>
-      <w:hyperlink r:id="rId2" w:anchor="5Fbookmark94" w:tgtFrame="_top">
-        <w:r>
-          <w:rPr>
-            <w:rStyle w:val="Lienhypertexte"/>
-          </w:rPr>
-          <w:t>94</w:t>
-        </w:r>
-      </w:hyperlink>
-      <w:r>
-        <w:t xml:space="preserve">) et </w:t>
-      </w:r>
-      <w:r>
-        <w:rPr>
-          <w:i/>
-          <w:iCs/>
-        </w:rPr>
-        <w:t>In Hippocratis Epidemias II commentaria</w:t>
-      </w:r>
-      <w:r>
-        <w:t xml:space="preserve">, vol. 17a, p. 303-479 (voir </w:t>
-      </w:r>
-      <w:r>
-        <w:rPr>
-          <w:i/>
-          <w:iCs/>
-        </w:rPr>
-        <w:t>Galeni In Hippocratis Epidemiarum librum II commentariorum I-VI</w:t>
-      </w:r>
-      <w:r>
-        <w:t xml:space="preserve"> versionem Arabicam, edidit, in linguam Anglicam vertit U. Vagelpohl adiuvante S. Swain, </w:t>
-      </w:r>
-      <w:hyperlink r:id="rId3" w:tgtFrame="_top">
-        <w:r>
-          <w:rPr>
-            <w:rStyle w:val="Lienhypertexte"/>
-          </w:rPr>
-          <w:t>CMG Suppl. Or. V 2</w:t>
-        </w:r>
-      </w:hyperlink>
-      <w:r>
-        <w:t>, Berlin, 2016, p. 15-16).</w:t>
+        <w:t>, Berlin</w:t>
+      </w:r>
+      <w:r>
+        <w:t>–</w:t>
+      </w:r>
+      <w:proofErr w:type="gramStart"/>
+      <w:r>
+        <w:rPr>
+          <w:rStyle w:val="Accentuation"/>
+          <w:i w:val="0"/>
+          <w:iCs w:val="0"/>
+        </w:rPr>
+        <w:t>Boston:</w:t>
+      </w:r>
+      <w:proofErr w:type="gramEnd"/>
+      <w:r>
+        <w:rPr>
+          <w:rStyle w:val="Accentuation"/>
+          <w:i w:val="0"/>
+          <w:iCs w:val="0"/>
+        </w:rPr>
+        <w:t xml:space="preserve"> De </w:t>
+      </w:r>
+      <w:proofErr w:type="spellStart"/>
+      <w:r>
+        <w:rPr>
+          <w:rStyle w:val="Accentuation"/>
+          <w:i w:val="0"/>
+          <w:iCs w:val="0"/>
+        </w:rPr>
+        <w:t>Gruyter</w:t>
+      </w:r>
+      <w:proofErr w:type="spellEnd"/>
+      <w:r>
+        <w:rPr>
+          <w:rStyle w:val="Accentuation"/>
+          <w:i w:val="0"/>
+          <w:iCs w:val="0"/>
+        </w:rPr>
+        <w:t xml:space="preserve"> Saur, 2019, p. 7-18</w:t>
+      </w:r>
+      <w:r>
+        <w:rPr>
+          <w:rStyle w:val="Accentuation"/>
+          <w:i w:val="0"/>
+          <w:iCs w:val="0"/>
+        </w:rPr>
+        <w:t xml:space="preserve"> (Open Access).</w:t>
       </w:r>
     </w:p>
   </w:footnote>
@@ -885,67 +1129,844 @@
         <w:footnoteRef/>
       </w:r>
       <w:r>
-        <w:rPr>
-          <w:rStyle w:val="Accentuation"/>
-        </w:rPr>
         <w:tab/>
-        <w:t>De venereis</w:t>
-      </w:r>
-      <w:r>
-        <w:t xml:space="preserve"> (urn:cts:greekLit:tlg0057.tlg035.1st1K-grc2), vol. 5, p. 911-914 (= Oribase, </w:t>
-      </w:r>
-      <w:r>
-        <w:rPr>
-          <w:rStyle w:val="Accentuation"/>
-        </w:rPr>
-        <w:t>Collections médicales</w:t>
-      </w:r>
-      <w:r>
-        <w:t>, p. 187.27 – 189.4 Raeder : voir Fichtner-Bibliographie, n° </w:t>
-      </w:r>
-      <w:hyperlink r:id="rId4" w:anchor="5Fbookmark36" w:history="1">
-        <w:r>
-          <w:rPr>
-            <w:rStyle w:val="Lienhypertexte"/>
-          </w:rPr>
-          <w:t>36</w:t>
+      </w:r>
+      <w:r>
+        <w:t xml:space="preserve">Dont on ne comprend pas l’exclusion </w:t>
+      </w:r>
+      <w:r>
+        <w:t xml:space="preserve">du corpus </w:t>
+      </w:r>
+      <w:r>
+        <w:t>d</w:t>
+      </w:r>
+      <w:r>
+        <w:t xml:space="preserve">e First </w:t>
+      </w:r>
+      <w:proofErr w:type="spellStart"/>
+      <w:r>
+        <w:t>Thousand</w:t>
+      </w:r>
+      <w:proofErr w:type="spellEnd"/>
+      <w:r>
+        <w:t xml:space="preserve"> </w:t>
+      </w:r>
+      <w:proofErr w:type="spellStart"/>
+      <w:r>
+        <w:t>Years</w:t>
+      </w:r>
+      <w:proofErr w:type="spellEnd"/>
+      <w:r>
+        <w:t xml:space="preserve"> of Greek</w:t>
+      </w:r>
+      <w:r>
+        <w:t xml:space="preserve">, sauf à supposer une confusion entre </w:t>
+      </w:r>
+      <w:r>
+        <w:t xml:space="preserve">les titres latins de Kühn </w:t>
+      </w:r>
+      <w:proofErr w:type="spellStart"/>
+      <w:r>
+        <w:rPr>
+          <w:i/>
+          <w:iCs/>
+        </w:rPr>
+        <w:t>Galeni</w:t>
+      </w:r>
+      <w:proofErr w:type="spellEnd"/>
+      <w:r>
+        <w:rPr>
+          <w:i/>
+          <w:iCs/>
+        </w:rPr>
+        <w:t xml:space="preserve"> in </w:t>
+      </w:r>
+      <w:proofErr w:type="spellStart"/>
+      <w:r>
+        <w:rPr>
+          <w:rStyle w:val="Accentuation"/>
+          <w:i w:val="0"/>
+          <w:iCs w:val="0"/>
+        </w:rPr>
+        <w:t>Hippocratis</w:t>
+      </w:r>
+      <w:proofErr w:type="spellEnd"/>
+      <w:r>
+        <w:rPr>
+          <w:rStyle w:val="Accentuation"/>
+          <w:i w:val="0"/>
+          <w:iCs w:val="0"/>
+        </w:rPr>
+        <w:t xml:space="preserve"> </w:t>
+      </w:r>
+      <w:proofErr w:type="spellStart"/>
+      <w:r>
+        <w:rPr>
+          <w:rStyle w:val="Accentuation"/>
+          <w:i w:val="0"/>
+          <w:iCs w:val="0"/>
+        </w:rPr>
+        <w:t>Praedictionum</w:t>
+      </w:r>
+      <w:proofErr w:type="spellEnd"/>
+      <w:r>
+        <w:rPr>
+          <w:rStyle w:val="Accentuation"/>
+          <w:i w:val="0"/>
+          <w:iCs w:val="0"/>
+        </w:rPr>
+        <w:t xml:space="preserve"> </w:t>
+      </w:r>
+      <w:proofErr w:type="spellStart"/>
+      <w:r>
+        <w:rPr>
+          <w:rStyle w:val="Accentuation"/>
+          <w:i w:val="0"/>
+          <w:iCs w:val="0"/>
+        </w:rPr>
+        <w:t>librum</w:t>
+      </w:r>
+      <w:proofErr w:type="spellEnd"/>
+      <w:r>
+        <w:rPr>
+          <w:rStyle w:val="Accentuation"/>
+          <w:i w:val="0"/>
+          <w:iCs w:val="0"/>
+        </w:rPr>
+        <w:t xml:space="preserve"> I </w:t>
+      </w:r>
+      <w:proofErr w:type="spellStart"/>
+      <w:r>
+        <w:rPr>
+          <w:rStyle w:val="Accentuation"/>
+          <w:i w:val="0"/>
+          <w:iCs w:val="0"/>
+        </w:rPr>
+        <w:t>commentarius</w:t>
+      </w:r>
+      <w:proofErr w:type="spellEnd"/>
+      <w:r>
+        <w:rPr>
+          <w:rStyle w:val="Accentuation"/>
+          <w:i w:val="0"/>
+          <w:iCs w:val="0"/>
+        </w:rPr>
+        <w:t xml:space="preserve"> (</w:t>
+      </w:r>
+      <w:r>
+        <w:rPr>
+          <w:rStyle w:val="Accentuation"/>
+        </w:rPr>
+        <w:t>Commentaire au Prorrhétique d’Hippocrate</w:t>
+      </w:r>
+      <w:r>
+        <w:rPr>
+          <w:rStyle w:val="Accentuation"/>
+          <w:i w:val="0"/>
+          <w:iCs w:val="0"/>
+        </w:rPr>
+        <w:t>, 16.489-840 K)</w:t>
+      </w:r>
+      <w:r>
+        <w:rPr>
+          <w:rStyle w:val="Accentuation"/>
+          <w:i w:val="0"/>
+          <w:iCs w:val="0"/>
+        </w:rPr>
+        <w:t xml:space="preserve">, </w:t>
+      </w:r>
+      <w:r>
+        <w:rPr>
+          <w:rStyle w:val="Accentuation"/>
+          <w:i w:val="0"/>
+          <w:iCs w:val="0"/>
+        </w:rPr>
+        <w:t xml:space="preserve">et </w:t>
+      </w:r>
+      <w:proofErr w:type="spellStart"/>
+      <w:r>
+        <w:rPr>
+          <w:rStyle w:val="Accentuation"/>
+        </w:rPr>
+        <w:t>Hippocratis</w:t>
+      </w:r>
+      <w:proofErr w:type="spellEnd"/>
+      <w:r>
+        <w:rPr>
+          <w:rStyle w:val="Accentuation"/>
+        </w:rPr>
+        <w:t xml:space="preserve"> </w:t>
+      </w:r>
+      <w:proofErr w:type="spellStart"/>
+      <w:r>
+        <w:rPr>
+          <w:rStyle w:val="Accentuation"/>
+        </w:rPr>
+        <w:t>Prognosticon</w:t>
+      </w:r>
+      <w:proofErr w:type="spellEnd"/>
+      <w:r>
+        <w:rPr>
+          <w:rStyle w:val="Accentuation"/>
+        </w:rPr>
+        <w:t xml:space="preserve"> et </w:t>
+      </w:r>
+      <w:proofErr w:type="spellStart"/>
+      <w:r>
+        <w:rPr>
+          <w:rStyle w:val="Accentuation"/>
+        </w:rPr>
+        <w:t>Galeni</w:t>
+      </w:r>
+      <w:proofErr w:type="spellEnd"/>
+      <w:r>
+        <w:rPr>
+          <w:rStyle w:val="Accentuation"/>
+        </w:rPr>
+        <w:t xml:space="preserve"> in </w:t>
+      </w:r>
+      <w:proofErr w:type="spellStart"/>
+      <w:r>
+        <w:rPr>
+          <w:rStyle w:val="Accentuation"/>
+        </w:rPr>
+        <w:t>eum</w:t>
+      </w:r>
+      <w:proofErr w:type="spellEnd"/>
+      <w:r>
+        <w:rPr>
+          <w:rStyle w:val="Accentuation"/>
+        </w:rPr>
+        <w:t xml:space="preserve"> </w:t>
+      </w:r>
+      <w:proofErr w:type="spellStart"/>
+      <w:r>
+        <w:rPr>
+          <w:rStyle w:val="Accentuation"/>
+        </w:rPr>
+        <w:t>librum</w:t>
+      </w:r>
+      <w:proofErr w:type="spellEnd"/>
+      <w:r>
+        <w:rPr>
+          <w:rStyle w:val="Accentuation"/>
+        </w:rPr>
+        <w:t xml:space="preserve"> </w:t>
+      </w:r>
+      <w:proofErr w:type="spellStart"/>
+      <w:r>
+        <w:rPr>
+          <w:rStyle w:val="Accentuation"/>
+        </w:rPr>
+        <w:t>commentarius</w:t>
+      </w:r>
+      <w:proofErr w:type="spellEnd"/>
+      <w:r>
+        <w:rPr>
+          <w:rStyle w:val="Accentuation"/>
+        </w:rPr>
+        <w:t xml:space="preserve"> I</w:t>
+      </w:r>
+      <w:r>
+        <w:rPr>
+          <w:rStyle w:val="Accentuation"/>
+          <w:i w:val="0"/>
+          <w:iCs w:val="0"/>
+        </w:rPr>
+        <w:t xml:space="preserve"> (</w:t>
+      </w:r>
+      <w:r>
+        <w:rPr>
+          <w:rStyle w:val="Accentuation"/>
+        </w:rPr>
+        <w:t>Commentaire au Pronostic d’Hippocrate</w:t>
+      </w:r>
+      <w:r>
+        <w:rPr>
+          <w:rStyle w:val="Accentuation"/>
+          <w:i w:val="0"/>
+          <w:iCs w:val="0"/>
+        </w:rPr>
+        <w:t>, 18b.1-317 K)</w:t>
+      </w:r>
+      <w:r>
+        <w:t>.</w:t>
+      </w:r>
+      <w:r>
+        <w:t xml:space="preserve"> </w:t>
+      </w:r>
+      <w:r>
+        <w:t xml:space="preserve">Le corpus de First </w:t>
+      </w:r>
+      <w:proofErr w:type="spellStart"/>
+      <w:r>
+        <w:t>Thousand</w:t>
+      </w:r>
+      <w:proofErr w:type="spellEnd"/>
+      <w:r>
+        <w:t xml:space="preserve"> </w:t>
+      </w:r>
+      <w:proofErr w:type="spellStart"/>
+      <w:r>
+        <w:t>Years</w:t>
+      </w:r>
+      <w:proofErr w:type="spellEnd"/>
+      <w:r>
+        <w:t xml:space="preserve"> of Greek exclut en revanche à juste titre le traité</w:t>
+      </w:r>
+      <w:r>
+        <w:rPr>
+          <w:i/>
+          <w:iCs/>
+        </w:rPr>
+        <w:t xml:space="preserve"> In </w:t>
+      </w:r>
+      <w:proofErr w:type="spellStart"/>
+      <w:r>
+        <w:rPr>
+          <w:i/>
+          <w:iCs/>
+        </w:rPr>
+        <w:t>Hippocratis</w:t>
+      </w:r>
+      <w:proofErr w:type="spellEnd"/>
+      <w:r>
+        <w:rPr>
+          <w:i/>
+          <w:iCs/>
+        </w:rPr>
+        <w:t xml:space="preserve"> De </w:t>
+      </w:r>
+      <w:proofErr w:type="spellStart"/>
+      <w:r>
+        <w:rPr>
+          <w:i/>
+          <w:iCs/>
+        </w:rPr>
+        <w:t>alimento</w:t>
+      </w:r>
+      <w:proofErr w:type="spellEnd"/>
+      <w:r>
+        <w:rPr>
+          <w:i/>
+          <w:iCs/>
+        </w:rPr>
+        <w:t xml:space="preserve"> </w:t>
+      </w:r>
+      <w:proofErr w:type="spellStart"/>
+      <w:r>
+        <w:rPr>
+          <w:i/>
+          <w:iCs/>
+        </w:rPr>
+        <w:t>commentaria</w:t>
+      </w:r>
+      <w:proofErr w:type="spellEnd"/>
+      <w:r>
+        <w:t xml:space="preserve">, vol. 15, p. 224-417, qu’il est curieux de trouver dans le Digital Corpus for </w:t>
+      </w:r>
+      <w:proofErr w:type="spellStart"/>
+      <w:r>
+        <w:t>Graeco-Arabic</w:t>
+      </w:r>
+      <w:proofErr w:type="spellEnd"/>
+      <w:r>
+        <w:t xml:space="preserve"> </w:t>
+      </w:r>
+      <w:proofErr w:type="spellStart"/>
+      <w:r>
+        <w:t>Studies</w:t>
+      </w:r>
+      <w:proofErr w:type="spellEnd"/>
+      <w:r>
+        <w:t xml:space="preserve">, alors qu’il s’agit d’un faux de la Renaissance (voir </w:t>
+      </w:r>
+      <w:proofErr w:type="spellStart"/>
+      <w:r>
+        <w:t>Fichtner</w:t>
+      </w:r>
+      <w:proofErr w:type="spellEnd"/>
+      <w:r>
+        <w:t>-Bibliographie, n° </w:t>
+      </w:r>
+      <w:hyperlink r:id="rId2" w:anchor="5Fbookmark72" w:tgtFrame="_top">
+        <w:r>
+          <w:rPr>
+            <w:rStyle w:val="Lienhypertexte"/>
+          </w:rPr>
+          <w:t>72</w:t>
         </w:r>
       </w:hyperlink>
       <w:r>
-        <w:t xml:space="preserve">) ; </w:t>
-      </w:r>
-      <w:r>
-        <w:rPr>
-          <w:rStyle w:val="Accentuation"/>
-        </w:rPr>
-        <w:t>Quos quibus catharticis medicamentis et quando purgare oporteat</w:t>
-      </w:r>
-      <w:r>
-        <w:t xml:space="preserve"> (urn:cts:greekLit:tlg0057.tlg073.1st1K-grc1), vol. 11, p. 343-356 (= Oribase, </w:t>
-      </w:r>
-      <w:r>
-        <w:rPr>
-          <w:rStyle w:val="Accentuation"/>
-        </w:rPr>
-        <w:t>Collections médicales</w:t>
-      </w:r>
-      <w:r>
-        <w:t xml:space="preserve">, p. 221.10 – 227.10 Raeder : voir Fichtner-Bibliographie, n° </w:t>
-      </w:r>
-      <w:hyperlink r:id="rId5" w:anchor="5Fbookmark76" w:history="1">
-        <w:r>
-          <w:rPr>
-            <w:rStyle w:val="Lienhypertexte"/>
-          </w:rPr>
-          <w:t>76</w:t>
+        <w:t xml:space="preserve">), et que ce corpus ne reprend pas, à juste titre, les deux autres faux de la même époque présents dans l’édition de Kühn, </w:t>
+      </w:r>
+      <w:r>
+        <w:rPr>
+          <w:i/>
+          <w:iCs/>
+        </w:rPr>
+        <w:t xml:space="preserve">In </w:t>
+      </w:r>
+      <w:proofErr w:type="spellStart"/>
+      <w:r>
+        <w:rPr>
+          <w:i/>
+          <w:iCs/>
+        </w:rPr>
+        <w:t>Hippocratis</w:t>
+      </w:r>
+      <w:proofErr w:type="spellEnd"/>
+      <w:r>
+        <w:rPr>
+          <w:i/>
+          <w:iCs/>
+        </w:rPr>
+        <w:t xml:space="preserve"> De </w:t>
+      </w:r>
+      <w:proofErr w:type="spellStart"/>
+      <w:r>
+        <w:rPr>
+          <w:i/>
+          <w:iCs/>
+        </w:rPr>
+        <w:t>humoribus</w:t>
+      </w:r>
+      <w:proofErr w:type="spellEnd"/>
+      <w:r>
+        <w:rPr>
+          <w:i/>
+          <w:iCs/>
+        </w:rPr>
+        <w:t xml:space="preserve"> </w:t>
+      </w:r>
+      <w:proofErr w:type="spellStart"/>
+      <w:r>
+        <w:rPr>
+          <w:i/>
+          <w:iCs/>
+        </w:rPr>
+        <w:t>commentaria</w:t>
+      </w:r>
+      <w:proofErr w:type="spellEnd"/>
+      <w:r>
+        <w:t xml:space="preserve">, vol. 16, p. 1-488 (voir </w:t>
+      </w:r>
+      <w:proofErr w:type="spellStart"/>
+      <w:r>
+        <w:t>Fichtner</w:t>
+      </w:r>
+      <w:proofErr w:type="spellEnd"/>
+      <w:r>
+        <w:t>-Bibliographie, n° </w:t>
+      </w:r>
+      <w:hyperlink r:id="rId3" w:anchor="5Fbookmark94" w:tgtFrame="_top">
+        <w:r>
+          <w:rPr>
+            <w:rStyle w:val="Lienhypertexte"/>
+          </w:rPr>
+          <w:t>94</w:t>
         </w:r>
       </w:hyperlink>
       <w:r>
-        <w:t>).</w:t>
+        <w:t xml:space="preserve">) et </w:t>
+      </w:r>
+      <w:r>
+        <w:rPr>
+          <w:i/>
+          <w:iCs/>
+        </w:rPr>
+        <w:t xml:space="preserve">In </w:t>
+      </w:r>
+      <w:proofErr w:type="spellStart"/>
+      <w:r>
+        <w:rPr>
+          <w:i/>
+          <w:iCs/>
+        </w:rPr>
+        <w:t>Hippocratis</w:t>
+      </w:r>
+      <w:proofErr w:type="spellEnd"/>
+      <w:r>
+        <w:rPr>
+          <w:i/>
+          <w:iCs/>
+        </w:rPr>
+        <w:t xml:space="preserve"> </w:t>
+      </w:r>
+      <w:proofErr w:type="spellStart"/>
+      <w:r>
+        <w:rPr>
+          <w:i/>
+          <w:iCs/>
+        </w:rPr>
+        <w:t>Epidemias</w:t>
+      </w:r>
+      <w:proofErr w:type="spellEnd"/>
+      <w:r>
+        <w:rPr>
+          <w:i/>
+          <w:iCs/>
+        </w:rPr>
+        <w:t xml:space="preserve"> II </w:t>
+      </w:r>
+      <w:proofErr w:type="spellStart"/>
+      <w:r>
+        <w:rPr>
+          <w:i/>
+          <w:iCs/>
+        </w:rPr>
+        <w:t>commentaria</w:t>
+      </w:r>
+      <w:proofErr w:type="spellEnd"/>
+      <w:r>
+        <w:t xml:space="preserve">, vol. 17a, p. 303-479 (voir </w:t>
+      </w:r>
+      <w:proofErr w:type="spellStart"/>
+      <w:r>
+        <w:rPr>
+          <w:i/>
+          <w:iCs/>
+        </w:rPr>
+        <w:t>Galeni</w:t>
+      </w:r>
+      <w:proofErr w:type="spellEnd"/>
+      <w:r>
+        <w:rPr>
+          <w:i/>
+          <w:iCs/>
+        </w:rPr>
+        <w:t xml:space="preserve"> In </w:t>
+      </w:r>
+      <w:proofErr w:type="spellStart"/>
+      <w:r>
+        <w:rPr>
+          <w:i/>
+          <w:iCs/>
+        </w:rPr>
+        <w:t>Hippocratis</w:t>
+      </w:r>
+      <w:proofErr w:type="spellEnd"/>
+      <w:r>
+        <w:rPr>
+          <w:i/>
+          <w:iCs/>
+        </w:rPr>
+        <w:t xml:space="preserve"> </w:t>
+      </w:r>
+      <w:proofErr w:type="spellStart"/>
+      <w:r>
+        <w:rPr>
+          <w:i/>
+          <w:iCs/>
+        </w:rPr>
+        <w:t>Epidemiarum</w:t>
+      </w:r>
+      <w:proofErr w:type="spellEnd"/>
+      <w:r>
+        <w:rPr>
+          <w:i/>
+          <w:iCs/>
+        </w:rPr>
+        <w:t xml:space="preserve"> </w:t>
+      </w:r>
+      <w:proofErr w:type="spellStart"/>
+      <w:r>
+        <w:rPr>
+          <w:i/>
+          <w:iCs/>
+        </w:rPr>
+        <w:t>librum</w:t>
+      </w:r>
+      <w:proofErr w:type="spellEnd"/>
+      <w:r>
+        <w:rPr>
+          <w:i/>
+          <w:iCs/>
+        </w:rPr>
+        <w:t xml:space="preserve"> II </w:t>
+      </w:r>
+      <w:proofErr w:type="spellStart"/>
+      <w:r>
+        <w:rPr>
+          <w:i/>
+          <w:iCs/>
+        </w:rPr>
+        <w:t>commentariorum</w:t>
+      </w:r>
+      <w:proofErr w:type="spellEnd"/>
+      <w:r>
+        <w:rPr>
+          <w:i/>
+          <w:iCs/>
+        </w:rPr>
+        <w:t xml:space="preserve"> I-VI</w:t>
+      </w:r>
+      <w:r>
+        <w:t xml:space="preserve"> </w:t>
+      </w:r>
+      <w:proofErr w:type="spellStart"/>
+      <w:r>
+        <w:t>versionem</w:t>
+      </w:r>
+      <w:proofErr w:type="spellEnd"/>
+      <w:r>
+        <w:t xml:space="preserve"> </w:t>
+      </w:r>
+      <w:proofErr w:type="spellStart"/>
+      <w:r>
+        <w:t>Arabicam</w:t>
+      </w:r>
+      <w:proofErr w:type="spellEnd"/>
+      <w:r>
+        <w:t xml:space="preserve">, </w:t>
+      </w:r>
+      <w:proofErr w:type="spellStart"/>
+      <w:r>
+        <w:t>edidit</w:t>
+      </w:r>
+      <w:proofErr w:type="spellEnd"/>
+      <w:r>
+        <w:t xml:space="preserve">, in </w:t>
+      </w:r>
+      <w:proofErr w:type="spellStart"/>
+      <w:r>
+        <w:t>linguam</w:t>
+      </w:r>
+      <w:proofErr w:type="spellEnd"/>
+      <w:r>
+        <w:t xml:space="preserve"> </w:t>
+      </w:r>
+      <w:proofErr w:type="spellStart"/>
+      <w:r>
+        <w:t>Anglicam</w:t>
+      </w:r>
+      <w:proofErr w:type="spellEnd"/>
+      <w:r>
+        <w:t xml:space="preserve"> vertit U. </w:t>
+      </w:r>
+      <w:proofErr w:type="spellStart"/>
+      <w:r>
+        <w:t>Vagelpohl</w:t>
+      </w:r>
+      <w:proofErr w:type="spellEnd"/>
+      <w:r>
+        <w:t xml:space="preserve"> </w:t>
+      </w:r>
+      <w:proofErr w:type="spellStart"/>
+      <w:r>
+        <w:t>adiuvante</w:t>
+      </w:r>
+      <w:proofErr w:type="spellEnd"/>
+      <w:r>
+        <w:t xml:space="preserve"> S. </w:t>
+      </w:r>
+      <w:proofErr w:type="spellStart"/>
+      <w:r>
+        <w:t>Swain</w:t>
+      </w:r>
+      <w:proofErr w:type="spellEnd"/>
+      <w:r>
+        <w:t xml:space="preserve">, </w:t>
+      </w:r>
+      <w:hyperlink r:id="rId4" w:tgtFrame="_top">
+        <w:r>
+          <w:rPr>
+            <w:rStyle w:val="Lienhypertexte"/>
+          </w:rPr>
+          <w:t>CMG Suppl. Or. V 2</w:t>
+        </w:r>
+      </w:hyperlink>
+      <w:r>
+        <w:t>, Berlin, 2016, p. 15-16).</w:t>
       </w:r>
     </w:p>
   </w:footnote>
   <w:footnote w:id="3">
+    <w:p>
+      <w:pPr>
+        <w:pStyle w:val="Notedebasdepage"/>
+        <w:rPr>
+          <w:rFonts w:hint="eastAsia"/>
+        </w:rPr>
+      </w:pPr>
+      <w:r>
+        <w:rPr>
+          <w:rStyle w:val="Caractresdenotedebasdepage"/>
+        </w:rPr>
+        <w:footnoteRef/>
+      </w:r>
+      <w:r>
+        <w:rPr>
+          <w:rStyle w:val="Accentuation"/>
+        </w:rPr>
+        <w:tab/>
+        <w:t xml:space="preserve">De </w:t>
+      </w:r>
+      <w:proofErr w:type="spellStart"/>
+      <w:r>
+        <w:rPr>
+          <w:rStyle w:val="Accentuation"/>
+        </w:rPr>
+        <w:t>venereis</w:t>
+      </w:r>
+      <w:proofErr w:type="spellEnd"/>
+      <w:r>
+        <w:t xml:space="preserve"> (urn:cts:greekLit:tlg0057.tlg035.1st1K-grc2), vol. 5, p. 911-914 (= Oribase, </w:t>
+      </w:r>
+      <w:r>
+        <w:rPr>
+          <w:rStyle w:val="Accentuation"/>
+        </w:rPr>
+        <w:t>Collections médicales</w:t>
+      </w:r>
+      <w:r>
+        <w:t xml:space="preserve">, p. 187.27 – 189.4 Raeder : voir </w:t>
+      </w:r>
+      <w:proofErr w:type="spellStart"/>
+      <w:r>
+        <w:t>Fichtner</w:t>
+      </w:r>
+      <w:proofErr w:type="spellEnd"/>
+      <w:r>
+        <w:t>-Bibliographie, n° </w:t>
+      </w:r>
+      <w:hyperlink r:id="rId5" w:anchor="5Fbookmark36" w:history="1">
+        <w:r>
+          <w:rPr>
+            <w:rStyle w:val="Lienhypertexte"/>
+          </w:rPr>
+          <w:t>36</w:t>
+        </w:r>
+      </w:hyperlink>
+      <w:r>
+        <w:t xml:space="preserve">) ; </w:t>
+      </w:r>
+      <w:proofErr w:type="spellStart"/>
+      <w:r>
+        <w:rPr>
+          <w:rStyle w:val="Accentuation"/>
+        </w:rPr>
+        <w:t>Quos</w:t>
+      </w:r>
+      <w:proofErr w:type="spellEnd"/>
+      <w:r>
+        <w:rPr>
+          <w:rStyle w:val="Accentuation"/>
+        </w:rPr>
+        <w:t xml:space="preserve"> </w:t>
+      </w:r>
+      <w:proofErr w:type="spellStart"/>
+      <w:r>
+        <w:rPr>
+          <w:rStyle w:val="Accentuation"/>
+        </w:rPr>
+        <w:t>quibus</w:t>
+      </w:r>
+      <w:proofErr w:type="spellEnd"/>
+      <w:r>
+        <w:rPr>
+          <w:rStyle w:val="Accentuation"/>
+        </w:rPr>
+        <w:t xml:space="preserve"> </w:t>
+      </w:r>
+      <w:proofErr w:type="spellStart"/>
+      <w:r>
+        <w:rPr>
+          <w:rStyle w:val="Accentuation"/>
+        </w:rPr>
+        <w:t>catharticis</w:t>
+      </w:r>
+      <w:proofErr w:type="spellEnd"/>
+      <w:r>
+        <w:rPr>
+          <w:rStyle w:val="Accentuation"/>
+        </w:rPr>
+        <w:t xml:space="preserve"> </w:t>
+      </w:r>
+      <w:proofErr w:type="spellStart"/>
+      <w:r>
+        <w:rPr>
+          <w:rStyle w:val="Accentuation"/>
+        </w:rPr>
+        <w:t>medicamentis</w:t>
+      </w:r>
+      <w:proofErr w:type="spellEnd"/>
+      <w:r>
+        <w:rPr>
+          <w:rStyle w:val="Accentuation"/>
+        </w:rPr>
+        <w:t xml:space="preserve"> et </w:t>
+      </w:r>
+      <w:proofErr w:type="spellStart"/>
+      <w:r>
+        <w:rPr>
+          <w:rStyle w:val="Accentuation"/>
+        </w:rPr>
+        <w:t>quando</w:t>
+      </w:r>
+      <w:proofErr w:type="spellEnd"/>
+      <w:r>
+        <w:rPr>
+          <w:rStyle w:val="Accentuation"/>
+        </w:rPr>
+        <w:t xml:space="preserve"> </w:t>
+      </w:r>
+      <w:proofErr w:type="spellStart"/>
+      <w:r>
+        <w:rPr>
+          <w:rStyle w:val="Accentuation"/>
+        </w:rPr>
+        <w:t>purgare</w:t>
+      </w:r>
+      <w:proofErr w:type="spellEnd"/>
+      <w:r>
+        <w:rPr>
+          <w:rStyle w:val="Accentuation"/>
+        </w:rPr>
+        <w:t xml:space="preserve"> </w:t>
+      </w:r>
+      <w:proofErr w:type="spellStart"/>
+      <w:r>
+        <w:rPr>
+          <w:rStyle w:val="Accentuation"/>
+        </w:rPr>
+        <w:t>oporteat</w:t>
+      </w:r>
+      <w:proofErr w:type="spellEnd"/>
+      <w:r>
+        <w:t xml:space="preserve"> (urn:cts:greekLit:tlg0057.tlg073.1st1K-grc1), vol. 11, p. 343-356 (= Oribase, </w:t>
+      </w:r>
+      <w:r>
+        <w:rPr>
+          <w:rStyle w:val="Accentuation"/>
+        </w:rPr>
+        <w:t>Collections médicales</w:t>
+      </w:r>
+      <w:r>
+        <w:t xml:space="preserve">, p. 221.10 – 227.10 Raeder : voir </w:t>
+      </w:r>
+      <w:proofErr w:type="spellStart"/>
+      <w:r>
+        <w:t>Fichtner</w:t>
+      </w:r>
+      <w:proofErr w:type="spellEnd"/>
+      <w:r>
+        <w:t xml:space="preserve">-Bibliographie, n° </w:t>
+      </w:r>
+      <w:hyperlink r:id="rId6" w:anchor="5Fbookmark76" w:history="1">
+        <w:r>
+          <w:rPr>
+            <w:rStyle w:val="Lienhypertexte"/>
+          </w:rPr>
+          <w:t>76</w:t>
+        </w:r>
+      </w:hyperlink>
+      <w:r>
+        <w:t>).</w:t>
+      </w:r>
+    </w:p>
+  </w:footnote>
+  <w:footnote w:id="4">
     <w:p>
       <w:pPr>
         <w:pStyle w:val="Notedebasdepage"/>

</xml_diff>